<commit_message>
fix styles in base.docx
</commit_message>
<xml_diff>
--- a/base.docx
+++ b/base.docx
@@ -1,6 +1,6 @@
 
 <file path=word/document.xml><?xml version="1.0" encoding="utf-8"?>
-<w:document xmlns:wpc="http://schemas.microsoft.com/office/word/2010/wordprocessingCanvas" xmlns:mc="http://schemas.openxmlformats.org/markup-compatibility/2006" xmlns:o="urn:schemas-microsoft-com:office:office" xmlns:r="http://schemas.openxmlformats.org/officeDocument/2006/relationships" xmlns:m="http://schemas.openxmlformats.org/officeDocument/2006/math" xmlns:v="urn:schemas-microsoft-com:vml" xmlns:wp14="http://schemas.microsoft.com/office/word/2010/wordprocessingDrawing" xmlns:wp="http://schemas.openxmlformats.org/drawingml/2006/wordprocessingDrawing" xmlns:w10="urn:schemas-microsoft-com:office:word" xmlns:w="http://schemas.openxmlformats.org/wordprocessingml/2006/main" xmlns:w14="http://schemas.microsoft.com/office/word/2010/wordml" xmlns:w15="http://schemas.microsoft.com/office/word/2012/wordml" xmlns:wpg="http://schemas.microsoft.com/office/word/2010/wordprocessingGroup" xmlns:wpi="http://schemas.microsoft.com/office/word/2010/wordprocessingInk" xmlns:wne="http://schemas.microsoft.com/office/word/2006/wordml" xmlns:wps="http://schemas.microsoft.com/office/word/2010/wordprocessingShape" mc:Ignorable="w14 w15 wp14">
+<w:document xmlns:wpc="http://schemas.microsoft.com/office/word/2010/wordprocessingCanvas" xmlns:cx="http://schemas.microsoft.com/office/drawing/2014/chartex" xmlns:cx1="http://schemas.microsoft.com/office/drawing/2015/9/8/chartex" xmlns:cx2="http://schemas.microsoft.com/office/drawing/2015/10/21/chartex" xmlns:mc="http://schemas.openxmlformats.org/markup-compatibility/2006" xmlns:o="urn:schemas-microsoft-com:office:office" xmlns:r="http://schemas.openxmlformats.org/officeDocument/2006/relationships" xmlns:m="http://schemas.openxmlformats.org/officeDocument/2006/math" xmlns:v="urn:schemas-microsoft-com:vml" xmlns:wp14="http://schemas.microsoft.com/office/word/2010/wordprocessingDrawing" xmlns:wp="http://schemas.openxmlformats.org/drawingml/2006/wordprocessingDrawing" xmlns:w10="urn:schemas-microsoft-com:office:word" xmlns:w="http://schemas.openxmlformats.org/wordprocessingml/2006/main" xmlns:w14="http://schemas.microsoft.com/office/word/2010/wordml" xmlns:w15="http://schemas.microsoft.com/office/word/2012/wordml" xmlns:w16se="http://schemas.microsoft.com/office/word/2015/wordml/symex" xmlns:wpg="http://schemas.microsoft.com/office/word/2010/wordprocessingGroup" xmlns:wpi="http://schemas.microsoft.com/office/word/2010/wordprocessingInk" xmlns:wne="http://schemas.microsoft.com/office/word/2006/wordml" xmlns:wps="http://schemas.microsoft.com/office/word/2010/wordprocessingShape" mc:Ignorable="w14 w15 w16se wp14">
   <w:body>
     <w:p>
       <w:pPr>
@@ -216,6 +216,8 @@
           </mc:Fallback>
         </mc:AlternateContent>
       </w:r>
+      <w:bookmarkStart w:id="0" w:name="_GoBack"/>
+      <w:bookmarkEnd w:id="0"/>
       <w:r>
         <w:rPr>
           <w:noProof/>
@@ -447,7 +449,7 @@
                         <w:txbxContent>
                           <w:tbl>
                             <w:tblPr>
-                              <w:tblStyle w:val="afa"/>
+                              <w:tblStyle w:val="TableGrid"/>
                               <w:tblW w:w="0" w:type="auto"/>
                               <w:jc w:val="right"/>
                               <w:tblBorders>
@@ -649,7 +651,7 @@
                   <w:txbxContent>
                     <w:tbl>
                       <w:tblPr>
-                        <w:tblStyle w:val="afa"/>
+                        <w:tblStyle w:val="TableGrid"/>
                         <w:tblW w:w="0" w:type="auto"/>
                         <w:jc w:val="right"/>
                         <w:tblBorders>
@@ -838,7 +840,6 @@
           </mc:Fallback>
         </mc:AlternateContent>
       </w:r>
-      <w:bookmarkStart w:id="0" w:name="_GoBack"/>
       <w:r>
         <w:rPr>
           <w:noProof/>
@@ -998,7 +999,6 @@
           </mc:Fallback>
         </mc:AlternateContent>
       </w:r>
-      <w:bookmarkEnd w:id="0"/>
     </w:p>
     <w:sectPr>
       <w:footerReference w:type="default" r:id="rId8"/>
@@ -1013,7 +1013,7 @@
 </file>
 
 <file path=word/endnotes.xml><?xml version="1.0" encoding="utf-8"?>
-<w:endnotes xmlns:wpc="http://schemas.microsoft.com/office/word/2010/wordprocessingCanvas" xmlns:mc="http://schemas.openxmlformats.org/markup-compatibility/2006" xmlns:o="urn:schemas-microsoft-com:office:office" xmlns:r="http://schemas.openxmlformats.org/officeDocument/2006/relationships" xmlns:m="http://schemas.openxmlformats.org/officeDocument/2006/math" xmlns:v="urn:schemas-microsoft-com:vml" xmlns:wp14="http://schemas.microsoft.com/office/word/2010/wordprocessingDrawing" xmlns:wp="http://schemas.openxmlformats.org/drawingml/2006/wordprocessingDrawing" xmlns:w10="urn:schemas-microsoft-com:office:word" xmlns:w="http://schemas.openxmlformats.org/wordprocessingml/2006/main" xmlns:w14="http://schemas.microsoft.com/office/word/2010/wordml" xmlns:w15="http://schemas.microsoft.com/office/word/2012/wordml" xmlns:wpg="http://schemas.microsoft.com/office/word/2010/wordprocessingGroup" xmlns:wpi="http://schemas.microsoft.com/office/word/2010/wordprocessingInk" xmlns:wne="http://schemas.microsoft.com/office/word/2006/wordml" xmlns:wps="http://schemas.microsoft.com/office/word/2010/wordprocessingShape" mc:Ignorable="w14 w15 wp14">
+<w:endnotes xmlns:wpc="http://schemas.microsoft.com/office/word/2010/wordprocessingCanvas" xmlns:cx="http://schemas.microsoft.com/office/drawing/2014/chartex" xmlns:cx1="http://schemas.microsoft.com/office/drawing/2015/9/8/chartex" xmlns:cx2="http://schemas.microsoft.com/office/drawing/2015/10/21/chartex" xmlns:mc="http://schemas.openxmlformats.org/markup-compatibility/2006" xmlns:o="urn:schemas-microsoft-com:office:office" xmlns:r="http://schemas.openxmlformats.org/officeDocument/2006/relationships" xmlns:m="http://schemas.openxmlformats.org/officeDocument/2006/math" xmlns:v="urn:schemas-microsoft-com:vml" xmlns:wp14="http://schemas.microsoft.com/office/word/2010/wordprocessingDrawing" xmlns:wp="http://schemas.openxmlformats.org/drawingml/2006/wordprocessingDrawing" xmlns:w10="urn:schemas-microsoft-com:office:word" xmlns:w="http://schemas.openxmlformats.org/wordprocessingml/2006/main" xmlns:w14="http://schemas.microsoft.com/office/word/2010/wordml" xmlns:w15="http://schemas.microsoft.com/office/word/2012/wordml" xmlns:w16se="http://schemas.microsoft.com/office/word/2015/wordml/symex" xmlns:wpg="http://schemas.microsoft.com/office/word/2010/wordprocessingGroup" xmlns:wpi="http://schemas.microsoft.com/office/word/2010/wordprocessingInk" xmlns:wne="http://schemas.microsoft.com/office/word/2006/wordml" xmlns:wps="http://schemas.microsoft.com/office/word/2010/wordprocessingShape" mc:Ignorable="w14 w15 w16se wp14">
   <w:endnote w:type="separator" w:id="-1">
     <w:p>
       <w:r>
@@ -1034,7 +1034,7 @@
 </file>
 
 <file path=word/footer1.xml><?xml version="1.0" encoding="utf-8"?>
-<w:ftr xmlns:wpc="http://schemas.microsoft.com/office/word/2010/wordprocessingCanvas" xmlns:mc="http://schemas.openxmlformats.org/markup-compatibility/2006" xmlns:o="urn:schemas-microsoft-com:office:office" xmlns:r="http://schemas.openxmlformats.org/officeDocument/2006/relationships" xmlns:m="http://schemas.openxmlformats.org/officeDocument/2006/math" xmlns:v="urn:schemas-microsoft-com:vml" xmlns:wp14="http://schemas.microsoft.com/office/word/2010/wordprocessingDrawing" xmlns:wp="http://schemas.openxmlformats.org/drawingml/2006/wordprocessingDrawing" xmlns:w10="urn:schemas-microsoft-com:office:word" xmlns:w="http://schemas.openxmlformats.org/wordprocessingml/2006/main" xmlns:w14="http://schemas.microsoft.com/office/word/2010/wordml" xmlns:w15="http://schemas.microsoft.com/office/word/2012/wordml" xmlns:wpg="http://schemas.microsoft.com/office/word/2010/wordprocessingGroup" xmlns:wpi="http://schemas.microsoft.com/office/word/2010/wordprocessingInk" xmlns:wne="http://schemas.microsoft.com/office/word/2006/wordml" xmlns:wps="http://schemas.microsoft.com/office/word/2010/wordprocessingShape" mc:Ignorable="w14 w15 wp14">
+<w:ftr xmlns:wpc="http://schemas.microsoft.com/office/word/2010/wordprocessingCanvas" xmlns:cx="http://schemas.microsoft.com/office/drawing/2014/chartex" xmlns:cx1="http://schemas.microsoft.com/office/drawing/2015/9/8/chartex" xmlns:cx2="http://schemas.microsoft.com/office/drawing/2015/10/21/chartex" xmlns:mc="http://schemas.openxmlformats.org/markup-compatibility/2006" xmlns:o="urn:schemas-microsoft-com:office:office" xmlns:r="http://schemas.openxmlformats.org/officeDocument/2006/relationships" xmlns:m="http://schemas.openxmlformats.org/officeDocument/2006/math" xmlns:v="urn:schemas-microsoft-com:vml" xmlns:wp14="http://schemas.microsoft.com/office/word/2010/wordprocessingDrawing" xmlns:wp="http://schemas.openxmlformats.org/drawingml/2006/wordprocessingDrawing" xmlns:w10="urn:schemas-microsoft-com:office:word" xmlns:w="http://schemas.openxmlformats.org/wordprocessingml/2006/main" xmlns:w14="http://schemas.microsoft.com/office/word/2010/wordml" xmlns:w15="http://schemas.microsoft.com/office/word/2012/wordml" xmlns:w16se="http://schemas.microsoft.com/office/word/2015/wordml/symex" xmlns:wpg="http://schemas.microsoft.com/office/word/2010/wordprocessingGroup" xmlns:wpi="http://schemas.microsoft.com/office/word/2010/wordprocessingInk" xmlns:wne="http://schemas.microsoft.com/office/word/2006/wordml" xmlns:wps="http://schemas.microsoft.com/office/word/2010/wordprocessingShape" mc:Ignorable="w14 w15 w16se wp14">
   <w:p>
     <w:pPr>
       <w:pStyle w:val="MRunningLine"/>
@@ -1062,7 +1062,7 @@
 </file>
 
 <file path=word/footnotes.xml><?xml version="1.0" encoding="utf-8"?>
-<w:footnotes xmlns:wpc="http://schemas.microsoft.com/office/word/2010/wordprocessingCanvas" xmlns:mc="http://schemas.openxmlformats.org/markup-compatibility/2006" xmlns:o="urn:schemas-microsoft-com:office:office" xmlns:r="http://schemas.openxmlformats.org/officeDocument/2006/relationships" xmlns:m="http://schemas.openxmlformats.org/officeDocument/2006/math" xmlns:v="urn:schemas-microsoft-com:vml" xmlns:wp14="http://schemas.microsoft.com/office/word/2010/wordprocessingDrawing" xmlns:wp="http://schemas.openxmlformats.org/drawingml/2006/wordprocessingDrawing" xmlns:w10="urn:schemas-microsoft-com:office:word" xmlns:w="http://schemas.openxmlformats.org/wordprocessingml/2006/main" xmlns:w14="http://schemas.microsoft.com/office/word/2010/wordml" xmlns:w15="http://schemas.microsoft.com/office/word/2012/wordml" xmlns:wpg="http://schemas.microsoft.com/office/word/2010/wordprocessingGroup" xmlns:wpi="http://schemas.microsoft.com/office/word/2010/wordprocessingInk" xmlns:wne="http://schemas.microsoft.com/office/word/2006/wordml" xmlns:wps="http://schemas.microsoft.com/office/word/2010/wordprocessingShape" mc:Ignorable="w14 w15 wp14">
+<w:footnotes xmlns:wpc="http://schemas.microsoft.com/office/word/2010/wordprocessingCanvas" xmlns:cx="http://schemas.microsoft.com/office/drawing/2014/chartex" xmlns:cx1="http://schemas.microsoft.com/office/drawing/2015/9/8/chartex" xmlns:cx2="http://schemas.microsoft.com/office/drawing/2015/10/21/chartex" xmlns:mc="http://schemas.openxmlformats.org/markup-compatibility/2006" xmlns:o="urn:schemas-microsoft-com:office:office" xmlns:r="http://schemas.openxmlformats.org/officeDocument/2006/relationships" xmlns:m="http://schemas.openxmlformats.org/officeDocument/2006/math" xmlns:v="urn:schemas-microsoft-com:vml" xmlns:wp14="http://schemas.microsoft.com/office/word/2010/wordprocessingDrawing" xmlns:wp="http://schemas.openxmlformats.org/drawingml/2006/wordprocessingDrawing" xmlns:w10="urn:schemas-microsoft-com:office:word" xmlns:w="http://schemas.openxmlformats.org/wordprocessingml/2006/main" xmlns:w14="http://schemas.microsoft.com/office/word/2010/wordml" xmlns:w15="http://schemas.microsoft.com/office/word/2012/wordml" xmlns:w16se="http://schemas.microsoft.com/office/word/2015/wordml/symex" xmlns:wpg="http://schemas.microsoft.com/office/word/2010/wordprocessingGroup" xmlns:wpi="http://schemas.microsoft.com/office/word/2010/wordprocessingInk" xmlns:wne="http://schemas.microsoft.com/office/word/2006/wordml" xmlns:wps="http://schemas.microsoft.com/office/word/2010/wordprocessingShape" mc:Ignorable="w14 w15 w16se wp14">
   <w:footnote w:type="separator" w:id="-1">
     <w:p>
       <w:r>
@@ -1083,11 +1083,11 @@
 </file>
 
 <file path=word/numbering.xml><?xml version="1.0" encoding="utf-8"?>
-<w:numbering xmlns:wpc="http://schemas.microsoft.com/office/word/2010/wordprocessingCanvas" xmlns:mc="http://schemas.openxmlformats.org/markup-compatibility/2006" xmlns:o="urn:schemas-microsoft-com:office:office" xmlns:r="http://schemas.openxmlformats.org/officeDocument/2006/relationships" xmlns:m="http://schemas.openxmlformats.org/officeDocument/2006/math" xmlns:v="urn:schemas-microsoft-com:vml" xmlns:wp14="http://schemas.microsoft.com/office/word/2010/wordprocessingDrawing" xmlns:wp="http://schemas.openxmlformats.org/drawingml/2006/wordprocessingDrawing" xmlns:w10="urn:schemas-microsoft-com:office:word" xmlns:w="http://schemas.openxmlformats.org/wordprocessingml/2006/main" xmlns:w14="http://schemas.microsoft.com/office/word/2010/wordml" xmlns:w15="http://schemas.microsoft.com/office/word/2012/wordml" xmlns:wpg="http://schemas.microsoft.com/office/word/2010/wordprocessingGroup" xmlns:wpi="http://schemas.microsoft.com/office/word/2010/wordprocessingInk" xmlns:wne="http://schemas.microsoft.com/office/word/2006/wordml" xmlns:wps="http://schemas.microsoft.com/office/word/2010/wordprocessingShape" mc:Ignorable="w14 w15 wp14">
+<w:numbering xmlns:wpc="http://schemas.microsoft.com/office/word/2010/wordprocessingCanvas" xmlns:cx="http://schemas.microsoft.com/office/drawing/2014/chartex" xmlns:cx1="http://schemas.microsoft.com/office/drawing/2015/9/8/chartex" xmlns:cx2="http://schemas.microsoft.com/office/drawing/2015/10/21/chartex" xmlns:mc="http://schemas.openxmlformats.org/markup-compatibility/2006" xmlns:o="urn:schemas-microsoft-com:office:office" xmlns:r="http://schemas.openxmlformats.org/officeDocument/2006/relationships" xmlns:m="http://schemas.openxmlformats.org/officeDocument/2006/math" xmlns:v="urn:schemas-microsoft-com:vml" xmlns:wp14="http://schemas.microsoft.com/office/word/2010/wordprocessingDrawing" xmlns:wp="http://schemas.openxmlformats.org/drawingml/2006/wordprocessingDrawing" xmlns:w10="urn:schemas-microsoft-com:office:word" xmlns:w="http://schemas.openxmlformats.org/wordprocessingml/2006/main" xmlns:w14="http://schemas.microsoft.com/office/word/2010/wordml" xmlns:w15="http://schemas.microsoft.com/office/word/2012/wordml" xmlns:w16se="http://schemas.microsoft.com/office/word/2015/wordml/symex" xmlns:wpg="http://schemas.microsoft.com/office/word/2010/wordprocessingGroup" xmlns:wpi="http://schemas.microsoft.com/office/word/2010/wordprocessingInk" xmlns:wne="http://schemas.microsoft.com/office/word/2006/wordml" xmlns:wps="http://schemas.microsoft.com/office/word/2010/wordprocessingShape" mc:Ignorable="w14 w15 w16se wp14">
   <w:abstractNum w:abstractNumId="0" w15:restartNumberingAfterBreak="0">
     <w:nsid w:val="FFFFFF7C"/>
     <w:multiLevelType w:val="singleLevel"/>
-    <w:tmpl w:val="AB705300"/>
+    <w:tmpl w:val="66AE7970"/>
     <w:lvl w:ilvl="0">
       <w:start w:val="1"/>
       <w:numFmt w:val="decimal"/>
@@ -1104,7 +1104,7 @@
   <w:abstractNum w:abstractNumId="1" w15:restartNumberingAfterBreak="0">
     <w:nsid w:val="FFFFFF7D"/>
     <w:multiLevelType w:val="singleLevel"/>
-    <w:tmpl w:val="C81EABC8"/>
+    <w:tmpl w:val="9FA85664"/>
     <w:lvl w:ilvl="0">
       <w:start w:val="1"/>
       <w:numFmt w:val="decimal"/>
@@ -1121,7 +1121,7 @@
   <w:abstractNum w:abstractNumId="2" w15:restartNumberingAfterBreak="0">
     <w:nsid w:val="FFFFFF7E"/>
     <w:multiLevelType w:val="singleLevel"/>
-    <w:tmpl w:val="B3FC804E"/>
+    <w:tmpl w:val="B05C68EE"/>
     <w:lvl w:ilvl="0">
       <w:start w:val="1"/>
       <w:numFmt w:val="decimal"/>
@@ -1138,7 +1138,7 @@
   <w:abstractNum w:abstractNumId="3" w15:restartNumberingAfterBreak="0">
     <w:nsid w:val="FFFFFF7F"/>
     <w:multiLevelType w:val="singleLevel"/>
-    <w:tmpl w:val="CD12B53A"/>
+    <w:tmpl w:val="313C4800"/>
     <w:lvl w:ilvl="0">
       <w:start w:val="1"/>
       <w:numFmt w:val="decimal"/>
@@ -1155,7 +1155,7 @@
   <w:abstractNum w:abstractNumId="4" w15:restartNumberingAfterBreak="0">
     <w:nsid w:val="FFFFFF80"/>
     <w:multiLevelType w:val="singleLevel"/>
-    <w:tmpl w:val="43D6C2A0"/>
+    <w:tmpl w:val="C6A6404A"/>
     <w:lvl w:ilvl="0">
       <w:start w:val="1"/>
       <w:numFmt w:val="bullet"/>
@@ -1175,7 +1175,7 @@
   <w:abstractNum w:abstractNumId="5" w15:restartNumberingAfterBreak="0">
     <w:nsid w:val="FFFFFF81"/>
     <w:multiLevelType w:val="singleLevel"/>
-    <w:tmpl w:val="AED0D382"/>
+    <w:tmpl w:val="D8221DF6"/>
     <w:lvl w:ilvl="0">
       <w:start w:val="1"/>
       <w:numFmt w:val="bullet"/>
@@ -1195,7 +1195,7 @@
   <w:abstractNum w:abstractNumId="6" w15:restartNumberingAfterBreak="0">
     <w:nsid w:val="FFFFFF82"/>
     <w:multiLevelType w:val="singleLevel"/>
-    <w:tmpl w:val="6D5E3F9C"/>
+    <w:tmpl w:val="F5A09CE4"/>
     <w:lvl w:ilvl="0">
       <w:start w:val="1"/>
       <w:numFmt w:val="bullet"/>
@@ -1215,7 +1215,7 @@
   <w:abstractNum w:abstractNumId="7" w15:restartNumberingAfterBreak="0">
     <w:nsid w:val="FFFFFF83"/>
     <w:multiLevelType w:val="singleLevel"/>
-    <w:tmpl w:val="E8FCB506"/>
+    <w:tmpl w:val="F8C8AA2C"/>
     <w:lvl w:ilvl="0">
       <w:start w:val="1"/>
       <w:numFmt w:val="bullet"/>
@@ -1235,7 +1235,7 @@
   <w:abstractNum w:abstractNumId="8" w15:restartNumberingAfterBreak="0">
     <w:nsid w:val="FFFFFF88"/>
     <w:multiLevelType w:val="singleLevel"/>
-    <w:tmpl w:val="BD726CAE"/>
+    <w:tmpl w:val="90D83DC4"/>
     <w:lvl w:ilvl="0">
       <w:start w:val="1"/>
       <w:numFmt w:val="decimal"/>
@@ -1252,7 +1252,7 @@
   <w:abstractNum w:abstractNumId="9" w15:restartNumberingAfterBreak="0">
     <w:nsid w:val="FFFFFF89"/>
     <w:multiLevelType w:val="singleLevel"/>
-    <w:tmpl w:val="D062C674"/>
+    <w:tmpl w:val="2BE2CAD0"/>
     <w:lvl w:ilvl="0">
       <w:start w:val="1"/>
       <w:numFmt w:val="bullet"/>
@@ -4228,7 +4228,7 @@
 </file>
 
 <file path=word/styles.xml><?xml version="1.0" encoding="utf-8"?>
-<w:styles xmlns:mc="http://schemas.openxmlformats.org/markup-compatibility/2006" xmlns:r="http://schemas.openxmlformats.org/officeDocument/2006/relationships" xmlns:w="http://schemas.openxmlformats.org/wordprocessingml/2006/main" xmlns:w14="http://schemas.microsoft.com/office/word/2010/wordml" xmlns:w15="http://schemas.microsoft.com/office/word/2012/wordml" mc:Ignorable="w14 w15">
+<w:styles xmlns:mc="http://schemas.openxmlformats.org/markup-compatibility/2006" xmlns:r="http://schemas.openxmlformats.org/officeDocument/2006/relationships" xmlns:w="http://schemas.openxmlformats.org/wordprocessingml/2006/main" xmlns:w14="http://schemas.microsoft.com/office/word/2010/wordml" xmlns:w15="http://schemas.microsoft.com/office/word/2012/wordml" xmlns:w16se="http://schemas.microsoft.com/office/word/2015/wordml/symex" mc:Ignorable="w14 w15 w16se">
   <w:docDefaults>
     <w:rPrDefault>
       <w:rPr>
@@ -4238,7 +4238,7 @@
     </w:rPrDefault>
     <w:pPrDefault/>
   </w:docDefaults>
-  <w:latentStyles w:defLockedState="0" w:defUIPriority="99" w:defSemiHidden="0" w:defUnhideWhenUsed="0" w:defQFormat="0" w:count="371">
+  <w:latentStyles w:defLockedState="0" w:defUIPriority="99" w:defSemiHidden="0" w:defUnhideWhenUsed="0" w:defQFormat="0" w:count="372">
     <w:lsdException w:name="Normal" w:uiPriority="0"/>
     <w:lsdException w:name="heading 1" w:uiPriority="9" w:qFormat="1"/>
     <w:lsdException w:name="heading 2" w:semiHidden="1" w:uiPriority="9" w:unhideWhenUsed="1" w:qFormat="1"/>
@@ -4344,7 +4344,6 @@
     <w:lsdException w:name="HTML Sample" w:semiHidden="1" w:unhideWhenUsed="1"/>
     <w:lsdException w:name="HTML Typewriter" w:semiHidden="1" w:unhideWhenUsed="1"/>
     <w:lsdException w:name="HTML Variable" w:semiHidden="1" w:unhideWhenUsed="1"/>
-    <w:lsdException w:name="Normal Table" w:semiHidden="1" w:unhideWhenUsed="1"/>
     <w:lsdException w:name="annotation subject" w:semiHidden="1" w:unhideWhenUsed="1"/>
     <w:lsdException w:name="No List" w:semiHidden="1" w:unhideWhenUsed="1"/>
     <w:lsdException w:name="Outline List 1" w:semiHidden="1" w:unhideWhenUsed="1"/>
@@ -4391,10 +4390,8 @@
     <w:lsdException w:name="Table Subtle 2" w:semiHidden="1" w:unhideWhenUsed="1"/>
     <w:lsdException w:name="Table Web 1" w:semiHidden="1" w:unhideWhenUsed="1"/>
     <w:lsdException w:name="Table Web 2" w:semiHidden="1" w:unhideWhenUsed="1"/>
-    <w:lsdException w:name="Table Web 3" w:semiHidden="1" w:unhideWhenUsed="1"/>
     <w:lsdException w:name="Balloon Text" w:semiHidden="1" w:unhideWhenUsed="1"/>
     <w:lsdException w:name="Table Grid" w:uiPriority="39"/>
-    <w:lsdException w:name="Table Theme" w:semiHidden="1" w:unhideWhenUsed="1"/>
     <w:lsdException w:name="Placeholder Text" w:semiHidden="1"/>
     <w:lsdException w:name="No Spacing" w:uiPriority="1" w:qFormat="1"/>
     <w:lsdException w:name="Light Shading" w:uiPriority="60"/>
@@ -4610,8 +4607,9 @@
     <w:lsdException w:name="List Table 5 Dark Accent 6" w:uiPriority="50"/>
     <w:lsdException w:name="List Table 6 Colorful Accent 6" w:uiPriority="51"/>
     <w:lsdException w:name="List Table 7 Colorful Accent 6" w:uiPriority="52"/>
+    <w:lsdException w:name="Mention" w:semiHidden="1" w:unhideWhenUsed="1"/>
   </w:latentStyles>
-  <w:style w:type="paragraph" w:default="1" w:styleId="a">
+  <w:style w:type="paragraph" w:default="1" w:styleId="Normal">
     <w:name w:val="Normal"/>
     <w:rsid w:val="00B266EC"/>
     <w:pPr>
@@ -4629,11 +4627,11 @@
       <w:lang w:eastAsia="en-US"/>
     </w:rPr>
   </w:style>
-  <w:style w:type="paragraph" w:styleId="1">
+  <w:style w:type="paragraph" w:styleId="Heading1">
     <w:name w:val="heading 1"/>
-    <w:basedOn w:val="a"/>
-    <w:next w:val="a"/>
-    <w:link w:val="10"/>
+    <w:basedOn w:val="Normal"/>
+    <w:next w:val="Normal"/>
+    <w:link w:val="Heading1Char"/>
     <w:uiPriority w:val="9"/>
     <w:qFormat/>
     <w:rsid w:val="00572A51"/>
@@ -4651,11 +4649,11 @@
       <w:u w:color="000000"/>
     </w:rPr>
   </w:style>
-  <w:style w:type="paragraph" w:styleId="2">
+  <w:style w:type="paragraph" w:styleId="Heading2">
     <w:name w:val="heading 2"/>
-    <w:basedOn w:val="a"/>
-    <w:next w:val="a"/>
-    <w:link w:val="20"/>
+    <w:basedOn w:val="Normal"/>
+    <w:next w:val="Normal"/>
+    <w:link w:val="Heading2Char"/>
     <w:uiPriority w:val="9"/>
     <w:unhideWhenUsed/>
     <w:qFormat/>
@@ -4674,11 +4672,11 @@
       <w:u w:color="000000"/>
     </w:rPr>
   </w:style>
-  <w:style w:type="paragraph" w:styleId="3">
+  <w:style w:type="paragraph" w:styleId="Heading3">
     <w:name w:val="heading 3"/>
-    <w:basedOn w:val="a"/>
-    <w:next w:val="a"/>
-    <w:link w:val="30"/>
+    <w:basedOn w:val="Normal"/>
+    <w:next w:val="Normal"/>
+    <w:link w:val="Heading3Char"/>
     <w:uiPriority w:val="9"/>
     <w:semiHidden/>
     <w:unhideWhenUsed/>
@@ -4698,11 +4696,11 @@
       <w:u w:color="000000"/>
     </w:rPr>
   </w:style>
-  <w:style w:type="paragraph" w:styleId="4">
+  <w:style w:type="paragraph" w:styleId="Heading4">
     <w:name w:val="heading 4"/>
-    <w:basedOn w:val="a"/>
-    <w:next w:val="a"/>
-    <w:link w:val="40"/>
+    <w:basedOn w:val="Normal"/>
+    <w:next w:val="Normal"/>
+    <w:link w:val="Heading4Char"/>
     <w:uiPriority w:val="9"/>
     <w:semiHidden/>
     <w:unhideWhenUsed/>
@@ -4724,11 +4722,11 @@
       <w:u w:color="000000"/>
     </w:rPr>
   </w:style>
-  <w:style w:type="paragraph" w:styleId="5">
+  <w:style w:type="paragraph" w:styleId="Heading5">
     <w:name w:val="heading 5"/>
-    <w:basedOn w:val="a"/>
-    <w:next w:val="a"/>
-    <w:link w:val="50"/>
+    <w:basedOn w:val="Normal"/>
+    <w:next w:val="Normal"/>
+    <w:link w:val="Heading5Char"/>
     <w:uiPriority w:val="9"/>
     <w:semiHidden/>
     <w:unhideWhenUsed/>
@@ -4748,11 +4746,11 @@
       <w:u w:color="000000"/>
     </w:rPr>
   </w:style>
-  <w:style w:type="paragraph" w:styleId="6">
+  <w:style w:type="paragraph" w:styleId="Heading6">
     <w:name w:val="heading 6"/>
-    <w:basedOn w:val="a"/>
-    <w:next w:val="a"/>
-    <w:link w:val="60"/>
+    <w:basedOn w:val="Normal"/>
+    <w:next w:val="Normal"/>
+    <w:link w:val="Heading6Char"/>
     <w:uiPriority w:val="9"/>
     <w:semiHidden/>
     <w:unhideWhenUsed/>
@@ -4772,11 +4770,11 @@
       <w:u w:color="000000"/>
     </w:rPr>
   </w:style>
-  <w:style w:type="paragraph" w:styleId="7">
+  <w:style w:type="paragraph" w:styleId="Heading7">
     <w:name w:val="heading 7"/>
-    <w:basedOn w:val="a"/>
-    <w:next w:val="a"/>
-    <w:link w:val="70"/>
+    <w:basedOn w:val="Normal"/>
+    <w:next w:val="Normal"/>
+    <w:link w:val="Heading7Char"/>
     <w:uiPriority w:val="9"/>
     <w:semiHidden/>
     <w:unhideWhenUsed/>
@@ -4798,11 +4796,11 @@
       <w:u w:color="000000"/>
     </w:rPr>
   </w:style>
-  <w:style w:type="paragraph" w:styleId="8">
+  <w:style w:type="paragraph" w:styleId="Heading8">
     <w:name w:val="heading 8"/>
-    <w:basedOn w:val="a"/>
-    <w:next w:val="a"/>
-    <w:link w:val="80"/>
+    <w:basedOn w:val="Normal"/>
+    <w:next w:val="Normal"/>
+    <w:link w:val="Heading8Char"/>
     <w:uiPriority w:val="9"/>
     <w:semiHidden/>
     <w:unhideWhenUsed/>
@@ -4822,11 +4820,11 @@
       <w:u w:color="000000"/>
     </w:rPr>
   </w:style>
-  <w:style w:type="paragraph" w:styleId="9">
+  <w:style w:type="paragraph" w:styleId="Heading9">
     <w:name w:val="heading 9"/>
-    <w:basedOn w:val="a"/>
-    <w:next w:val="a"/>
-    <w:link w:val="90"/>
+    <w:basedOn w:val="Normal"/>
+    <w:next w:val="Normal"/>
+    <w:link w:val="Heading9Char"/>
     <w:uiPriority w:val="9"/>
     <w:semiHidden/>
     <w:unhideWhenUsed/>
@@ -4848,13 +4846,13 @@
       <w:u w:color="000000"/>
     </w:rPr>
   </w:style>
-  <w:style w:type="character" w:default="1" w:styleId="a0">
+  <w:style w:type="character" w:default="1" w:styleId="DefaultParagraphFont">
     <w:name w:val="Default Paragraph Font"/>
     <w:uiPriority w:val="1"/>
     <w:semiHidden/>
     <w:unhideWhenUsed/>
   </w:style>
-  <w:style w:type="table" w:default="1" w:styleId="a1">
+  <w:style w:type="table" w:default="1" w:styleId="TableNormal">
     <w:name w:val="Normal Table"/>
     <w:uiPriority w:val="99"/>
     <w:semiHidden/>
@@ -4869,15 +4867,15 @@
       </w:tblCellMar>
     </w:tblPr>
   </w:style>
-  <w:style w:type="numbering" w:default="1" w:styleId="a2">
+  <w:style w:type="numbering" w:default="1" w:styleId="NoList">
     <w:name w:val="No List"/>
     <w:uiPriority w:val="99"/>
     <w:semiHidden/>
     <w:unhideWhenUsed/>
   </w:style>
-  <w:style w:type="character" w:customStyle="1" w:styleId="10">
-    <w:name w:val="Заголовок 1 Знак"/>
-    <w:link w:val="1"/>
+  <w:style w:type="character" w:customStyle="1" w:styleId="Heading1Char">
+    <w:name w:val="Heading 1 Char"/>
+    <w:link w:val="Heading1"/>
     <w:uiPriority w:val="9"/>
     <w:rsid w:val="00572A51"/>
     <w:rPr>
@@ -4888,9 +4886,9 @@
       <w:u w:color="000000"/>
     </w:rPr>
   </w:style>
-  <w:style w:type="character" w:customStyle="1" w:styleId="20">
-    <w:name w:val="Заголовок 2 Знак"/>
-    <w:link w:val="2"/>
+  <w:style w:type="character" w:customStyle="1" w:styleId="Heading2Char">
+    <w:name w:val="Heading 2 Char"/>
+    <w:link w:val="Heading2"/>
     <w:uiPriority w:val="9"/>
     <w:rsid w:val="00572A51"/>
     <w:rPr>
@@ -4901,9 +4899,9 @@
       <w:u w:color="000000"/>
     </w:rPr>
   </w:style>
-  <w:style w:type="character" w:customStyle="1" w:styleId="30">
-    <w:name w:val="Заголовок 3 Знак"/>
-    <w:link w:val="3"/>
+  <w:style w:type="character" w:customStyle="1" w:styleId="Heading3Char">
+    <w:name w:val="Heading 3 Char"/>
+    <w:link w:val="Heading3"/>
     <w:uiPriority w:val="9"/>
     <w:semiHidden/>
     <w:rsid w:val="00572A51"/>
@@ -4915,9 +4913,9 @@
       <w:u w:color="000000"/>
     </w:rPr>
   </w:style>
-  <w:style w:type="character" w:customStyle="1" w:styleId="40">
-    <w:name w:val="Заголовок 4 Знак"/>
-    <w:link w:val="4"/>
+  <w:style w:type="character" w:customStyle="1" w:styleId="Heading4Char">
+    <w:name w:val="Heading 4 Char"/>
+    <w:link w:val="Heading4"/>
     <w:uiPriority w:val="9"/>
     <w:semiHidden/>
     <w:rsid w:val="00572A51"/>
@@ -4931,9 +4929,9 @@
       <w:u w:color="000000"/>
     </w:rPr>
   </w:style>
-  <w:style w:type="character" w:customStyle="1" w:styleId="50">
-    <w:name w:val="Заголовок 5 Знак"/>
-    <w:link w:val="5"/>
+  <w:style w:type="character" w:customStyle="1" w:styleId="Heading5Char">
+    <w:name w:val="Heading 5 Char"/>
+    <w:link w:val="Heading5"/>
     <w:uiPriority w:val="9"/>
     <w:semiHidden/>
     <w:rsid w:val="00572A51"/>
@@ -4945,9 +4943,9 @@
       <w:u w:color="000000"/>
     </w:rPr>
   </w:style>
-  <w:style w:type="character" w:customStyle="1" w:styleId="60">
-    <w:name w:val="Заголовок 6 Знак"/>
-    <w:link w:val="6"/>
+  <w:style w:type="character" w:customStyle="1" w:styleId="Heading6Char">
+    <w:name w:val="Heading 6 Char"/>
+    <w:link w:val="Heading6"/>
     <w:uiPriority w:val="9"/>
     <w:semiHidden/>
     <w:rsid w:val="00572A51"/>
@@ -4959,9 +4957,9 @@
       <w:u w:color="000000"/>
     </w:rPr>
   </w:style>
-  <w:style w:type="character" w:customStyle="1" w:styleId="70">
-    <w:name w:val="Заголовок 7 Знак"/>
-    <w:link w:val="7"/>
+  <w:style w:type="character" w:customStyle="1" w:styleId="Heading7Char">
+    <w:name w:val="Heading 7 Char"/>
+    <w:link w:val="Heading7"/>
     <w:uiPriority w:val="9"/>
     <w:semiHidden/>
     <w:rsid w:val="00572A51"/>
@@ -4975,9 +4973,9 @@
       <w:u w:color="000000"/>
     </w:rPr>
   </w:style>
-  <w:style w:type="character" w:customStyle="1" w:styleId="80">
-    <w:name w:val="Заголовок 8 Знак"/>
-    <w:link w:val="8"/>
+  <w:style w:type="character" w:customStyle="1" w:styleId="Heading8Char">
+    <w:name w:val="Heading 8 Char"/>
+    <w:link w:val="Heading8"/>
     <w:uiPriority w:val="9"/>
     <w:semiHidden/>
     <w:rsid w:val="00572A51"/>
@@ -4989,9 +4987,9 @@
       <w:u w:color="000000"/>
     </w:rPr>
   </w:style>
-  <w:style w:type="character" w:customStyle="1" w:styleId="90">
-    <w:name w:val="Заголовок 9 Знак"/>
-    <w:link w:val="9"/>
+  <w:style w:type="character" w:customStyle="1" w:styleId="Heading9Char">
+    <w:name w:val="Heading 9 Char"/>
+    <w:link w:val="Heading9"/>
     <w:uiPriority w:val="9"/>
     <w:semiHidden/>
     <w:rsid w:val="00572A51"/>
@@ -5005,10 +5003,10 @@
       <w:u w:color="000000"/>
     </w:rPr>
   </w:style>
-  <w:style w:type="paragraph" w:styleId="a3">
+  <w:style w:type="paragraph" w:styleId="Caption">
     <w:name w:val="caption"/>
-    <w:basedOn w:val="a"/>
-    <w:next w:val="a"/>
+    <w:basedOn w:val="Normal"/>
+    <w:next w:val="Normal"/>
     <w:uiPriority w:val="35"/>
     <w:semiHidden/>
     <w:unhideWhenUsed/>
@@ -5027,11 +5025,11 @@
       <w:u w:color="000000"/>
     </w:rPr>
   </w:style>
-  <w:style w:type="paragraph" w:styleId="a4">
+  <w:style w:type="paragraph" w:styleId="Title">
     <w:name w:val="Title"/>
-    <w:basedOn w:val="a"/>
-    <w:next w:val="a"/>
-    <w:link w:val="a5"/>
+    <w:basedOn w:val="Normal"/>
+    <w:next w:val="Normal"/>
+    <w:link w:val="TitleChar"/>
     <w:uiPriority w:val="10"/>
     <w:qFormat/>
     <w:rsid w:val="00572A51"/>
@@ -5047,9 +5045,9 @@
       <w:u w:color="000000"/>
     </w:rPr>
   </w:style>
-  <w:style w:type="character" w:customStyle="1" w:styleId="a5">
-    <w:name w:val="Название Знак"/>
-    <w:link w:val="a4"/>
+  <w:style w:type="character" w:customStyle="1" w:styleId="TitleChar">
+    <w:name w:val="Title Char"/>
+    <w:link w:val="Title"/>
     <w:uiPriority w:val="10"/>
     <w:rsid w:val="00572A51"/>
     <w:rPr>
@@ -5061,11 +5059,11 @@
       <w:u w:color="000000"/>
     </w:rPr>
   </w:style>
-  <w:style w:type="paragraph" w:styleId="a6">
+  <w:style w:type="paragraph" w:styleId="Subtitle">
     <w:name w:val="Subtitle"/>
-    <w:basedOn w:val="a"/>
-    <w:next w:val="a"/>
-    <w:link w:val="a7"/>
+    <w:basedOn w:val="Normal"/>
+    <w:next w:val="Normal"/>
+    <w:link w:val="SubtitleChar"/>
     <w:uiPriority w:val="11"/>
     <w:qFormat/>
     <w:rsid w:val="00572A51"/>
@@ -5084,9 +5082,9 @@
       <w:u w:color="000000"/>
     </w:rPr>
   </w:style>
-  <w:style w:type="character" w:customStyle="1" w:styleId="a7">
-    <w:name w:val="Подзаголовок Знак"/>
-    <w:link w:val="a6"/>
+  <w:style w:type="character" w:customStyle="1" w:styleId="SubtitleChar">
+    <w:name w:val="Subtitle Char"/>
+    <w:link w:val="Subtitle"/>
     <w:uiPriority w:val="11"/>
     <w:rsid w:val="00572A51"/>
     <w:rPr>
@@ -5098,7 +5096,7 @@
       <w:u w:color="000000"/>
     </w:rPr>
   </w:style>
-  <w:style w:type="character" w:styleId="a8">
+  <w:style w:type="character" w:styleId="Strong">
     <w:name w:val="Strong"/>
     <w:uiPriority w:val="22"/>
     <w:qFormat/>
@@ -5108,7 +5106,7 @@
       <w:bCs/>
     </w:rPr>
   </w:style>
-  <w:style w:type="character" w:styleId="a9">
+  <w:style w:type="character" w:styleId="Emphasis">
     <w:name w:val="Emphasis"/>
     <w:uiPriority w:val="20"/>
     <w:qFormat/>
@@ -5118,7 +5116,7 @@
       <w:iCs/>
     </w:rPr>
   </w:style>
-  <w:style w:type="paragraph" w:styleId="aa">
+  <w:style w:type="paragraph" w:styleId="NoSpacing">
     <w:name w:val="No Spacing"/>
     <w:uiPriority w:val="1"/>
     <w:qFormat/>
@@ -5143,9 +5141,9 @@
       <w:lang w:eastAsia="en-US"/>
     </w:rPr>
   </w:style>
-  <w:style w:type="paragraph" w:styleId="ab">
+  <w:style w:type="paragraph" w:styleId="ListParagraph">
     <w:name w:val="List Paragraph"/>
-    <w:basedOn w:val="a"/>
+    <w:basedOn w:val="Normal"/>
     <w:uiPriority w:val="34"/>
     <w:qFormat/>
     <w:rsid w:val="00572A51"/>
@@ -5170,11 +5168,11 @@
       <w:bdr w:val="none" w:sz="0" w:space="0" w:color="auto"/>
     </w:rPr>
   </w:style>
-  <w:style w:type="paragraph" w:styleId="21">
+  <w:style w:type="paragraph" w:styleId="Quote">
     <w:name w:val="Quote"/>
-    <w:basedOn w:val="a"/>
-    <w:next w:val="a"/>
-    <w:link w:val="22"/>
+    <w:basedOn w:val="Normal"/>
+    <w:next w:val="Normal"/>
+    <w:link w:val="QuoteChar"/>
     <w:uiPriority w:val="29"/>
     <w:qFormat/>
     <w:rsid w:val="00572A51"/>
@@ -5193,9 +5191,9 @@
       <w:u w:color="000000"/>
     </w:rPr>
   </w:style>
-  <w:style w:type="character" w:customStyle="1" w:styleId="22">
-    <w:name w:val="Цитата 2 Знак"/>
-    <w:link w:val="21"/>
+  <w:style w:type="character" w:customStyle="1" w:styleId="QuoteChar">
+    <w:name w:val="Quote Char"/>
+    <w:link w:val="Quote"/>
     <w:uiPriority w:val="29"/>
     <w:rsid w:val="00572A51"/>
     <w:rPr>
@@ -5208,11 +5206,11 @@
       <w:u w:color="000000"/>
     </w:rPr>
   </w:style>
-  <w:style w:type="paragraph" w:styleId="ac">
+  <w:style w:type="paragraph" w:styleId="IntenseQuote">
     <w:name w:val="Intense Quote"/>
-    <w:basedOn w:val="a"/>
-    <w:next w:val="a"/>
-    <w:link w:val="ad"/>
+    <w:basedOn w:val="Normal"/>
+    <w:next w:val="Normal"/>
+    <w:link w:val="IntenseQuoteChar"/>
     <w:uiPriority w:val="30"/>
     <w:qFormat/>
     <w:rsid w:val="00572A51"/>
@@ -5235,9 +5233,9 @@
       <w:u w:color="000000"/>
     </w:rPr>
   </w:style>
-  <w:style w:type="character" w:customStyle="1" w:styleId="ad">
-    <w:name w:val="Выделенная цитата Знак"/>
-    <w:link w:val="ac"/>
+  <w:style w:type="character" w:customStyle="1" w:styleId="IntenseQuoteChar">
+    <w:name w:val="Intense Quote Char"/>
+    <w:link w:val="IntenseQuote"/>
     <w:uiPriority w:val="30"/>
     <w:rsid w:val="00572A51"/>
     <w:rPr>
@@ -5250,7 +5248,7 @@
       <w:u w:color="000000"/>
     </w:rPr>
   </w:style>
-  <w:style w:type="character" w:styleId="ae">
+  <w:style w:type="character" w:styleId="SubtleEmphasis">
     <w:name w:val="Subtle Emphasis"/>
     <w:uiPriority w:val="19"/>
     <w:qFormat/>
@@ -5261,7 +5259,7 @@
       <w:color w:val="404040"/>
     </w:rPr>
   </w:style>
-  <w:style w:type="character" w:styleId="af">
+  <w:style w:type="character" w:styleId="IntenseEmphasis">
     <w:name w:val="Intense Emphasis"/>
     <w:uiPriority w:val="21"/>
     <w:qFormat/>
@@ -5272,7 +5270,7 @@
       <w:color w:val="499BC9"/>
     </w:rPr>
   </w:style>
-  <w:style w:type="character" w:styleId="af0">
+  <w:style w:type="character" w:styleId="SubtleReference">
     <w:name w:val="Subtle Reference"/>
     <w:uiPriority w:val="31"/>
     <w:qFormat/>
@@ -5282,7 +5280,7 @@
       <w:color w:val="5A5A5A"/>
     </w:rPr>
   </w:style>
-  <w:style w:type="character" w:styleId="af1">
+  <w:style w:type="character" w:styleId="IntenseReference">
     <w:name w:val="Intense Reference"/>
     <w:uiPriority w:val="32"/>
     <w:qFormat/>
@@ -5295,7 +5293,7 @@
       <w:spacing w:val="5"/>
     </w:rPr>
   </w:style>
-  <w:style w:type="character" w:styleId="af2">
+  <w:style w:type="character" w:styleId="BookTitle">
     <w:name w:val="Book Title"/>
     <w:uiPriority w:val="33"/>
     <w:qFormat/>
@@ -5308,10 +5306,10 @@
       <w:spacing w:val="5"/>
     </w:rPr>
   </w:style>
-  <w:style w:type="paragraph" w:styleId="af3">
+  <w:style w:type="paragraph" w:styleId="TOCHeading">
     <w:name w:val="TOC Heading"/>
-    <w:basedOn w:val="1"/>
-    <w:next w:val="a"/>
+    <w:basedOn w:val="Heading1"/>
+    <w:next w:val="Normal"/>
     <w:uiPriority w:val="39"/>
     <w:semiHidden/>
     <w:unhideWhenUsed/>
@@ -5345,10 +5343,10 @@
       <w:lang w:val="en-US" w:eastAsia="en-US"/>
     </w:rPr>
   </w:style>
-  <w:style w:type="paragraph" w:styleId="af4">
+  <w:style w:type="paragraph" w:styleId="Header">
     <w:name w:val="header"/>
-    <w:basedOn w:val="a"/>
-    <w:link w:val="af5"/>
+    <w:basedOn w:val="Normal"/>
+    <w:link w:val="HeaderChar"/>
     <w:uiPriority w:val="99"/>
     <w:unhideWhenUsed/>
     <w:rsid w:val="00D65878"/>
@@ -5359,17 +5357,17 @@
       </w:tabs>
     </w:pPr>
   </w:style>
-  <w:style w:type="character" w:customStyle="1" w:styleId="af5">
-    <w:name w:val="Верхний колонтитул Знак"/>
-    <w:basedOn w:val="a0"/>
-    <w:link w:val="af4"/>
+  <w:style w:type="character" w:customStyle="1" w:styleId="HeaderChar">
+    <w:name w:val="Header Char"/>
+    <w:basedOn w:val="DefaultParagraphFont"/>
+    <w:link w:val="Header"/>
     <w:uiPriority w:val="99"/>
     <w:rsid w:val="00D65878"/>
   </w:style>
-  <w:style w:type="paragraph" w:styleId="af6">
+  <w:style w:type="paragraph" w:styleId="Footer">
     <w:name w:val="footer"/>
-    <w:basedOn w:val="a"/>
-    <w:link w:val="af7"/>
+    <w:basedOn w:val="Normal"/>
+    <w:link w:val="FooterChar"/>
     <w:uiPriority w:val="99"/>
     <w:unhideWhenUsed/>
     <w:rsid w:val="00865E55"/>
@@ -5380,16 +5378,17 @@
       </w:tabs>
     </w:pPr>
   </w:style>
-  <w:style w:type="character" w:customStyle="1" w:styleId="af7">
-    <w:name w:val="Нижний колонтитул Знак"/>
-    <w:basedOn w:val="a0"/>
-    <w:link w:val="af6"/>
+  <w:style w:type="character" w:customStyle="1" w:styleId="FooterChar">
+    <w:name w:val="Footer Char"/>
+    <w:basedOn w:val="DefaultParagraphFont"/>
+    <w:link w:val="Footer"/>
     <w:uiPriority w:val="99"/>
     <w:rsid w:val="00865E55"/>
   </w:style>
   <w:style w:type="paragraph" w:customStyle="1" w:styleId="MRunningLine">
     <w:name w:val="MRunningLine"/>
     <w:basedOn w:val="MMain"/>
+    <w:next w:val="MMain"/>
     <w:link w:val="MRunningLine0"/>
     <w:rsid w:val="00865E55"/>
     <w:pPr>
@@ -5424,19 +5423,19 @@
       <w:lang w:val="en-US" w:eastAsia="en-US"/>
     </w:rPr>
   </w:style>
-  <w:style w:type="paragraph" w:styleId="af8">
+  <w:style w:type="paragraph" w:styleId="Date">
     <w:name w:val="Date"/>
-    <w:basedOn w:val="a"/>
-    <w:next w:val="a"/>
-    <w:link w:val="af9"/>
+    <w:basedOn w:val="Normal"/>
+    <w:next w:val="Normal"/>
+    <w:link w:val="DateChar"/>
     <w:uiPriority w:val="99"/>
     <w:unhideWhenUsed/>
     <w:rsid w:val="00B67557"/>
   </w:style>
-  <w:style w:type="character" w:customStyle="1" w:styleId="af9">
-    <w:name w:val="Дата Знак"/>
-    <w:basedOn w:val="a0"/>
-    <w:link w:val="af8"/>
+  <w:style w:type="character" w:customStyle="1" w:styleId="DateChar">
+    <w:name w:val="Date Char"/>
+    <w:basedOn w:val="DefaultParagraphFont"/>
+    <w:link w:val="Date"/>
     <w:uiPriority w:val="99"/>
     <w:rsid w:val="00B67557"/>
   </w:style>
@@ -5576,9 +5575,9 @@
       </w:numPr>
     </w:pPr>
   </w:style>
-  <w:style w:type="table" w:customStyle="1" w:styleId="11">
+  <w:style w:type="table" w:customStyle="1" w:styleId="1">
     <w:name w:val="Стиль1"/>
-    <w:basedOn w:val="a1"/>
+    <w:basedOn w:val="TableNormal"/>
     <w:uiPriority w:val="99"/>
     <w:rsid w:val="000A45C6"/>
     <w:rPr>
@@ -5595,9 +5594,9 @@
       </w:tblBorders>
     </w:tblPr>
   </w:style>
-  <w:style w:type="table" w:styleId="afa">
+  <w:style w:type="table" w:styleId="TableGrid">
     <w:name w:val="Table Grid"/>
-    <w:basedOn w:val="a1"/>
+    <w:basedOn w:val="TableNormal"/>
     <w:uiPriority w:val="39"/>
     <w:rsid w:val="00A979D0"/>
     <w:tblPr>
@@ -5626,7 +5625,7 @@
   </w:style>
   <w:style w:type="numbering" w:customStyle="1" w:styleId="MTableAutoNumbering">
     <w:name w:val="MTableAutoNumbering"/>
-    <w:basedOn w:val="a2"/>
+    <w:basedOn w:val="NoList"/>
     <w:uiPriority w:val="99"/>
     <w:rsid w:val="009E0046"/>
     <w:pPr>
@@ -5638,7 +5637,7 @@
   <w:style w:type="paragraph" w:customStyle="1" w:styleId="MImageTitle">
     <w:name w:val="MImageTitle"/>
     <w:basedOn w:val="MMain"/>
-    <w:next w:val="MImage"/>
+    <w:next w:val="MMain"/>
     <w:rsid w:val="00A144E4"/>
     <w:pPr>
       <w:numPr>
@@ -5667,9 +5666,9 @@
       </w:numPr>
     </w:pPr>
   </w:style>
-  <w:style w:type="table" w:styleId="12">
+  <w:style w:type="table" w:styleId="PlainTable1">
     <w:name w:val="Plain Table 1"/>
-    <w:basedOn w:val="a1"/>
+    <w:basedOn w:val="TableNormal"/>
     <w:uiPriority w:val="41"/>
     <w:rsid w:val="001C7D97"/>
     <w:tblPr>
@@ -5729,7 +5728,7 @@
   </w:style>
   <w:style w:type="table" w:customStyle="1" w:styleId="MTable">
     <w:name w:val="MTable"/>
-    <w:basedOn w:val="a1"/>
+    <w:basedOn w:val="TableNormal"/>
     <w:uiPriority w:val="99"/>
     <w:rsid w:val="00657CE3"/>
     <w:rPr>
@@ -5786,10 +5785,10 @@
       <w:outlineLvl w:val="0"/>
     </w:pPr>
   </w:style>
-  <w:style w:type="paragraph" w:styleId="afb">
+  <w:style w:type="paragraph" w:styleId="BalloonText">
     <w:name w:val="Balloon Text"/>
-    <w:basedOn w:val="a"/>
-    <w:link w:val="afc"/>
+    <w:basedOn w:val="Normal"/>
+    <w:link w:val="BalloonTextChar"/>
     <w:uiPriority w:val="99"/>
     <w:semiHidden/>
     <w:unhideWhenUsed/>
@@ -5800,9 +5799,9 @@
       <w:szCs w:val="18"/>
     </w:rPr>
   </w:style>
-  <w:style w:type="character" w:customStyle="1" w:styleId="afc">
-    <w:name w:val="Текст выноски Знак"/>
-    <w:link w:val="afb"/>
+  <w:style w:type="character" w:customStyle="1" w:styleId="BalloonTextChar">
+    <w:name w:val="Balloon Text Char"/>
+    <w:link w:val="BalloonText"/>
     <w:uiPriority w:val="99"/>
     <w:semiHidden/>
     <w:rsid w:val="00C12F9E"/>
@@ -5814,17 +5813,17 @@
       <w:lang w:eastAsia="en-US"/>
     </w:rPr>
   </w:style>
-  <w:style w:type="paragraph" w:styleId="13">
+  <w:style w:type="paragraph" w:styleId="TOC1">
     <w:name w:val="toc 1"/>
-    <w:basedOn w:val="a"/>
-    <w:next w:val="a"/>
-    <w:link w:val="14"/>
+    <w:basedOn w:val="Normal"/>
+    <w:next w:val="Normal"/>
+    <w:link w:val="TOC1Char"/>
     <w:autoRedefine/>
     <w:uiPriority w:val="39"/>
     <w:unhideWhenUsed/>
     <w:rsid w:val="009A2E3D"/>
   </w:style>
-  <w:style w:type="character" w:styleId="afd">
+  <w:style w:type="character" w:styleId="Hyperlink">
     <w:name w:val="Hyperlink"/>
     <w:uiPriority w:val="99"/>
     <w:unhideWhenUsed/>
@@ -5836,7 +5835,7 @@
   </w:style>
   <w:style w:type="paragraph" w:customStyle="1" w:styleId="MContents">
     <w:name w:val="MContents"/>
-    <w:basedOn w:val="13"/>
+    <w:basedOn w:val="TOC1"/>
     <w:next w:val="MMain"/>
     <w:link w:val="MContents0"/>
     <w:qFormat/>
@@ -5863,9 +5862,9 @@
       <w:lang w:val="en-US"/>
     </w:rPr>
   </w:style>
-  <w:style w:type="character" w:customStyle="1" w:styleId="14">
-    <w:name w:val="Оглавление 1 Знак"/>
-    <w:link w:val="13"/>
+  <w:style w:type="character" w:customStyle="1" w:styleId="TOC1Char">
+    <w:name w:val="TOC 1 Char"/>
+    <w:link w:val="TOC1"/>
     <w:uiPriority w:val="39"/>
     <w:rsid w:val="009A2E3D"/>
     <w:rPr>
@@ -5883,9 +5882,9 @@
       <w:lang w:eastAsia="en-US"/>
     </w:rPr>
   </w:style>
-  <w:style w:type="character" w:styleId="afe">
+  <w:style w:type="character" w:styleId="PlaceholderText">
     <w:name w:val="Placeholder Text"/>
-    <w:basedOn w:val="a0"/>
+    <w:basedOn w:val="DefaultParagraphFont"/>
     <w:uiPriority w:val="99"/>
     <w:semiHidden/>
     <w:rsid w:val="005428CF"/>
@@ -5930,7 +5929,7 @@
 </file>
 
 <file path=word/glossary/document.xml><?xml version="1.0" encoding="utf-8"?>
-<w:glossaryDocument xmlns:wpc="http://schemas.microsoft.com/office/word/2010/wordprocessingCanvas" xmlns:mc="http://schemas.openxmlformats.org/markup-compatibility/2006" xmlns:o="urn:schemas-microsoft-com:office:office" xmlns:r="http://schemas.openxmlformats.org/officeDocument/2006/relationships" xmlns:m="http://schemas.openxmlformats.org/officeDocument/2006/math" xmlns:v="urn:schemas-microsoft-com:vml" xmlns:wp14="http://schemas.microsoft.com/office/word/2010/wordprocessingDrawing" xmlns:wp="http://schemas.openxmlformats.org/drawingml/2006/wordprocessingDrawing" xmlns:w10="urn:schemas-microsoft-com:office:word" xmlns:w="http://schemas.openxmlformats.org/wordprocessingml/2006/main" xmlns:w14="http://schemas.microsoft.com/office/word/2010/wordml" xmlns:w15="http://schemas.microsoft.com/office/word/2012/wordml" xmlns:wpg="http://schemas.microsoft.com/office/word/2010/wordprocessingGroup" xmlns:wpi="http://schemas.microsoft.com/office/word/2010/wordprocessingInk" xmlns:wne="http://schemas.microsoft.com/office/word/2006/wordml" xmlns:wps="http://schemas.microsoft.com/office/word/2010/wordprocessingShape" mc:Ignorable="w14 w15 wp14">
+<w:glossaryDocument xmlns:wpc="http://schemas.microsoft.com/office/word/2010/wordprocessingCanvas" xmlns:cx="http://schemas.microsoft.com/office/drawing/2014/chartex" xmlns:cx1="http://schemas.microsoft.com/office/drawing/2015/9/8/chartex" xmlns:cx2="http://schemas.microsoft.com/office/drawing/2015/10/21/chartex" xmlns:mc="http://schemas.openxmlformats.org/markup-compatibility/2006" xmlns:o="urn:schemas-microsoft-com:office:office" xmlns:r="http://schemas.openxmlformats.org/officeDocument/2006/relationships" xmlns:m="http://schemas.openxmlformats.org/officeDocument/2006/math" xmlns:v="urn:schemas-microsoft-com:vml" xmlns:wp14="http://schemas.microsoft.com/office/word/2010/wordprocessingDrawing" xmlns:wp="http://schemas.openxmlformats.org/drawingml/2006/wordprocessingDrawing" xmlns:w10="urn:schemas-microsoft-com:office:word" xmlns:w="http://schemas.openxmlformats.org/wordprocessingml/2006/main" xmlns:w14="http://schemas.microsoft.com/office/word/2010/wordml" xmlns:w15="http://schemas.microsoft.com/office/word/2012/wordml" xmlns:w16se="http://schemas.microsoft.com/office/word/2015/wordml/symex" xmlns:wpg="http://schemas.microsoft.com/office/word/2010/wordprocessingGroup" xmlns:wpi="http://schemas.microsoft.com/office/word/2010/wordprocessingInk" xmlns:wne="http://schemas.microsoft.com/office/word/2006/wordml" xmlns:wps="http://schemas.microsoft.com/office/word/2010/wordprocessingShape" mc:Ignorable="w14 w15 w16se wp14">
   <w:docParts>
     <w:docPart>
       <w:docPartPr>
@@ -5954,7 +5953,7 @@
           </w:pPr>
           <w:r>
             <w:rPr>
-              <w:rStyle w:val="a3"/>
+              <w:rStyle w:val="PlaceholderText"/>
             </w:rPr>
             <w:t>[Примечания]</w:t>
           </w:r>
@@ -5966,7 +5965,7 @@
 </file>
 
 <file path=word/glossary/fontTable.xml><?xml version="1.0" encoding="utf-8"?>
-<w:fonts xmlns:mc="http://schemas.openxmlformats.org/markup-compatibility/2006" xmlns:r="http://schemas.openxmlformats.org/officeDocument/2006/relationships" xmlns:w="http://schemas.openxmlformats.org/wordprocessingml/2006/main" xmlns:w14="http://schemas.microsoft.com/office/word/2010/wordml" xmlns:w15="http://schemas.microsoft.com/office/word/2012/wordml" mc:Ignorable="w14 w15">
+<w:fonts xmlns:mc="http://schemas.openxmlformats.org/markup-compatibility/2006" xmlns:r="http://schemas.openxmlformats.org/officeDocument/2006/relationships" xmlns:w="http://schemas.openxmlformats.org/wordprocessingml/2006/main" xmlns:w14="http://schemas.microsoft.com/office/word/2010/wordml" xmlns:w15="http://schemas.microsoft.com/office/word/2012/wordml" xmlns:w16se="http://schemas.microsoft.com/office/word/2015/wordml/symex" mc:Ignorable="w14 w15 w16se">
   <w:font w:name="Symbol">
     <w:panose1 w:val="05050102010706020507"/>
     <w:charset w:val="02"/>
@@ -6000,7 +5999,7 @@
     <w:charset w:val="CC"/>
     <w:family w:val="swiss"/>
     <w:pitch w:val="variable"/>
-    <w:sig w:usb0="E00002FF" w:usb1="4000ACFF" w:usb2="00000001" w:usb3="00000000" w:csb0="0000019F" w:csb1="00000000"/>
+    <w:sig w:usb0="E10002FF" w:usb1="4000ACFF" w:usb2="00000009" w:usb3="00000000" w:csb0="0000019F" w:csb1="00000000"/>
   </w:font>
   <w:font w:name="Arial Unicode MS">
     <w:panose1 w:val="020B0604020202020204"/>
@@ -6018,11 +6017,10 @@
   </w:font>
   <w:font w:name="Segoe UI">
     <w:panose1 w:val="020B0502040204020203"/>
-    <w:charset w:val="00"/>
+    <w:charset w:val="CC"/>
     <w:family w:val="swiss"/>
-    <w:notTrueType/>
     <w:pitch w:val="variable"/>
-    <w:sig w:usb0="00000003" w:usb1="00000000" w:usb2="00000000" w:usb3="00000000" w:csb0="00000001" w:csb1="00000000"/>
+    <w:sig w:usb0="E10022FF" w:usb1="C000E47F" w:usb2="00000029" w:usb3="00000000" w:csb0="000001DF" w:csb1="00000000"/>
   </w:font>
   <w:font w:name="Calibri Light">
     <w:panose1 w:val="020F0302020204030204"/>
@@ -6035,7 +6033,7 @@
 </file>
 
 <file path=word/glossary/settings.xml><?xml version="1.0" encoding="utf-8"?>
-<w:settings xmlns:mc="http://schemas.openxmlformats.org/markup-compatibility/2006" xmlns:o="urn:schemas-microsoft-com:office:office" xmlns:r="http://schemas.openxmlformats.org/officeDocument/2006/relationships" xmlns:m="http://schemas.openxmlformats.org/officeDocument/2006/math" xmlns:v="urn:schemas-microsoft-com:vml" xmlns:w10="urn:schemas-microsoft-com:office:word" xmlns:w="http://schemas.openxmlformats.org/wordprocessingml/2006/main" xmlns:w14="http://schemas.microsoft.com/office/word/2010/wordml" xmlns:w15="http://schemas.microsoft.com/office/word/2012/wordml" xmlns:sl="http://schemas.openxmlformats.org/schemaLibrary/2006/main" mc:Ignorable="w14 w15">
+<w:settings xmlns:mc="http://schemas.openxmlformats.org/markup-compatibility/2006" xmlns:o="urn:schemas-microsoft-com:office:office" xmlns:r="http://schemas.openxmlformats.org/officeDocument/2006/relationships" xmlns:m="http://schemas.openxmlformats.org/officeDocument/2006/math" xmlns:v="urn:schemas-microsoft-com:vml" xmlns:w10="urn:schemas-microsoft-com:office:word" xmlns:w="http://schemas.openxmlformats.org/wordprocessingml/2006/main" xmlns:w14="http://schemas.microsoft.com/office/word/2010/wordml" xmlns:w15="http://schemas.microsoft.com/office/word/2012/wordml" xmlns:w16se="http://schemas.microsoft.com/office/word/2015/wordml/symex" xmlns:sl="http://schemas.openxmlformats.org/schemaLibrary/2006/main" mc:Ignorable="w14 w15 w16se">
   <w:view w:val="normal"/>
   <w:defaultTabStop w:val="708"/>
   <w:characterSpacingControl w:val="doNotCompress"/>
@@ -6051,6 +6049,7 @@
     <w:rsidRoot w:val="008C7ED5"/>
     <w:rsid w:val="0028126F"/>
     <w:rsid w:val="008C7ED5"/>
+    <w:rsid w:val="008F383C"/>
     <w:rsid w:val="00F31903"/>
     <w:rsid w:val="00F42009"/>
   </w:rsids>
@@ -6069,14 +6068,14 @@
   </m:mathPr>
   <w:themeFontLang w:val="ru-RU"/>
   <w:clrSchemeMapping w:bg1="light1" w:t1="dark1" w:bg2="light2" w:t2="dark2" w:accent1="accent1" w:accent2="accent2" w:accent3="accent3" w:accent4="accent4" w:accent5="accent5" w:accent6="accent6" w:hyperlink="hyperlink" w:followedHyperlink="followedHyperlink"/>
-  <w:decimalSymbol w:val="."/>
-  <w:listSeparator w:val=","/>
+  <w:decimalSymbol w:val=","/>
+  <w:listSeparator w:val=";"/>
   <w15:chartTrackingRefBased/>
 </w:settings>
 </file>
 
 <file path=word/glossary/styles.xml><?xml version="1.0" encoding="utf-8"?>
-<w:styles xmlns:mc="http://schemas.openxmlformats.org/markup-compatibility/2006" xmlns:r="http://schemas.openxmlformats.org/officeDocument/2006/relationships" xmlns:w="http://schemas.openxmlformats.org/wordprocessingml/2006/main" xmlns:w14="http://schemas.microsoft.com/office/word/2010/wordml" xmlns:w15="http://schemas.microsoft.com/office/word/2012/wordml" mc:Ignorable="w14 w15">
+<w:styles xmlns:mc="http://schemas.openxmlformats.org/markup-compatibility/2006" xmlns:r="http://schemas.openxmlformats.org/officeDocument/2006/relationships" xmlns:w="http://schemas.openxmlformats.org/wordprocessingml/2006/main" xmlns:w14="http://schemas.microsoft.com/office/word/2010/wordml" xmlns:w15="http://schemas.microsoft.com/office/word/2012/wordml" xmlns:w16se="http://schemas.microsoft.com/office/word/2015/wordml/symex" mc:Ignorable="w14 w15 w16se">
   <w:docDefaults>
     <w:rPrDefault>
       <w:rPr>
@@ -6092,7 +6091,7 @@
       </w:pPr>
     </w:pPrDefault>
   </w:docDefaults>
-  <w:latentStyles w:defLockedState="0" w:defUIPriority="99" w:defSemiHidden="0" w:defUnhideWhenUsed="0" w:defQFormat="0" w:count="371">
+  <w:latentStyles w:defLockedState="0" w:defUIPriority="99" w:defSemiHidden="0" w:defUnhideWhenUsed="0" w:defQFormat="0" w:count="372">
     <w:lsdException w:name="Normal" w:uiPriority="0" w:qFormat="1"/>
     <w:lsdException w:name="heading 1" w:uiPriority="9" w:qFormat="1"/>
     <w:lsdException w:name="heading 2" w:semiHidden="1" w:uiPriority="9" w:unhideWhenUsed="1" w:qFormat="1"/>
@@ -6198,7 +6197,6 @@
     <w:lsdException w:name="HTML Sample" w:semiHidden="1" w:unhideWhenUsed="1"/>
     <w:lsdException w:name="HTML Typewriter" w:semiHidden="1" w:unhideWhenUsed="1"/>
     <w:lsdException w:name="HTML Variable" w:semiHidden="1" w:unhideWhenUsed="1"/>
-    <w:lsdException w:name="Normal Table" w:semiHidden="1" w:unhideWhenUsed="1"/>
     <w:lsdException w:name="annotation subject" w:semiHidden="1" w:unhideWhenUsed="1"/>
     <w:lsdException w:name="No List" w:semiHidden="1" w:unhideWhenUsed="1"/>
     <w:lsdException w:name="Outline List 1" w:semiHidden="1" w:unhideWhenUsed="1"/>
@@ -6245,10 +6243,8 @@
     <w:lsdException w:name="Table Subtle 2" w:semiHidden="1" w:unhideWhenUsed="1"/>
     <w:lsdException w:name="Table Web 1" w:semiHidden="1" w:unhideWhenUsed="1"/>
     <w:lsdException w:name="Table Web 2" w:semiHidden="1" w:unhideWhenUsed="1"/>
-    <w:lsdException w:name="Table Web 3" w:semiHidden="1" w:unhideWhenUsed="1"/>
     <w:lsdException w:name="Balloon Text" w:semiHidden="1" w:unhideWhenUsed="1"/>
     <w:lsdException w:name="Table Grid" w:uiPriority="39"/>
-    <w:lsdException w:name="Table Theme" w:semiHidden="1" w:unhideWhenUsed="1"/>
     <w:lsdException w:name="Placeholder Text" w:semiHidden="1"/>
     <w:lsdException w:name="No Spacing" w:uiPriority="1" w:qFormat="1"/>
     <w:lsdException w:name="Light Shading" w:uiPriority="60"/>
@@ -6464,18 +6460,19 @@
     <w:lsdException w:name="List Table 5 Dark Accent 6" w:uiPriority="50"/>
     <w:lsdException w:name="List Table 6 Colorful Accent 6" w:uiPriority="51"/>
     <w:lsdException w:name="List Table 7 Colorful Accent 6" w:uiPriority="52"/>
+    <w:lsdException w:name="Mention" w:semiHidden="1" w:unhideWhenUsed="1"/>
   </w:latentStyles>
-  <w:style w:type="paragraph" w:default="1" w:styleId="a">
+  <w:style w:type="paragraph" w:default="1" w:styleId="Normal">
     <w:name w:val="Normal"/>
     <w:qFormat/>
   </w:style>
-  <w:style w:type="character" w:default="1" w:styleId="a0">
+  <w:style w:type="character" w:default="1" w:styleId="DefaultParagraphFont">
     <w:name w:val="Default Paragraph Font"/>
     <w:uiPriority w:val="1"/>
     <w:semiHidden/>
     <w:unhideWhenUsed/>
   </w:style>
-  <w:style w:type="table" w:default="1" w:styleId="a1">
+  <w:style w:type="table" w:default="1" w:styleId="TableNormal">
     <w:name w:val="Normal Table"/>
     <w:uiPriority w:val="99"/>
     <w:semiHidden/>
@@ -6490,15 +6487,15 @@
       </w:tblCellMar>
     </w:tblPr>
   </w:style>
-  <w:style w:type="numbering" w:default="1" w:styleId="a2">
+  <w:style w:type="numbering" w:default="1" w:styleId="NoList">
     <w:name w:val="No List"/>
     <w:uiPriority w:val="99"/>
     <w:semiHidden/>
     <w:unhideWhenUsed/>
   </w:style>
-  <w:style w:type="character" w:styleId="a3">
+  <w:style w:type="character" w:styleId="PlaceholderText">
     <w:name w:val="Placeholder Text"/>
-    <w:basedOn w:val="a0"/>
+    <w:basedOn w:val="DefaultParagraphFont"/>
     <w:uiPriority w:val="99"/>
     <w:semiHidden/>
     <w:rsid w:val="008C7ED5"/>
@@ -6582,7 +6579,7 @@
 </file>
 
 <file path=word/glossary/webSettings.xml><?xml version="1.0" encoding="utf-8"?>
-<w:webSettings xmlns:mc="http://schemas.openxmlformats.org/markup-compatibility/2006" xmlns:r="http://schemas.openxmlformats.org/officeDocument/2006/relationships" xmlns:w="http://schemas.openxmlformats.org/wordprocessingml/2006/main" xmlns:w14="http://schemas.microsoft.com/office/word/2010/wordml" xmlns:w15="http://schemas.microsoft.com/office/word/2012/wordml" mc:Ignorable="w14 w15">
+<w:webSettings xmlns:mc="http://schemas.openxmlformats.org/markup-compatibility/2006" xmlns:r="http://schemas.openxmlformats.org/officeDocument/2006/relationships" xmlns:w="http://schemas.openxmlformats.org/wordprocessingml/2006/main" xmlns:w14="http://schemas.microsoft.com/office/word/2010/wordml" xmlns:w15="http://schemas.microsoft.com/office/word/2012/wordml" xmlns:w16se="http://schemas.microsoft.com/office/word/2015/wordml/symex" mc:Ignorable="w14 w15 w16se">
   <w:optimizeForBrowser/>
   <w:allowPNG/>
 </w:webSettings>
@@ -6854,7 +6851,7 @@
 </file>
 
 <file path=customXml/itemProps1.xml><?xml version="1.0" encoding="utf-8"?>
-<ds:datastoreItem xmlns:ds="http://schemas.openxmlformats.org/officeDocument/2006/customXml" ds:itemID="{AE4ADF14-2E3F-45B7-AD31-19F105BBA074}">
+<ds:datastoreItem xmlns:ds="http://schemas.openxmlformats.org/officeDocument/2006/customXml" ds:itemID="{6CC4133A-5083-4A56-9593-8C65CEC661E4}">
   <ds:schemaRefs>
     <ds:schemaRef ds:uri="http://schemas.openxmlformats.org/officeDocument/2006/bibliography"/>
   </ds:schemaRefs>

</xml_diff>

<commit_message>
appendixies start from new sheet
</commit_message>
<xml_diff>
--- a/base.docx
+++ b/base.docx
@@ -216,8 +216,6 @@
           </mc:Fallback>
         </mc:AlternateContent>
       </w:r>
-      <w:bookmarkStart w:id="0" w:name="_GoBack"/>
-      <w:bookmarkEnd w:id="0"/>
       <w:r>
         <w:rPr>
           <w:noProof/>
@@ -932,6 +930,9 @@
                             </w:pPr>
                           </w:p>
                           <w:p/>
+                          <w:p/>
+                          <w:p/>
+                          <w:p/>
                         </w:txbxContent>
                       </wps:txbx>
                       <wps:bodyPr rot="0" spcFirstLastPara="0" vertOverflow="overflow" horzOverflow="overflow" vert="horz" wrap="square" lIns="91440" tIns="45720" rIns="91440" bIns="45720" numCol="1" spcCol="0" rtlCol="0" fromWordArt="0" anchor="t" anchorCtr="0" forceAA="0" compatLnSpc="1">
@@ -991,6 +992,9 @@
                       </w:pPr>
                     </w:p>
                     <w:p/>
+                    <w:p/>
+                    <w:p/>
+                    <w:p/>
                   </w:txbxContent>
                 </v:textbox>
                 <w10:anchorlock/>
@@ -999,6 +1003,8 @@
           </mc:Fallback>
         </mc:AlternateContent>
       </w:r>
+      <w:bookmarkStart w:id="0" w:name="_GoBack"/>
+      <w:bookmarkEnd w:id="0"/>
     </w:p>
     <w:sectPr>
       <w:footerReference w:type="default" r:id="rId8"/>
@@ -1087,7 +1093,7 @@
   <w:abstractNum w:abstractNumId="0" w15:restartNumberingAfterBreak="0">
     <w:nsid w:val="FFFFFF7C"/>
     <w:multiLevelType w:val="singleLevel"/>
-    <w:tmpl w:val="66AE7970"/>
+    <w:tmpl w:val="176AAA12"/>
     <w:lvl w:ilvl="0">
       <w:start w:val="1"/>
       <w:numFmt w:val="decimal"/>
@@ -1104,7 +1110,7 @@
   <w:abstractNum w:abstractNumId="1" w15:restartNumberingAfterBreak="0">
     <w:nsid w:val="FFFFFF7D"/>
     <w:multiLevelType w:val="singleLevel"/>
-    <w:tmpl w:val="9FA85664"/>
+    <w:tmpl w:val="9FD42208"/>
     <w:lvl w:ilvl="0">
       <w:start w:val="1"/>
       <w:numFmt w:val="decimal"/>
@@ -1121,7 +1127,7 @@
   <w:abstractNum w:abstractNumId="2" w15:restartNumberingAfterBreak="0">
     <w:nsid w:val="FFFFFF7E"/>
     <w:multiLevelType w:val="singleLevel"/>
-    <w:tmpl w:val="B05C68EE"/>
+    <w:tmpl w:val="9CE6D48C"/>
     <w:lvl w:ilvl="0">
       <w:start w:val="1"/>
       <w:numFmt w:val="decimal"/>
@@ -1138,7 +1144,7 @@
   <w:abstractNum w:abstractNumId="3" w15:restartNumberingAfterBreak="0">
     <w:nsid w:val="FFFFFF7F"/>
     <w:multiLevelType w:val="singleLevel"/>
-    <w:tmpl w:val="313C4800"/>
+    <w:tmpl w:val="86C82130"/>
     <w:lvl w:ilvl="0">
       <w:start w:val="1"/>
       <w:numFmt w:val="decimal"/>
@@ -1155,7 +1161,7 @@
   <w:abstractNum w:abstractNumId="4" w15:restartNumberingAfterBreak="0">
     <w:nsid w:val="FFFFFF80"/>
     <w:multiLevelType w:val="singleLevel"/>
-    <w:tmpl w:val="C6A6404A"/>
+    <w:tmpl w:val="E4CA9A6C"/>
     <w:lvl w:ilvl="0">
       <w:start w:val="1"/>
       <w:numFmt w:val="bullet"/>
@@ -1175,7 +1181,7 @@
   <w:abstractNum w:abstractNumId="5" w15:restartNumberingAfterBreak="0">
     <w:nsid w:val="FFFFFF81"/>
     <w:multiLevelType w:val="singleLevel"/>
-    <w:tmpl w:val="D8221DF6"/>
+    <w:tmpl w:val="C7F0F584"/>
     <w:lvl w:ilvl="0">
       <w:start w:val="1"/>
       <w:numFmt w:val="bullet"/>
@@ -1195,7 +1201,7 @@
   <w:abstractNum w:abstractNumId="6" w15:restartNumberingAfterBreak="0">
     <w:nsid w:val="FFFFFF82"/>
     <w:multiLevelType w:val="singleLevel"/>
-    <w:tmpl w:val="F5A09CE4"/>
+    <w:tmpl w:val="84288DDA"/>
     <w:lvl w:ilvl="0">
       <w:start w:val="1"/>
       <w:numFmt w:val="bullet"/>
@@ -1215,7 +1221,7 @@
   <w:abstractNum w:abstractNumId="7" w15:restartNumberingAfterBreak="0">
     <w:nsid w:val="FFFFFF83"/>
     <w:multiLevelType w:val="singleLevel"/>
-    <w:tmpl w:val="F8C8AA2C"/>
+    <w:tmpl w:val="3D2415D8"/>
     <w:lvl w:ilvl="0">
       <w:start w:val="1"/>
       <w:numFmt w:val="bullet"/>
@@ -1235,7 +1241,7 @@
   <w:abstractNum w:abstractNumId="8" w15:restartNumberingAfterBreak="0">
     <w:nsid w:val="FFFFFF88"/>
     <w:multiLevelType w:val="singleLevel"/>
-    <w:tmpl w:val="90D83DC4"/>
+    <w:tmpl w:val="D0829E4C"/>
     <w:lvl w:ilvl="0">
       <w:start w:val="1"/>
       <w:numFmt w:val="decimal"/>
@@ -1252,7 +1258,7 @@
   <w:abstractNum w:abstractNumId="9" w15:restartNumberingAfterBreak="0">
     <w:nsid w:val="FFFFFF89"/>
     <w:multiLevelType w:val="singleLevel"/>
-    <w:tmpl w:val="2BE2CAD0"/>
+    <w:tmpl w:val="A748E88E"/>
     <w:lvl w:ilvl="0">
       <w:start w:val="1"/>
       <w:numFmt w:val="bullet"/>
@@ -4238,7 +4244,7 @@
     </w:rPrDefault>
     <w:pPrDefault/>
   </w:docDefaults>
-  <w:latentStyles w:defLockedState="0" w:defUIPriority="99" w:defSemiHidden="0" w:defUnhideWhenUsed="0" w:defQFormat="0" w:count="372">
+  <w:latentStyles w:defLockedState="0" w:defUIPriority="99" w:defSemiHidden="0" w:defUnhideWhenUsed="0" w:defQFormat="0" w:count="373">
     <w:lsdException w:name="Normal" w:uiPriority="0"/>
     <w:lsdException w:name="heading 1" w:uiPriority="9" w:qFormat="1"/>
     <w:lsdException w:name="heading 2" w:semiHidden="1" w:uiPriority="9" w:unhideWhenUsed="1" w:qFormat="1"/>
@@ -4608,6 +4614,7 @@
     <w:lsdException w:name="List Table 6 Colorful Accent 6" w:uiPriority="51"/>
     <w:lsdException w:name="List Table 7 Colorful Accent 6" w:uiPriority="52"/>
     <w:lsdException w:name="Mention" w:semiHidden="1" w:unhideWhenUsed="1"/>
+    <w:lsdException w:name="Smart Hyperlink" w:semiHidden="1" w:unhideWhenUsed="1"/>
   </w:latentStyles>
   <w:style w:type="paragraph" w:default="1" w:styleId="Normal">
     <w:name w:val="Normal"/>
@@ -5773,8 +5780,9 @@
     <w:name w:val="MAppendixNumber"/>
     <w:basedOn w:val="MMain"/>
     <w:next w:val="MAppendixTitle"/>
-    <w:rsid w:val="00C86E95"/>
+    <w:rsid w:val="00AD4901"/>
     <w:pPr>
+      <w:pageBreakBefore/>
       <w:widowControl w:val="0"/>
       <w:numPr>
         <w:numId w:val="35"/>
@@ -6050,6 +6058,7 @@
     <w:rsid w:val="0028126F"/>
     <w:rsid w:val="008C7ED5"/>
     <w:rsid w:val="008F383C"/>
+    <w:rsid w:val="00E26990"/>
     <w:rsid w:val="00F31903"/>
     <w:rsid w:val="00F42009"/>
   </w:rsids>
@@ -6091,7 +6100,7 @@
       </w:pPr>
     </w:pPrDefault>
   </w:docDefaults>
-  <w:latentStyles w:defLockedState="0" w:defUIPriority="99" w:defSemiHidden="0" w:defUnhideWhenUsed="0" w:defQFormat="0" w:count="372">
+  <w:latentStyles w:defLockedState="0" w:defUIPriority="99" w:defSemiHidden="0" w:defUnhideWhenUsed="0" w:defQFormat="0" w:count="373">
     <w:lsdException w:name="Normal" w:uiPriority="0" w:qFormat="1"/>
     <w:lsdException w:name="heading 1" w:uiPriority="9" w:qFormat="1"/>
     <w:lsdException w:name="heading 2" w:semiHidden="1" w:uiPriority="9" w:unhideWhenUsed="1" w:qFormat="1"/>
@@ -6461,6 +6470,7 @@
     <w:lsdException w:name="List Table 6 Colorful Accent 6" w:uiPriority="51"/>
     <w:lsdException w:name="List Table 7 Colorful Accent 6" w:uiPriority="52"/>
     <w:lsdException w:name="Mention" w:semiHidden="1" w:unhideWhenUsed="1"/>
+    <w:lsdException w:name="Smart Hyperlink" w:semiHidden="1" w:unhideWhenUsed="1"/>
   </w:latentStyles>
   <w:style w:type="paragraph" w:default="1" w:styleId="Normal">
     <w:name w:val="Normal"/>
@@ -6851,7 +6861,7 @@
 </file>
 
 <file path=customXml/itemProps1.xml><?xml version="1.0" encoding="utf-8"?>
-<ds:datastoreItem xmlns:ds="http://schemas.openxmlformats.org/officeDocument/2006/customXml" ds:itemID="{6CC4133A-5083-4A56-9593-8C65CEC661E4}">
+<ds:datastoreItem xmlns:ds="http://schemas.openxmlformats.org/officeDocument/2006/customXml" ds:itemID="{44BE1C84-8578-4B07-98B0-398EADC2168B}">
   <ds:schemaRefs>
     <ds:schemaRef ds:uri="http://schemas.openxmlformats.org/officeDocument/2006/bibliography"/>
   </ds:schemaRefs>

</xml_diff>

<commit_message>
remove filler in toc
</commit_message>
<xml_diff>
--- a/base.docx
+++ b/base.docx
@@ -9,6 +9,8 @@
           <w:lang w:val="ru-RU"/>
         </w:rPr>
       </w:pPr>
+      <w:bookmarkStart w:id="0" w:name="_GoBack"/>
+      <w:bookmarkEnd w:id="0"/>
       <w:r>
         <w:rPr>
           <w:noProof/>
@@ -1003,8 +1005,6 @@
           </mc:Fallback>
         </mc:AlternateContent>
       </w:r>
-      <w:bookmarkStart w:id="0" w:name="_GoBack"/>
-      <w:bookmarkEnd w:id="0"/>
     </w:p>
     <w:sectPr>
       <w:footerReference w:type="default" r:id="rId8"/>
@@ -1093,7 +1093,7 @@
   <w:abstractNum w:abstractNumId="0" w15:restartNumberingAfterBreak="0">
     <w:nsid w:val="FFFFFF7C"/>
     <w:multiLevelType w:val="singleLevel"/>
-    <w:tmpl w:val="176AAA12"/>
+    <w:tmpl w:val="D6BA229C"/>
     <w:lvl w:ilvl="0">
       <w:start w:val="1"/>
       <w:numFmt w:val="decimal"/>
@@ -1110,7 +1110,7 @@
   <w:abstractNum w:abstractNumId="1" w15:restartNumberingAfterBreak="0">
     <w:nsid w:val="FFFFFF7D"/>
     <w:multiLevelType w:val="singleLevel"/>
-    <w:tmpl w:val="9FD42208"/>
+    <w:tmpl w:val="510491A2"/>
     <w:lvl w:ilvl="0">
       <w:start w:val="1"/>
       <w:numFmt w:val="decimal"/>
@@ -1127,7 +1127,7 @@
   <w:abstractNum w:abstractNumId="2" w15:restartNumberingAfterBreak="0">
     <w:nsid w:val="FFFFFF7E"/>
     <w:multiLevelType w:val="singleLevel"/>
-    <w:tmpl w:val="9CE6D48C"/>
+    <w:tmpl w:val="44ACFBDA"/>
     <w:lvl w:ilvl="0">
       <w:start w:val="1"/>
       <w:numFmt w:val="decimal"/>
@@ -1144,7 +1144,7 @@
   <w:abstractNum w:abstractNumId="3" w15:restartNumberingAfterBreak="0">
     <w:nsid w:val="FFFFFF7F"/>
     <w:multiLevelType w:val="singleLevel"/>
-    <w:tmpl w:val="86C82130"/>
+    <w:tmpl w:val="D026C658"/>
     <w:lvl w:ilvl="0">
       <w:start w:val="1"/>
       <w:numFmt w:val="decimal"/>
@@ -1161,7 +1161,7 @@
   <w:abstractNum w:abstractNumId="4" w15:restartNumberingAfterBreak="0">
     <w:nsid w:val="FFFFFF80"/>
     <w:multiLevelType w:val="singleLevel"/>
-    <w:tmpl w:val="E4CA9A6C"/>
+    <w:tmpl w:val="B322CE8E"/>
     <w:lvl w:ilvl="0">
       <w:start w:val="1"/>
       <w:numFmt w:val="bullet"/>
@@ -1181,7 +1181,7 @@
   <w:abstractNum w:abstractNumId="5" w15:restartNumberingAfterBreak="0">
     <w:nsid w:val="FFFFFF81"/>
     <w:multiLevelType w:val="singleLevel"/>
-    <w:tmpl w:val="C7F0F584"/>
+    <w:tmpl w:val="3A0060EA"/>
     <w:lvl w:ilvl="0">
       <w:start w:val="1"/>
       <w:numFmt w:val="bullet"/>
@@ -1201,7 +1201,7 @@
   <w:abstractNum w:abstractNumId="6" w15:restartNumberingAfterBreak="0">
     <w:nsid w:val="FFFFFF82"/>
     <w:multiLevelType w:val="singleLevel"/>
-    <w:tmpl w:val="84288DDA"/>
+    <w:tmpl w:val="108E645A"/>
     <w:lvl w:ilvl="0">
       <w:start w:val="1"/>
       <w:numFmt w:val="bullet"/>
@@ -1221,7 +1221,7 @@
   <w:abstractNum w:abstractNumId="7" w15:restartNumberingAfterBreak="0">
     <w:nsid w:val="FFFFFF83"/>
     <w:multiLevelType w:val="singleLevel"/>
-    <w:tmpl w:val="3D2415D8"/>
+    <w:tmpl w:val="760E8AA8"/>
     <w:lvl w:ilvl="0">
       <w:start w:val="1"/>
       <w:numFmt w:val="bullet"/>
@@ -1241,7 +1241,7 @@
   <w:abstractNum w:abstractNumId="8" w15:restartNumberingAfterBreak="0">
     <w:nsid w:val="FFFFFF88"/>
     <w:multiLevelType w:val="singleLevel"/>
-    <w:tmpl w:val="D0829E4C"/>
+    <w:tmpl w:val="683C2222"/>
     <w:lvl w:ilvl="0">
       <w:start w:val="1"/>
       <w:numFmt w:val="decimal"/>
@@ -1258,7 +1258,7 @@
   <w:abstractNum w:abstractNumId="9" w15:restartNumberingAfterBreak="0">
     <w:nsid w:val="FFFFFF89"/>
     <w:multiLevelType w:val="singleLevel"/>
-    <w:tmpl w:val="A748E88E"/>
+    <w:tmpl w:val="6910F6A4"/>
     <w:lvl w:ilvl="0">
       <w:start w:val="1"/>
       <w:numFmt w:val="bullet"/>
@@ -4350,6 +4350,7 @@
     <w:lsdException w:name="HTML Sample" w:semiHidden="1" w:unhideWhenUsed="1"/>
     <w:lsdException w:name="HTML Typewriter" w:semiHidden="1" w:unhideWhenUsed="1"/>
     <w:lsdException w:name="HTML Variable" w:semiHidden="1" w:unhideWhenUsed="1"/>
+    <w:lsdException w:name="Normal Table" w:semiHidden="1" w:unhideWhenUsed="1"/>
     <w:lsdException w:name="annotation subject" w:semiHidden="1" w:unhideWhenUsed="1"/>
     <w:lsdException w:name="No List" w:semiHidden="1" w:unhideWhenUsed="1"/>
     <w:lsdException w:name="Outline List 1" w:semiHidden="1" w:unhideWhenUsed="1"/>
@@ -4396,8 +4397,10 @@
     <w:lsdException w:name="Table Subtle 2" w:semiHidden="1" w:unhideWhenUsed="1"/>
     <w:lsdException w:name="Table Web 1" w:semiHidden="1" w:unhideWhenUsed="1"/>
     <w:lsdException w:name="Table Web 2" w:semiHidden="1" w:unhideWhenUsed="1"/>
+    <w:lsdException w:name="Table Web 3" w:semiHidden="1" w:unhideWhenUsed="1"/>
     <w:lsdException w:name="Balloon Text" w:semiHidden="1" w:unhideWhenUsed="1"/>
     <w:lsdException w:name="Table Grid" w:uiPriority="39"/>
+    <w:lsdException w:name="Table Theme" w:semiHidden="1" w:unhideWhenUsed="1"/>
     <w:lsdException w:name="Placeholder Text" w:semiHidden="1"/>
     <w:lsdException w:name="No Spacing" w:uiPriority="1" w:qFormat="1"/>
     <w:lsdException w:name="Light Shading" w:uiPriority="60"/>
@@ -5847,10 +5850,10 @@
     <w:next w:val="MMain"/>
     <w:link w:val="MContents0"/>
     <w:qFormat/>
-    <w:rsid w:val="009A2E3D"/>
+    <w:rsid w:val="00D66FFF"/>
     <w:pPr>
       <w:tabs>
-        <w:tab w:val="right" w:leader="dot" w:pos="9628"/>
+        <w:tab w:val="right" w:pos="9628"/>
       </w:tabs>
     </w:pPr>
     <w:rPr>
@@ -5883,7 +5886,7 @@
   <w:style w:type="character" w:customStyle="1" w:styleId="MContents0">
     <w:name w:val="MContents Знак"/>
     <w:link w:val="MContents"/>
-    <w:rsid w:val="009A2E3D"/>
+    <w:rsid w:val="00D66FFF"/>
     <w:rPr>
       <w:sz w:val="28"/>
       <w:bdr w:val="nil"/>
@@ -6056,6 +6059,7 @@
   <w:rsids>
     <w:rsidRoot w:val="008C7ED5"/>
     <w:rsid w:val="0028126F"/>
+    <w:rsid w:val="00785891"/>
     <w:rsid w:val="008C7ED5"/>
     <w:rsid w:val="008F383C"/>
     <w:rsid w:val="00E26990"/>
@@ -6206,6 +6210,7 @@
     <w:lsdException w:name="HTML Sample" w:semiHidden="1" w:unhideWhenUsed="1"/>
     <w:lsdException w:name="HTML Typewriter" w:semiHidden="1" w:unhideWhenUsed="1"/>
     <w:lsdException w:name="HTML Variable" w:semiHidden="1" w:unhideWhenUsed="1"/>
+    <w:lsdException w:name="Normal Table" w:semiHidden="1" w:unhideWhenUsed="1"/>
     <w:lsdException w:name="annotation subject" w:semiHidden="1" w:unhideWhenUsed="1"/>
     <w:lsdException w:name="No List" w:semiHidden="1" w:unhideWhenUsed="1"/>
     <w:lsdException w:name="Outline List 1" w:semiHidden="1" w:unhideWhenUsed="1"/>
@@ -6252,8 +6257,10 @@
     <w:lsdException w:name="Table Subtle 2" w:semiHidden="1" w:unhideWhenUsed="1"/>
     <w:lsdException w:name="Table Web 1" w:semiHidden="1" w:unhideWhenUsed="1"/>
     <w:lsdException w:name="Table Web 2" w:semiHidden="1" w:unhideWhenUsed="1"/>
+    <w:lsdException w:name="Table Web 3" w:semiHidden="1" w:unhideWhenUsed="1"/>
     <w:lsdException w:name="Balloon Text" w:semiHidden="1" w:unhideWhenUsed="1"/>
     <w:lsdException w:name="Table Grid" w:uiPriority="39"/>
+    <w:lsdException w:name="Table Theme" w:semiHidden="1" w:unhideWhenUsed="1"/>
     <w:lsdException w:name="Placeholder Text" w:semiHidden="1"/>
     <w:lsdException w:name="No Spacing" w:uiPriority="1" w:qFormat="1"/>
     <w:lsdException w:name="Light Shading" w:uiPriority="60"/>
@@ -6861,7 +6868,7 @@
 </file>
 
 <file path=customXml/itemProps1.xml><?xml version="1.0" encoding="utf-8"?>
-<ds:datastoreItem xmlns:ds="http://schemas.openxmlformats.org/officeDocument/2006/customXml" ds:itemID="{44BE1C84-8578-4B07-98B0-398EADC2168B}">
+<ds:datastoreItem xmlns:ds="http://schemas.openxmlformats.org/officeDocument/2006/customXml" ds:itemID="{5C513B4F-889C-431B-BB37-46857122C783}">
   <ds:schemaRefs>
     <ds:schemaRef ds:uri="http://schemas.openxmlformats.org/officeDocument/2006/bibliography"/>
   </ds:schemaRefs>

</xml_diff>

<commit_message>
add code style in base.docx
</commit_message>
<xml_diff>
--- a/base.docx
+++ b/base.docx
@@ -1,21 +1,16 @@
 
 <file path=word/document.xml><?xml version="1.0" encoding="utf-8"?>
-<w:document xmlns:wpc="http://schemas.microsoft.com/office/word/2010/wordprocessingCanvas" xmlns:cx="http://schemas.microsoft.com/office/drawing/2014/chartex" xmlns:cx1="http://schemas.microsoft.com/office/drawing/2015/9/8/chartex" xmlns:cx2="http://schemas.microsoft.com/office/drawing/2015/10/21/chartex" xmlns:mc="http://schemas.openxmlformats.org/markup-compatibility/2006" xmlns:o="urn:schemas-microsoft-com:office:office" xmlns:r="http://schemas.openxmlformats.org/officeDocument/2006/relationships" xmlns:m="http://schemas.openxmlformats.org/officeDocument/2006/math" xmlns:v="urn:schemas-microsoft-com:vml" xmlns:wp14="http://schemas.microsoft.com/office/word/2010/wordprocessingDrawing" xmlns:wp="http://schemas.openxmlformats.org/drawingml/2006/wordprocessingDrawing" xmlns:w10="urn:schemas-microsoft-com:office:word" xmlns:w="http://schemas.openxmlformats.org/wordprocessingml/2006/main" xmlns:w14="http://schemas.microsoft.com/office/word/2010/wordml" xmlns:w15="http://schemas.microsoft.com/office/word/2012/wordml" xmlns:w16se="http://schemas.microsoft.com/office/word/2015/wordml/symex" xmlns:wpg="http://schemas.microsoft.com/office/word/2010/wordprocessingGroup" xmlns:wpi="http://schemas.microsoft.com/office/word/2010/wordprocessingInk" xmlns:wne="http://schemas.microsoft.com/office/word/2006/wordml" xmlns:wps="http://schemas.microsoft.com/office/word/2010/wordprocessingShape" mc:Ignorable="w14 w15 w16se wp14">
+<w:document xmlns:wpc="http://schemas.microsoft.com/office/word/2010/wordprocessingCanvas" xmlns:cx="http://schemas.microsoft.com/office/drawing/2014/chartex" xmlns:cx1="http://schemas.microsoft.com/office/drawing/2015/9/8/chartex" xmlns:cx2="http://schemas.microsoft.com/office/drawing/2015/10/21/chartex" xmlns:cx3="http://schemas.microsoft.com/office/drawing/2016/5/9/chartex" xmlns:cx4="http://schemas.microsoft.com/office/drawing/2016/5/10/chartex" xmlns:cx5="http://schemas.microsoft.com/office/drawing/2016/5/11/chartex" xmlns:mc="http://schemas.openxmlformats.org/markup-compatibility/2006" xmlns:o="urn:schemas-microsoft-com:office:office" xmlns:r="http://schemas.openxmlformats.org/officeDocument/2006/relationships" xmlns:m="http://schemas.openxmlformats.org/officeDocument/2006/math" xmlns:v="urn:schemas-microsoft-com:vml" xmlns:wp14="http://schemas.microsoft.com/office/word/2010/wordprocessingDrawing" xmlns:wp="http://schemas.openxmlformats.org/drawingml/2006/wordprocessingDrawing" xmlns:w10="urn:schemas-microsoft-com:office:word" xmlns:w="http://schemas.openxmlformats.org/wordprocessingml/2006/main" xmlns:w14="http://schemas.microsoft.com/office/word/2010/wordml" xmlns:w15="http://schemas.microsoft.com/office/word/2012/wordml" xmlns:w16se="http://schemas.microsoft.com/office/word/2015/wordml/symex" xmlns:wpg="http://schemas.microsoft.com/office/word/2010/wordprocessingGroup" xmlns:wpi="http://schemas.microsoft.com/office/word/2010/wordprocessingInk" xmlns:wne="http://schemas.microsoft.com/office/word/2006/wordml" xmlns:wps="http://schemas.microsoft.com/office/word/2010/wordprocessingShape" mc:Ignorable="w14 w15 w16se wp14">
   <w:body>
     <w:p>
       <w:pPr>
-        <w:pStyle w:val="MMain"/>
-        <w:rPr>
-          <w:lang w:val="ru-RU"/>
-        </w:rPr>
-      </w:pPr>
-      <w:bookmarkStart w:id="0" w:name="_GoBack"/>
-      <w:bookmarkEnd w:id="0"/>
+        <w:pStyle w:val="MCode"/>
+      </w:pPr>
       <w:r>
         <w:rPr>
           <w:noProof/>
           <w:bdr w:val="none" w:sz="0" w:space="0" w:color="auto"/>
-          <w:lang w:val="ru-RU" w:eastAsia="ru-RU"/>
+          <w:lang w:eastAsia="ru-RU"/>
         </w:rPr>
         <mc:AlternateContent>
           <mc:Choice Requires="wps">
@@ -222,7 +217,7 @@
         <w:rPr>
           <w:noProof/>
           <w:bdr w:val="none" w:sz="0" w:space="0" w:color="auto"/>
-          <w:lang w:val="ru-RU" w:eastAsia="ru-RU"/>
+          <w:lang w:eastAsia="ru-RU"/>
         </w:rPr>
         <mc:AlternateContent>
           <mc:Choice Requires="wps">
@@ -399,7 +394,7 @@
         <w:rPr>
           <w:noProof/>
           <w:bdr w:val="none" w:sz="0" w:space="0" w:color="auto"/>
-          <w:lang w:val="ru-RU" w:eastAsia="ru-RU"/>
+          <w:lang w:eastAsia="ru-RU"/>
         </w:rPr>
         <mc:AlternateContent>
           <mc:Choice Requires="wps">
@@ -844,7 +839,7 @@
         <w:rPr>
           <w:noProof/>
           <w:bdr w:val="none" w:sz="0" w:space="0" w:color="auto"/>
-          <w:lang w:val="ru-RU" w:eastAsia="ru-RU"/>
+          <w:lang w:eastAsia="ru-RU"/>
         </w:rPr>
         <mc:AlternateContent>
           <mc:Choice Requires="wps">
@@ -1005,6 +1000,8 @@
           </mc:Fallback>
         </mc:AlternateContent>
       </w:r>
+      <w:bookmarkStart w:id="0" w:name="_GoBack"/>
+      <w:bookmarkEnd w:id="0"/>
     </w:p>
     <w:sectPr>
       <w:footerReference w:type="default" r:id="rId8"/>
@@ -1019,7 +1016,7 @@
 </file>
 
 <file path=word/endnotes.xml><?xml version="1.0" encoding="utf-8"?>
-<w:endnotes xmlns:wpc="http://schemas.microsoft.com/office/word/2010/wordprocessingCanvas" xmlns:cx="http://schemas.microsoft.com/office/drawing/2014/chartex" xmlns:cx1="http://schemas.microsoft.com/office/drawing/2015/9/8/chartex" xmlns:cx2="http://schemas.microsoft.com/office/drawing/2015/10/21/chartex" xmlns:mc="http://schemas.openxmlformats.org/markup-compatibility/2006" xmlns:o="urn:schemas-microsoft-com:office:office" xmlns:r="http://schemas.openxmlformats.org/officeDocument/2006/relationships" xmlns:m="http://schemas.openxmlformats.org/officeDocument/2006/math" xmlns:v="urn:schemas-microsoft-com:vml" xmlns:wp14="http://schemas.microsoft.com/office/word/2010/wordprocessingDrawing" xmlns:wp="http://schemas.openxmlformats.org/drawingml/2006/wordprocessingDrawing" xmlns:w10="urn:schemas-microsoft-com:office:word" xmlns:w="http://schemas.openxmlformats.org/wordprocessingml/2006/main" xmlns:w14="http://schemas.microsoft.com/office/word/2010/wordml" xmlns:w15="http://schemas.microsoft.com/office/word/2012/wordml" xmlns:w16se="http://schemas.microsoft.com/office/word/2015/wordml/symex" xmlns:wpg="http://schemas.microsoft.com/office/word/2010/wordprocessingGroup" xmlns:wpi="http://schemas.microsoft.com/office/word/2010/wordprocessingInk" xmlns:wne="http://schemas.microsoft.com/office/word/2006/wordml" xmlns:wps="http://schemas.microsoft.com/office/word/2010/wordprocessingShape" mc:Ignorable="w14 w15 w16se wp14">
+<w:endnotes xmlns:wpc="http://schemas.microsoft.com/office/word/2010/wordprocessingCanvas" xmlns:cx="http://schemas.microsoft.com/office/drawing/2014/chartex" xmlns:cx1="http://schemas.microsoft.com/office/drawing/2015/9/8/chartex" xmlns:cx2="http://schemas.microsoft.com/office/drawing/2015/10/21/chartex" xmlns:cx3="http://schemas.microsoft.com/office/drawing/2016/5/9/chartex" xmlns:cx4="http://schemas.microsoft.com/office/drawing/2016/5/10/chartex" xmlns:cx5="http://schemas.microsoft.com/office/drawing/2016/5/11/chartex" xmlns:mc="http://schemas.openxmlformats.org/markup-compatibility/2006" xmlns:o="urn:schemas-microsoft-com:office:office" xmlns:r="http://schemas.openxmlformats.org/officeDocument/2006/relationships" xmlns:m="http://schemas.openxmlformats.org/officeDocument/2006/math" xmlns:v="urn:schemas-microsoft-com:vml" xmlns:wp14="http://schemas.microsoft.com/office/word/2010/wordprocessingDrawing" xmlns:wp="http://schemas.openxmlformats.org/drawingml/2006/wordprocessingDrawing" xmlns:w10="urn:schemas-microsoft-com:office:word" xmlns:w="http://schemas.openxmlformats.org/wordprocessingml/2006/main" xmlns:w14="http://schemas.microsoft.com/office/word/2010/wordml" xmlns:w15="http://schemas.microsoft.com/office/word/2012/wordml" xmlns:w16se="http://schemas.microsoft.com/office/word/2015/wordml/symex" xmlns:wpg="http://schemas.microsoft.com/office/word/2010/wordprocessingGroup" xmlns:wpi="http://schemas.microsoft.com/office/word/2010/wordprocessingInk" xmlns:wne="http://schemas.microsoft.com/office/word/2006/wordml" xmlns:wps="http://schemas.microsoft.com/office/word/2010/wordprocessingShape" mc:Ignorable="w14 w15 w16se wp14">
   <w:endnote w:type="separator" w:id="-1">
     <w:p>
       <w:r>
@@ -1040,7 +1037,7 @@
 </file>
 
 <file path=word/footer1.xml><?xml version="1.0" encoding="utf-8"?>
-<w:ftr xmlns:wpc="http://schemas.microsoft.com/office/word/2010/wordprocessingCanvas" xmlns:cx="http://schemas.microsoft.com/office/drawing/2014/chartex" xmlns:cx1="http://schemas.microsoft.com/office/drawing/2015/9/8/chartex" xmlns:cx2="http://schemas.microsoft.com/office/drawing/2015/10/21/chartex" xmlns:mc="http://schemas.openxmlformats.org/markup-compatibility/2006" xmlns:o="urn:schemas-microsoft-com:office:office" xmlns:r="http://schemas.openxmlformats.org/officeDocument/2006/relationships" xmlns:m="http://schemas.openxmlformats.org/officeDocument/2006/math" xmlns:v="urn:schemas-microsoft-com:vml" xmlns:wp14="http://schemas.microsoft.com/office/word/2010/wordprocessingDrawing" xmlns:wp="http://schemas.openxmlformats.org/drawingml/2006/wordprocessingDrawing" xmlns:w10="urn:schemas-microsoft-com:office:word" xmlns:w="http://schemas.openxmlformats.org/wordprocessingml/2006/main" xmlns:w14="http://schemas.microsoft.com/office/word/2010/wordml" xmlns:w15="http://schemas.microsoft.com/office/word/2012/wordml" xmlns:w16se="http://schemas.microsoft.com/office/word/2015/wordml/symex" xmlns:wpg="http://schemas.microsoft.com/office/word/2010/wordprocessingGroup" xmlns:wpi="http://schemas.microsoft.com/office/word/2010/wordprocessingInk" xmlns:wne="http://schemas.microsoft.com/office/word/2006/wordml" xmlns:wps="http://schemas.microsoft.com/office/word/2010/wordprocessingShape" mc:Ignorable="w14 w15 w16se wp14">
+<w:ftr xmlns:wpc="http://schemas.microsoft.com/office/word/2010/wordprocessingCanvas" xmlns:cx="http://schemas.microsoft.com/office/drawing/2014/chartex" xmlns:cx1="http://schemas.microsoft.com/office/drawing/2015/9/8/chartex" xmlns:cx2="http://schemas.microsoft.com/office/drawing/2015/10/21/chartex" xmlns:cx3="http://schemas.microsoft.com/office/drawing/2016/5/9/chartex" xmlns:cx4="http://schemas.microsoft.com/office/drawing/2016/5/10/chartex" xmlns:cx5="http://schemas.microsoft.com/office/drawing/2016/5/11/chartex" xmlns:mc="http://schemas.openxmlformats.org/markup-compatibility/2006" xmlns:o="urn:schemas-microsoft-com:office:office" xmlns:r="http://schemas.openxmlformats.org/officeDocument/2006/relationships" xmlns:m="http://schemas.openxmlformats.org/officeDocument/2006/math" xmlns:v="urn:schemas-microsoft-com:vml" xmlns:wp14="http://schemas.microsoft.com/office/word/2010/wordprocessingDrawing" xmlns:wp="http://schemas.openxmlformats.org/drawingml/2006/wordprocessingDrawing" xmlns:w10="urn:schemas-microsoft-com:office:word" xmlns:w="http://schemas.openxmlformats.org/wordprocessingml/2006/main" xmlns:w14="http://schemas.microsoft.com/office/word/2010/wordml" xmlns:w15="http://schemas.microsoft.com/office/word/2012/wordml" xmlns:w16se="http://schemas.microsoft.com/office/word/2015/wordml/symex" xmlns:wpg="http://schemas.microsoft.com/office/word/2010/wordprocessingGroup" xmlns:wpi="http://schemas.microsoft.com/office/word/2010/wordprocessingInk" xmlns:wne="http://schemas.microsoft.com/office/word/2006/wordml" xmlns:wps="http://schemas.microsoft.com/office/word/2010/wordprocessingShape" mc:Ignorable="w14 w15 w16se wp14">
   <w:p>
     <w:pPr>
       <w:pStyle w:val="MRunningLine"/>
@@ -1068,7 +1065,7 @@
 </file>
 
 <file path=word/footnotes.xml><?xml version="1.0" encoding="utf-8"?>
-<w:footnotes xmlns:wpc="http://schemas.microsoft.com/office/word/2010/wordprocessingCanvas" xmlns:cx="http://schemas.microsoft.com/office/drawing/2014/chartex" xmlns:cx1="http://schemas.microsoft.com/office/drawing/2015/9/8/chartex" xmlns:cx2="http://schemas.microsoft.com/office/drawing/2015/10/21/chartex" xmlns:mc="http://schemas.openxmlformats.org/markup-compatibility/2006" xmlns:o="urn:schemas-microsoft-com:office:office" xmlns:r="http://schemas.openxmlformats.org/officeDocument/2006/relationships" xmlns:m="http://schemas.openxmlformats.org/officeDocument/2006/math" xmlns:v="urn:schemas-microsoft-com:vml" xmlns:wp14="http://schemas.microsoft.com/office/word/2010/wordprocessingDrawing" xmlns:wp="http://schemas.openxmlformats.org/drawingml/2006/wordprocessingDrawing" xmlns:w10="urn:schemas-microsoft-com:office:word" xmlns:w="http://schemas.openxmlformats.org/wordprocessingml/2006/main" xmlns:w14="http://schemas.microsoft.com/office/word/2010/wordml" xmlns:w15="http://schemas.microsoft.com/office/word/2012/wordml" xmlns:w16se="http://schemas.microsoft.com/office/word/2015/wordml/symex" xmlns:wpg="http://schemas.microsoft.com/office/word/2010/wordprocessingGroup" xmlns:wpi="http://schemas.microsoft.com/office/word/2010/wordprocessingInk" xmlns:wne="http://schemas.microsoft.com/office/word/2006/wordml" xmlns:wps="http://schemas.microsoft.com/office/word/2010/wordprocessingShape" mc:Ignorable="w14 w15 w16se wp14">
+<w:footnotes xmlns:wpc="http://schemas.microsoft.com/office/word/2010/wordprocessingCanvas" xmlns:cx="http://schemas.microsoft.com/office/drawing/2014/chartex" xmlns:cx1="http://schemas.microsoft.com/office/drawing/2015/9/8/chartex" xmlns:cx2="http://schemas.microsoft.com/office/drawing/2015/10/21/chartex" xmlns:cx3="http://schemas.microsoft.com/office/drawing/2016/5/9/chartex" xmlns:cx4="http://schemas.microsoft.com/office/drawing/2016/5/10/chartex" xmlns:cx5="http://schemas.microsoft.com/office/drawing/2016/5/11/chartex" xmlns:mc="http://schemas.openxmlformats.org/markup-compatibility/2006" xmlns:o="urn:schemas-microsoft-com:office:office" xmlns:r="http://schemas.openxmlformats.org/officeDocument/2006/relationships" xmlns:m="http://schemas.openxmlformats.org/officeDocument/2006/math" xmlns:v="urn:schemas-microsoft-com:vml" xmlns:wp14="http://schemas.microsoft.com/office/word/2010/wordprocessingDrawing" xmlns:wp="http://schemas.openxmlformats.org/drawingml/2006/wordprocessingDrawing" xmlns:w10="urn:schemas-microsoft-com:office:word" xmlns:w="http://schemas.openxmlformats.org/wordprocessingml/2006/main" xmlns:w14="http://schemas.microsoft.com/office/word/2010/wordml" xmlns:w15="http://schemas.microsoft.com/office/word/2012/wordml" xmlns:w16se="http://schemas.microsoft.com/office/word/2015/wordml/symex" xmlns:wpg="http://schemas.microsoft.com/office/word/2010/wordprocessingGroup" xmlns:wpi="http://schemas.microsoft.com/office/word/2010/wordprocessingInk" xmlns:wne="http://schemas.microsoft.com/office/word/2006/wordml" xmlns:wps="http://schemas.microsoft.com/office/word/2010/wordprocessingShape" mc:Ignorable="w14 w15 w16se wp14">
   <w:footnote w:type="separator" w:id="-1">
     <w:p>
       <w:r>
@@ -1089,7 +1086,7 @@
 </file>
 
 <file path=word/numbering.xml><?xml version="1.0" encoding="utf-8"?>
-<w:numbering xmlns:wpc="http://schemas.microsoft.com/office/word/2010/wordprocessingCanvas" xmlns:cx="http://schemas.microsoft.com/office/drawing/2014/chartex" xmlns:cx1="http://schemas.microsoft.com/office/drawing/2015/9/8/chartex" xmlns:cx2="http://schemas.microsoft.com/office/drawing/2015/10/21/chartex" xmlns:mc="http://schemas.openxmlformats.org/markup-compatibility/2006" xmlns:o="urn:schemas-microsoft-com:office:office" xmlns:r="http://schemas.openxmlformats.org/officeDocument/2006/relationships" xmlns:m="http://schemas.openxmlformats.org/officeDocument/2006/math" xmlns:v="urn:schemas-microsoft-com:vml" xmlns:wp14="http://schemas.microsoft.com/office/word/2010/wordprocessingDrawing" xmlns:wp="http://schemas.openxmlformats.org/drawingml/2006/wordprocessingDrawing" xmlns:w10="urn:schemas-microsoft-com:office:word" xmlns:w="http://schemas.openxmlformats.org/wordprocessingml/2006/main" xmlns:w14="http://schemas.microsoft.com/office/word/2010/wordml" xmlns:w15="http://schemas.microsoft.com/office/word/2012/wordml" xmlns:w16se="http://schemas.microsoft.com/office/word/2015/wordml/symex" xmlns:wpg="http://schemas.microsoft.com/office/word/2010/wordprocessingGroup" xmlns:wpi="http://schemas.microsoft.com/office/word/2010/wordprocessingInk" xmlns:wne="http://schemas.microsoft.com/office/word/2006/wordml" xmlns:wps="http://schemas.microsoft.com/office/word/2010/wordprocessingShape" mc:Ignorable="w14 w15 w16se wp14">
+<w:numbering xmlns:wpc="http://schemas.microsoft.com/office/word/2010/wordprocessingCanvas" xmlns:cx="http://schemas.microsoft.com/office/drawing/2014/chartex" xmlns:cx1="http://schemas.microsoft.com/office/drawing/2015/9/8/chartex" xmlns:cx2="http://schemas.microsoft.com/office/drawing/2015/10/21/chartex" xmlns:cx3="http://schemas.microsoft.com/office/drawing/2016/5/9/chartex" xmlns:cx4="http://schemas.microsoft.com/office/drawing/2016/5/10/chartex" xmlns:cx5="http://schemas.microsoft.com/office/drawing/2016/5/11/chartex" xmlns:mc="http://schemas.openxmlformats.org/markup-compatibility/2006" xmlns:o="urn:schemas-microsoft-com:office:office" xmlns:r="http://schemas.openxmlformats.org/officeDocument/2006/relationships" xmlns:m="http://schemas.openxmlformats.org/officeDocument/2006/math" xmlns:v="urn:schemas-microsoft-com:vml" xmlns:wp14="http://schemas.microsoft.com/office/word/2010/wordprocessingDrawing" xmlns:wp="http://schemas.openxmlformats.org/drawingml/2006/wordprocessingDrawing" xmlns:w10="urn:schemas-microsoft-com:office:word" xmlns:w="http://schemas.openxmlformats.org/wordprocessingml/2006/main" xmlns:w14="http://schemas.microsoft.com/office/word/2010/wordml" xmlns:w15="http://schemas.microsoft.com/office/word/2012/wordml" xmlns:w16se="http://schemas.microsoft.com/office/word/2015/wordml/symex" xmlns:wpg="http://schemas.microsoft.com/office/word/2010/wordprocessingGroup" xmlns:wpi="http://schemas.microsoft.com/office/word/2010/wordprocessingInk" xmlns:wne="http://schemas.microsoft.com/office/word/2006/wordml" xmlns:wps="http://schemas.microsoft.com/office/word/2010/wordprocessingShape" mc:Ignorable="w14 w15 w16se wp14">
   <w:abstractNum w:abstractNumId="0" w15:restartNumberingAfterBreak="0">
     <w:nsid w:val="FFFFFF7C"/>
     <w:multiLevelType w:val="singleLevel"/>
@@ -4244,7 +4241,7 @@
     </w:rPrDefault>
     <w:pPrDefault/>
   </w:docDefaults>
-  <w:latentStyles w:defLockedState="0" w:defUIPriority="99" w:defSemiHidden="0" w:defUnhideWhenUsed="0" w:defQFormat="0" w:count="373">
+  <w:latentStyles w:defLockedState="0" w:defUIPriority="99" w:defSemiHidden="0" w:defUnhideWhenUsed="0" w:defQFormat="0" w:count="374">
     <w:lsdException w:name="Normal" w:uiPriority="0"/>
     <w:lsdException w:name="heading 1" w:uiPriority="9" w:qFormat="1"/>
     <w:lsdException w:name="heading 2" w:semiHidden="1" w:uiPriority="9" w:unhideWhenUsed="1" w:qFormat="1"/>
@@ -4350,7 +4347,6 @@
     <w:lsdException w:name="HTML Sample" w:semiHidden="1" w:unhideWhenUsed="1"/>
     <w:lsdException w:name="HTML Typewriter" w:semiHidden="1" w:unhideWhenUsed="1"/>
     <w:lsdException w:name="HTML Variable" w:semiHidden="1" w:unhideWhenUsed="1"/>
-    <w:lsdException w:name="Normal Table" w:semiHidden="1" w:unhideWhenUsed="1"/>
     <w:lsdException w:name="annotation subject" w:semiHidden="1" w:unhideWhenUsed="1"/>
     <w:lsdException w:name="No List" w:semiHidden="1" w:unhideWhenUsed="1"/>
     <w:lsdException w:name="Outline List 1" w:semiHidden="1" w:unhideWhenUsed="1"/>
@@ -4397,10 +4393,8 @@
     <w:lsdException w:name="Table Subtle 2" w:semiHidden="1" w:unhideWhenUsed="1"/>
     <w:lsdException w:name="Table Web 1" w:semiHidden="1" w:unhideWhenUsed="1"/>
     <w:lsdException w:name="Table Web 2" w:semiHidden="1" w:unhideWhenUsed="1"/>
-    <w:lsdException w:name="Table Web 3" w:semiHidden="1" w:unhideWhenUsed="1"/>
     <w:lsdException w:name="Balloon Text" w:semiHidden="1" w:unhideWhenUsed="1"/>
     <w:lsdException w:name="Table Grid" w:uiPriority="39"/>
-    <w:lsdException w:name="Table Theme" w:semiHidden="1" w:unhideWhenUsed="1"/>
     <w:lsdException w:name="Placeholder Text" w:semiHidden="1"/>
     <w:lsdException w:name="No Spacing" w:uiPriority="1" w:qFormat="1"/>
     <w:lsdException w:name="Light Shading" w:uiPriority="60"/>
@@ -4618,6 +4612,7 @@
     <w:lsdException w:name="List Table 7 Colorful Accent 6" w:uiPriority="52"/>
     <w:lsdException w:name="Mention" w:semiHidden="1" w:unhideWhenUsed="1"/>
     <w:lsdException w:name="Smart Hyperlink" w:semiHidden="1" w:unhideWhenUsed="1"/>
+    <w:lsdException w:name="Hashtag" w:semiHidden="1" w:unhideWhenUsed="1"/>
   </w:latentStyles>
   <w:style w:type="paragraph" w:default="1" w:styleId="Normal">
     <w:name w:val="Normal"/>
@@ -5936,11 +5931,22 @@
     <w:basedOn w:val="MMain"/>
     <w:rsid w:val="00ED5236"/>
   </w:style>
+  <w:style w:type="paragraph" w:customStyle="1" w:styleId="MCode">
+    <w:name w:val="MCode"/>
+    <w:basedOn w:val="MMain"/>
+    <w:next w:val="MMain"/>
+    <w:rsid w:val="00032F99"/>
+    <w:rPr>
+      <w:rFonts w:ascii="Courier New" w:hAnsi="Courier New"/>
+      <w:sz w:val="20"/>
+      <w:lang w:val="ru-RU"/>
+    </w:rPr>
+  </w:style>
 </w:styles>
 </file>
 
 <file path=word/glossary/document.xml><?xml version="1.0" encoding="utf-8"?>
-<w:glossaryDocument xmlns:wpc="http://schemas.microsoft.com/office/word/2010/wordprocessingCanvas" xmlns:cx="http://schemas.microsoft.com/office/drawing/2014/chartex" xmlns:cx1="http://schemas.microsoft.com/office/drawing/2015/9/8/chartex" xmlns:cx2="http://schemas.microsoft.com/office/drawing/2015/10/21/chartex" xmlns:mc="http://schemas.openxmlformats.org/markup-compatibility/2006" xmlns:o="urn:schemas-microsoft-com:office:office" xmlns:r="http://schemas.openxmlformats.org/officeDocument/2006/relationships" xmlns:m="http://schemas.openxmlformats.org/officeDocument/2006/math" xmlns:v="urn:schemas-microsoft-com:vml" xmlns:wp14="http://schemas.microsoft.com/office/word/2010/wordprocessingDrawing" xmlns:wp="http://schemas.openxmlformats.org/drawingml/2006/wordprocessingDrawing" xmlns:w10="urn:schemas-microsoft-com:office:word" xmlns:w="http://schemas.openxmlformats.org/wordprocessingml/2006/main" xmlns:w14="http://schemas.microsoft.com/office/word/2010/wordml" xmlns:w15="http://schemas.microsoft.com/office/word/2012/wordml" xmlns:w16se="http://schemas.microsoft.com/office/word/2015/wordml/symex" xmlns:wpg="http://schemas.microsoft.com/office/word/2010/wordprocessingGroup" xmlns:wpi="http://schemas.microsoft.com/office/word/2010/wordprocessingInk" xmlns:wne="http://schemas.microsoft.com/office/word/2006/wordml" xmlns:wps="http://schemas.microsoft.com/office/word/2010/wordprocessingShape" mc:Ignorable="w14 w15 w16se wp14">
+<w:glossaryDocument xmlns:wpc="http://schemas.microsoft.com/office/word/2010/wordprocessingCanvas" xmlns:cx="http://schemas.microsoft.com/office/drawing/2014/chartex" xmlns:cx1="http://schemas.microsoft.com/office/drawing/2015/9/8/chartex" xmlns:cx2="http://schemas.microsoft.com/office/drawing/2015/10/21/chartex" xmlns:cx3="http://schemas.microsoft.com/office/drawing/2016/5/9/chartex" xmlns:cx4="http://schemas.microsoft.com/office/drawing/2016/5/10/chartex" xmlns:cx5="http://schemas.microsoft.com/office/drawing/2016/5/11/chartex" xmlns:mc="http://schemas.openxmlformats.org/markup-compatibility/2006" xmlns:o="urn:schemas-microsoft-com:office:office" xmlns:r="http://schemas.openxmlformats.org/officeDocument/2006/relationships" xmlns:m="http://schemas.openxmlformats.org/officeDocument/2006/math" xmlns:v="urn:schemas-microsoft-com:vml" xmlns:wp14="http://schemas.microsoft.com/office/word/2010/wordprocessingDrawing" xmlns:wp="http://schemas.openxmlformats.org/drawingml/2006/wordprocessingDrawing" xmlns:w10="urn:schemas-microsoft-com:office:word" xmlns:w="http://schemas.openxmlformats.org/wordprocessingml/2006/main" xmlns:w14="http://schemas.microsoft.com/office/word/2010/wordml" xmlns:w15="http://schemas.microsoft.com/office/word/2012/wordml" xmlns:w16se="http://schemas.microsoft.com/office/word/2015/wordml/symex" xmlns:wpg="http://schemas.microsoft.com/office/word/2010/wordprocessingGroup" xmlns:wpi="http://schemas.microsoft.com/office/word/2010/wordprocessingInk" xmlns:wne="http://schemas.microsoft.com/office/word/2006/wordml" xmlns:wps="http://schemas.microsoft.com/office/word/2010/wordprocessingShape" mc:Ignorable="w14 w15 w16se wp14">
   <w:docParts>
     <w:docPart>
       <w:docPartPr>
@@ -6059,6 +6065,7 @@
   <w:rsids>
     <w:rsidRoot w:val="008C7ED5"/>
     <w:rsid w:val="0028126F"/>
+    <w:rsid w:val="00343A22"/>
     <w:rsid w:val="00785891"/>
     <w:rsid w:val="008C7ED5"/>
     <w:rsid w:val="008F383C"/>
@@ -6104,7 +6111,7 @@
       </w:pPr>
     </w:pPrDefault>
   </w:docDefaults>
-  <w:latentStyles w:defLockedState="0" w:defUIPriority="99" w:defSemiHidden="0" w:defUnhideWhenUsed="0" w:defQFormat="0" w:count="373">
+  <w:latentStyles w:defLockedState="0" w:defUIPriority="99" w:defSemiHidden="0" w:defUnhideWhenUsed="0" w:defQFormat="0" w:count="374">
     <w:lsdException w:name="Normal" w:uiPriority="0" w:qFormat="1"/>
     <w:lsdException w:name="heading 1" w:uiPriority="9" w:qFormat="1"/>
     <w:lsdException w:name="heading 2" w:semiHidden="1" w:uiPriority="9" w:unhideWhenUsed="1" w:qFormat="1"/>
@@ -6210,7 +6217,6 @@
     <w:lsdException w:name="HTML Sample" w:semiHidden="1" w:unhideWhenUsed="1"/>
     <w:lsdException w:name="HTML Typewriter" w:semiHidden="1" w:unhideWhenUsed="1"/>
     <w:lsdException w:name="HTML Variable" w:semiHidden="1" w:unhideWhenUsed="1"/>
-    <w:lsdException w:name="Normal Table" w:semiHidden="1" w:unhideWhenUsed="1"/>
     <w:lsdException w:name="annotation subject" w:semiHidden="1" w:unhideWhenUsed="1"/>
     <w:lsdException w:name="No List" w:semiHidden="1" w:unhideWhenUsed="1"/>
     <w:lsdException w:name="Outline List 1" w:semiHidden="1" w:unhideWhenUsed="1"/>
@@ -6257,10 +6263,8 @@
     <w:lsdException w:name="Table Subtle 2" w:semiHidden="1" w:unhideWhenUsed="1"/>
     <w:lsdException w:name="Table Web 1" w:semiHidden="1" w:unhideWhenUsed="1"/>
     <w:lsdException w:name="Table Web 2" w:semiHidden="1" w:unhideWhenUsed="1"/>
-    <w:lsdException w:name="Table Web 3" w:semiHidden="1" w:unhideWhenUsed="1"/>
     <w:lsdException w:name="Balloon Text" w:semiHidden="1" w:unhideWhenUsed="1"/>
     <w:lsdException w:name="Table Grid" w:uiPriority="39"/>
-    <w:lsdException w:name="Table Theme" w:semiHidden="1" w:unhideWhenUsed="1"/>
     <w:lsdException w:name="Placeholder Text" w:semiHidden="1"/>
     <w:lsdException w:name="No Spacing" w:uiPriority="1" w:qFormat="1"/>
     <w:lsdException w:name="Light Shading" w:uiPriority="60"/>
@@ -6478,6 +6482,7 @@
     <w:lsdException w:name="List Table 7 Colorful Accent 6" w:uiPriority="52"/>
     <w:lsdException w:name="Mention" w:semiHidden="1" w:unhideWhenUsed="1"/>
     <w:lsdException w:name="Smart Hyperlink" w:semiHidden="1" w:unhideWhenUsed="1"/>
+    <w:lsdException w:name="Hashtag" w:semiHidden="1" w:unhideWhenUsed="1"/>
   </w:latentStyles>
   <w:style w:type="paragraph" w:default="1" w:styleId="Normal">
     <w:name w:val="Normal"/>
@@ -6868,7 +6873,7 @@
 </file>
 
 <file path=customXml/itemProps1.xml><?xml version="1.0" encoding="utf-8"?>
-<ds:datastoreItem xmlns:ds="http://schemas.openxmlformats.org/officeDocument/2006/customXml" ds:itemID="{5C513B4F-889C-431B-BB37-46857122C783}">
+<ds:datastoreItem xmlns:ds="http://schemas.openxmlformats.org/officeDocument/2006/customXml" ds:itemID="{89127CC7-DE3C-4F37-B645-F0C37F2756C9}">
   <ds:schemaRefs>
     <ds:schemaRef ds:uri="http://schemas.openxmlformats.org/officeDocument/2006/bibliography"/>
   </ds:schemaRefs>

</xml_diff>

<commit_message>
fix headers numbering in base.docx
</commit_message>
<xml_diff>
--- a/base.docx
+++ b/base.docx
@@ -4,1002 +4,8 @@
   <w:body>
     <w:p>
       <w:pPr>
-        <w:pStyle w:val="MCode"/>
-      </w:pPr>
-      <w:r>
-        <w:rPr>
-          <w:noProof/>
-          <w:bdr w:val="none" w:sz="0" w:space="0" w:color="auto"/>
-          <w:lang w:eastAsia="ru-RU"/>
-        </w:rPr>
-        <mc:AlternateContent>
-          <mc:Choice Requires="wps">
-            <w:drawing>
-              <wp:inline distT="0" distB="0" distL="0" distR="0">
-                <wp:extent cx="6113721" cy="2362200"/>
-                <wp:effectExtent l="0" t="0" r="20955" b="19050"/>
-                <wp:docPr id="1" name="Надпись 1"/>
-                <wp:cNvGraphicFramePr/>
-                <a:graphic xmlns:a="http://schemas.openxmlformats.org/drawingml/2006/main">
-                  <a:graphicData uri="http://schemas.microsoft.com/office/word/2010/wordprocessingShape">
-                    <wps:wsp>
-                      <wps:cNvSpPr txBox="1"/>
-                      <wps:spPr>
-                        <a:xfrm>
-                          <a:off x="0" y="0"/>
-                          <a:ext cx="6113721" cy="2362200"/>
-                        </a:xfrm>
-                        <a:prstGeom prst="rect">
-                          <a:avLst/>
-                        </a:prstGeom>
-                        <a:solidFill>
-                          <a:schemeClr val="lt1"/>
-                        </a:solidFill>
-                        <a:ln w="6350">
-                          <a:solidFill>
-                            <a:schemeClr val="bg1"/>
-                          </a:solidFill>
-                        </a:ln>
-                        <a:effectLst/>
-                      </wps:spPr>
-                      <wps:style>
-                        <a:lnRef idx="0">
-                          <a:schemeClr val="accent1"/>
-                        </a:lnRef>
-                        <a:fillRef idx="0">
-                          <a:schemeClr val="accent1"/>
-                        </a:fillRef>
-                        <a:effectRef idx="0">
-                          <a:schemeClr val="accent1"/>
-                        </a:effectRef>
-                        <a:fontRef idx="minor">
-                          <a:schemeClr val="dk1"/>
-                        </a:fontRef>
-                      </wps:style>
-                      <wps:txbx>
-                        <w:txbxContent>
-                          <w:sdt>
-                            <w:sdtPr>
-                              <w:rPr>
-                                <w:bdr w:val="none" w:sz="0" w:space="0" w:color="auto" w:frame="1"/>
-                              </w:rPr>
-                              <w:alias w:val="Примечания"/>
-                              <w:tag w:val=""/>
-                              <w:id w:val="539786702"/>
-                              <w:placeholder>
-                                <w:docPart w:val="5DC39BB5B56646B59E6E01F86E440289"/>
-                              </w:placeholder>
-                              <w:dataBinding w:prefixMappings="xmlns:ns0='http://purl.org/dc/elements/1.1/' xmlns:ns1='http://schemas.openxmlformats.org/package/2006/metadata/core-properties' " w:xpath="/ns1:coreProperties[1]/ns0:description[1]" w:storeItemID="{6C3C8BC8-F283-45AE-878A-BAB7291924A1}"/>
-                              <w:text w:multiLine="1"/>
-                            </w:sdtPr>
-                            <w:sdtEndPr/>
-                            <w:sdtContent>
-                              <w:p>
-                                <w:pPr>
-                                  <w:pStyle w:val="MAlignCenter"/>
-                                </w:pPr>
-                                <w:r>
-                                  <w:rPr>
-                                    <w:bdr w:val="none" w:sz="0" w:space="0" w:color="auto" w:frame="1"/>
-                                  </w:rPr>
-                                  <w:t>Федеральное государственное бюджетное образовательное учреждение</w:t>
-                                </w:r>
-                                <w:r>
-                                  <w:rPr>
-                                    <w:bdr w:val="none" w:sz="0" w:space="0" w:color="auto" w:frame="1"/>
-                                  </w:rPr>
-                                  <w:br/>
-                                  <w:t>«Волгоградский государственный технический университет»</w:t>
-                                </w:r>
-                                <w:r>
-                                  <w:rPr>
-                                    <w:bdr w:val="none" w:sz="0" w:space="0" w:color="auto" w:frame="1"/>
-                                  </w:rPr>
-                                  <w:br/>
-                                  <w:t>Министерство образования и науки РФ</w:t>
-                                </w:r>
-                                <w:r>
-                                  <w:rPr>
-                                    <w:bdr w:val="none" w:sz="0" w:space="0" w:color="auto" w:frame="1"/>
-                                  </w:rPr>
-                                  <w:br/>
-                                  <w:t xml:space="preserve">высшего профессионального образования </w:t>
-                                </w:r>
-                                <w:r>
-                                  <w:rPr>
-                                    <w:bdr w:val="none" w:sz="0" w:space="0" w:color="auto" w:frame="1"/>
-                                  </w:rPr>
-                                  <w:br/>
-                                </w:r>
-                                <w:r>
-                                  <w:rPr>
-                                    <w:bdr w:val="none" w:sz="0" w:space="0" w:color="auto" w:frame="1"/>
-                                  </w:rPr>
-                                  <w:t>Кафедра «Политология»</w:t>
-                                </w:r>
-                              </w:p>
-                            </w:sdtContent>
-                          </w:sdt>
-                        </w:txbxContent>
-                      </wps:txbx>
-                      <wps:bodyPr rot="0" spcFirstLastPara="0" vertOverflow="overflow" horzOverflow="overflow" vert="horz" wrap="square" lIns="91440" tIns="45720" rIns="91440" bIns="45720" numCol="1" spcCol="0" rtlCol="0" fromWordArt="0" anchor="t" anchorCtr="0" forceAA="0" compatLnSpc="1">
-                        <a:prstTxWarp prst="textNoShape">
-                          <a:avLst/>
-                        </a:prstTxWarp>
-                        <a:noAutofit/>
-                      </wps:bodyPr>
-                    </wps:wsp>
-                  </a:graphicData>
-                </a:graphic>
-              </wp:inline>
-            </w:drawing>
-          </mc:Choice>
-          <mc:Fallback>
-            <w:pict>
-              <v:shapetype id="_x0000_t202" coordsize="21600,21600" o:spt="202" path="m,l,21600r21600,l21600,xe">
-                <v:stroke joinstyle="miter"/>
-                <v:path gradientshapeok="t" o:connecttype="rect"/>
-              </v:shapetype>
-              <v:shape id="Надпись 1" o:spid="_x0000_s1026" type="#_x0000_t202" style="width:481.4pt;height:186pt;visibility:visible;mso-wrap-style:square;mso-left-percent:-10001;mso-top-percent:-10001;mso-position-horizontal:absolute;mso-position-horizontal-relative:char;mso-position-vertical:absolute;mso-position-vertical-relative:line;mso-left-percent:-10001;mso-top-percent:-10001;v-text-anchor:top" o:gfxdata="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" fillcolor="white [3201]" strokecolor="white [3212]" strokeweight=".5pt">
-                <v:textbox>
-                  <w:txbxContent>
-                    <w:sdt>
-                      <w:sdtPr>
-                        <w:rPr>
-                          <w:bdr w:val="none" w:sz="0" w:space="0" w:color="auto" w:frame="1"/>
-                        </w:rPr>
-                        <w:alias w:val="Примечания"/>
-                        <w:tag w:val=""/>
-                        <w:id w:val="539786702"/>
-                        <w:placeholder>
-                          <w:docPart w:val="5DC39BB5B56646B59E6E01F86E440289"/>
-                        </w:placeholder>
-                        <w:dataBinding w:prefixMappings="xmlns:ns0='http://purl.org/dc/elements/1.1/' xmlns:ns1='http://schemas.openxmlformats.org/package/2006/metadata/core-properties' " w:xpath="/ns1:coreProperties[1]/ns0:description[1]" w:storeItemID="{6C3C8BC8-F283-45AE-878A-BAB7291924A1}"/>
-                        <w:text w:multiLine="1"/>
-                      </w:sdtPr>
-                      <w:sdtEndPr/>
-                      <w:sdtContent>
-                        <w:p>
-                          <w:pPr>
-                            <w:pStyle w:val="MAlignCenter"/>
-                          </w:pPr>
-                          <w:r>
-                            <w:rPr>
-                              <w:bdr w:val="none" w:sz="0" w:space="0" w:color="auto" w:frame="1"/>
-                            </w:rPr>
-                            <w:t>Федеральное государственное бюджетное образовательное учреждение</w:t>
-                          </w:r>
-                          <w:r>
-                            <w:rPr>
-                              <w:bdr w:val="none" w:sz="0" w:space="0" w:color="auto" w:frame="1"/>
-                            </w:rPr>
-                            <w:br/>
-                            <w:t>«Волгоградский государственный технический университет»</w:t>
-                          </w:r>
-                          <w:r>
-                            <w:rPr>
-                              <w:bdr w:val="none" w:sz="0" w:space="0" w:color="auto" w:frame="1"/>
-                            </w:rPr>
-                            <w:br/>
-                            <w:t>Министерство образования и науки РФ</w:t>
-                          </w:r>
-                          <w:r>
-                            <w:rPr>
-                              <w:bdr w:val="none" w:sz="0" w:space="0" w:color="auto" w:frame="1"/>
-                            </w:rPr>
-                            <w:br/>
-                            <w:t xml:space="preserve">высшего профессионального образования </w:t>
-                          </w:r>
-                          <w:r>
-                            <w:rPr>
-                              <w:bdr w:val="none" w:sz="0" w:space="0" w:color="auto" w:frame="1"/>
-                            </w:rPr>
-                            <w:br/>
-                          </w:r>
-                          <w:r>
-                            <w:rPr>
-                              <w:bdr w:val="none" w:sz="0" w:space="0" w:color="auto" w:frame="1"/>
-                            </w:rPr>
-                            <w:t>Кафедра «Политология»</w:t>
-                          </w:r>
-                        </w:p>
-                      </w:sdtContent>
-                    </w:sdt>
-                  </w:txbxContent>
-                </v:textbox>
-                <w10:anchorlock/>
-              </v:shape>
-            </w:pict>
-          </mc:Fallback>
-        </mc:AlternateContent>
-      </w:r>
-      <w:r>
-        <w:rPr>
-          <w:noProof/>
-          <w:bdr w:val="none" w:sz="0" w:space="0" w:color="auto"/>
-          <w:lang w:eastAsia="ru-RU"/>
-        </w:rPr>
-        <mc:AlternateContent>
-          <mc:Choice Requires="wps">
-            <w:drawing>
-              <wp:inline distT="0" distB="0" distL="0" distR="0" wp14:anchorId="673ADE59" wp14:editId="5870E5E8">
-                <wp:extent cx="6113145" cy="1600200"/>
-                <wp:effectExtent l="0" t="0" r="20955" b="19050"/>
-                <wp:docPr id="4" name="Надпись 4"/>
-                <wp:cNvGraphicFramePr/>
-                <a:graphic xmlns:a="http://schemas.openxmlformats.org/drawingml/2006/main">
-                  <a:graphicData uri="http://schemas.microsoft.com/office/word/2010/wordprocessingShape">
-                    <wps:wsp>
-                      <wps:cNvSpPr txBox="1"/>
-                      <wps:spPr>
-                        <a:xfrm>
-                          <a:off x="0" y="0"/>
-                          <a:ext cx="6113145" cy="1600200"/>
-                        </a:xfrm>
-                        <a:prstGeom prst="rect">
-                          <a:avLst/>
-                        </a:prstGeom>
-                        <a:solidFill>
-                          <a:schemeClr val="lt1"/>
-                        </a:solidFill>
-                        <a:ln w="6350">
-                          <a:solidFill>
-                            <a:schemeClr val="bg1"/>
-                          </a:solidFill>
-                        </a:ln>
-                        <a:effectLst/>
-                      </wps:spPr>
-                      <wps:style>
-                        <a:lnRef idx="0">
-                          <a:schemeClr val="accent1"/>
-                        </a:lnRef>
-                        <a:fillRef idx="0">
-                          <a:schemeClr val="accent1"/>
-                        </a:fillRef>
-                        <a:effectRef idx="0">
-                          <a:schemeClr val="accent1"/>
-                        </a:effectRef>
-                        <a:fontRef idx="minor">
-                          <a:schemeClr val="dk1"/>
-                        </a:fontRef>
-                      </wps:style>
-                      <wps:txbx>
-                        <w:txbxContent>
-                          <w:sdt>
-                            <w:sdtPr>
-                              <w:alias w:val="Название"/>
-                              <w:tag w:val=""/>
-                              <w:id w:val="-724216581"/>
-                              <w:dataBinding w:prefixMappings="xmlns:ns0='http://purl.org/dc/elements/1.1/' xmlns:ns1='http://schemas.openxmlformats.org/package/2006/metadata/core-properties' " w:xpath="/ns1:coreProperties[1]/ns0:title[1]" w:storeItemID="{6C3C8BC8-F283-45AE-878A-BAB7291924A1}"/>
-                              <w:text/>
-                            </w:sdtPr>
-                            <w:sdtEndPr/>
-                            <w:sdtContent>
-                              <w:p>
-                                <w:pPr>
-                                  <w:pStyle w:val="MAlignCenter"/>
-                                </w:pPr>
-                                <w:r>
-                                  <w:t>Реферат по дисциплине «Экономика»</w:t>
-                                </w:r>
-                              </w:p>
-                            </w:sdtContent>
-                          </w:sdt>
-                          <w:p>
-                            <w:pPr>
-                              <w:pStyle w:val="MAlignCenter"/>
-                            </w:pPr>
-                            <w:r>
-                              <w:t xml:space="preserve">На тему: </w:t>
-                            </w:r>
-                            <w:r>
-                              <w:t>«</w:t>
-                            </w:r>
-                            <w:sdt>
-                              <w:sdtPr>
-                                <w:alias w:val="Тема"/>
-                                <w:tag w:val=""/>
-                                <w:id w:val="1478191738"/>
-                                <w:dataBinding w:prefixMappings="xmlns:ns0='http://purl.org/dc/elements/1.1/' xmlns:ns1='http://schemas.openxmlformats.org/package/2006/metadata/core-properties' " w:xpath="/ns1:coreProperties[1]/ns0:subject[1]" w:storeItemID="{6C3C8BC8-F283-45AE-878A-BAB7291924A1}"/>
-                                <w:text/>
-                              </w:sdtPr>
-                              <w:sdtEndPr/>
-                              <w:sdtContent>
-                                <w:r>
-                                  <w:t>Экономическое право</w:t>
-                                </w:r>
-                              </w:sdtContent>
-                            </w:sdt>
-                            <w:r>
-                              <w:t>»</w:t>
-                            </w:r>
-                          </w:p>
-                        </w:txbxContent>
-                      </wps:txbx>
-                      <wps:bodyPr rot="0" spcFirstLastPara="0" vertOverflow="overflow" horzOverflow="overflow" vert="horz" wrap="square" lIns="91440" tIns="45720" rIns="91440" bIns="45720" numCol="1" spcCol="0" rtlCol="0" fromWordArt="0" anchor="t" anchorCtr="0" forceAA="0" compatLnSpc="1">
-                        <a:prstTxWarp prst="textNoShape">
-                          <a:avLst/>
-                        </a:prstTxWarp>
-                        <a:noAutofit/>
-                      </wps:bodyPr>
-                    </wps:wsp>
-                  </a:graphicData>
-                </a:graphic>
-              </wp:inline>
-            </w:drawing>
-          </mc:Choice>
-          <mc:Fallback>
-            <w:pict>
-              <v:shape w14:anchorId="673ADE59" id="Надпись 4" o:spid="_x0000_s1027" type="#_x0000_t202" style="width:481.35pt;height:126pt;visibility:visible;mso-wrap-style:square;mso-left-percent:-10001;mso-top-percent:-10001;mso-position-horizontal:absolute;mso-position-horizontal-relative:char;mso-position-vertical:absolute;mso-position-vertical-relative:line;mso-left-percent:-10001;mso-top-percent:-10001;v-text-anchor:top" o:gfxdata="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" fillcolor="white [3201]" strokecolor="white [3212]" strokeweight=".5pt">
-                <v:textbox>
-                  <w:txbxContent>
-                    <w:sdt>
-                      <w:sdtPr>
-                        <w:alias w:val="Название"/>
-                        <w:tag w:val=""/>
-                        <w:id w:val="-724216581"/>
-                        <w:dataBinding w:prefixMappings="xmlns:ns0='http://purl.org/dc/elements/1.1/' xmlns:ns1='http://schemas.openxmlformats.org/package/2006/metadata/core-properties' " w:xpath="/ns1:coreProperties[1]/ns0:title[1]" w:storeItemID="{6C3C8BC8-F283-45AE-878A-BAB7291924A1}"/>
-                        <w:text/>
-                      </w:sdtPr>
-                      <w:sdtEndPr/>
-                      <w:sdtContent>
-                        <w:p>
-                          <w:pPr>
-                            <w:pStyle w:val="MAlignCenter"/>
-                          </w:pPr>
-                          <w:r>
-                            <w:t>Реферат по дисциплине «Экономика»</w:t>
-                          </w:r>
-                        </w:p>
-                      </w:sdtContent>
-                    </w:sdt>
-                    <w:p>
-                      <w:pPr>
-                        <w:pStyle w:val="MAlignCenter"/>
-                      </w:pPr>
-                      <w:r>
-                        <w:t xml:space="preserve">На тему: </w:t>
-                      </w:r>
-                      <w:r>
-                        <w:t>«</w:t>
-                      </w:r>
-                      <w:sdt>
-                        <w:sdtPr>
-                          <w:alias w:val="Тема"/>
-                          <w:tag w:val=""/>
-                          <w:id w:val="1478191738"/>
-                          <w:dataBinding w:prefixMappings="xmlns:ns0='http://purl.org/dc/elements/1.1/' xmlns:ns1='http://schemas.openxmlformats.org/package/2006/metadata/core-properties' " w:xpath="/ns1:coreProperties[1]/ns0:subject[1]" w:storeItemID="{6C3C8BC8-F283-45AE-878A-BAB7291924A1}"/>
-                          <w:text/>
-                        </w:sdtPr>
-                        <w:sdtEndPr/>
-                        <w:sdtContent>
-                          <w:r>
-                            <w:t>Экономическое право</w:t>
-                          </w:r>
-                        </w:sdtContent>
-                      </w:sdt>
-                      <w:r>
-                        <w:t>»</w:t>
-                      </w:r>
-                    </w:p>
-                  </w:txbxContent>
-                </v:textbox>
-                <w10:anchorlock/>
-              </v:shape>
-            </w:pict>
-          </mc:Fallback>
-        </mc:AlternateContent>
-      </w:r>
-      <w:r>
-        <w:rPr>
-          <w:noProof/>
-          <w:bdr w:val="none" w:sz="0" w:space="0" w:color="auto"/>
-          <w:lang w:eastAsia="ru-RU"/>
-        </w:rPr>
-        <mc:AlternateContent>
-          <mc:Choice Requires="wps">
-            <w:drawing>
-              <wp:inline distT="0" distB="0" distL="0" distR="0" wp14:anchorId="7A9492A3" wp14:editId="30CA63DD">
-                <wp:extent cx="6113145" cy="4419600"/>
-                <wp:effectExtent l="0" t="0" r="20955" b="19050"/>
-                <wp:docPr id="6" name="Надпись 6"/>
-                <wp:cNvGraphicFramePr/>
-                <a:graphic xmlns:a="http://schemas.openxmlformats.org/drawingml/2006/main">
-                  <a:graphicData uri="http://schemas.microsoft.com/office/word/2010/wordprocessingShape">
-                    <wps:wsp>
-                      <wps:cNvSpPr txBox="1"/>
-                      <wps:spPr>
-                        <a:xfrm>
-                          <a:off x="0" y="0"/>
-                          <a:ext cx="6113145" cy="4419600"/>
-                        </a:xfrm>
-                        <a:prstGeom prst="rect">
-                          <a:avLst/>
-                        </a:prstGeom>
-                        <a:solidFill>
-                          <a:schemeClr val="lt1"/>
-                        </a:solidFill>
-                        <a:ln w="6350">
-                          <a:solidFill>
-                            <a:schemeClr val="bg1"/>
-                          </a:solidFill>
-                        </a:ln>
-                        <a:effectLst/>
-                      </wps:spPr>
-                      <wps:style>
-                        <a:lnRef idx="0">
-                          <a:schemeClr val="accent1"/>
-                        </a:lnRef>
-                        <a:fillRef idx="0">
-                          <a:schemeClr val="accent1"/>
-                        </a:fillRef>
-                        <a:effectRef idx="0">
-                          <a:schemeClr val="accent1"/>
-                        </a:effectRef>
-                        <a:fontRef idx="minor">
-                          <a:schemeClr val="dk1"/>
-                        </a:fontRef>
-                      </wps:style>
-                      <wps:txbx>
-                        <w:txbxContent>
-                          <w:tbl>
-                            <w:tblPr>
-                              <w:tblStyle w:val="TableGrid"/>
-                              <w:tblW w:w="0" w:type="auto"/>
-                              <w:jc w:val="right"/>
-                              <w:tblBorders>
-                                <w:top w:val="none" w:sz="0" w:space="0" w:color="auto"/>
-                                <w:left w:val="none" w:sz="0" w:space="0" w:color="auto"/>
-                                <w:bottom w:val="none" w:sz="0" w:space="0" w:color="auto"/>
-                                <w:right w:val="none" w:sz="0" w:space="0" w:color="auto"/>
-                                <w:insideH w:val="none" w:sz="0" w:space="0" w:color="auto"/>
-                                <w:insideV w:val="none" w:sz="0" w:space="0" w:color="auto"/>
-                              </w:tblBorders>
-                              <w:tblLook w:val="04A0" w:firstRow="1" w:lastRow="0" w:firstColumn="1" w:lastColumn="0" w:noHBand="0" w:noVBand="1"/>
-                            </w:tblPr>
-                            <w:tblGrid>
-                              <w:gridCol w:w="5731"/>
-                              <w:gridCol w:w="3598"/>
-                            </w:tblGrid>
-                            <w:tr>
-                              <w:trPr>
-                                <w:jc w:val="right"/>
-                              </w:trPr>
-                              <w:tc>
-                                <w:tcPr>
-                                  <w:tcW w:w="5949" w:type="dxa"/>
-                                </w:tcPr>
-                                <w:p>
-                                  <w:pPr>
-                                    <w:pStyle w:val="MMain"/>
-                                    <w:pBdr>
-                                      <w:top w:val="none" w:sz="0" w:space="0" w:color="auto"/>
-                                      <w:left w:val="none" w:sz="0" w:space="0" w:color="auto"/>
-                                      <w:bottom w:val="none" w:sz="0" w:space="0" w:color="auto"/>
-                                      <w:right w:val="none" w:sz="0" w:space="0" w:color="auto"/>
-                                      <w:between w:val="none" w:sz="0" w:space="0" w:color="auto"/>
-                                      <w:bar w:val="none" w:sz="0" w:color="auto"/>
-                                    </w:pBdr>
-                                    <w:rPr>
-                                      <w:lang w:val="ru-RU"/>
-                                    </w:rPr>
-                                  </w:pPr>
-                                </w:p>
-                              </w:tc>
-                              <w:tc>
-                                <w:tcPr>
-                                  <w:tcW w:w="3679" w:type="dxa"/>
-                                </w:tcPr>
-                                <w:p>
-                                  <w:pPr>
-                                    <w:pStyle w:val="MMain"/>
-                                    <w:pBdr>
-                                      <w:top w:val="none" w:sz="0" w:space="0" w:color="auto"/>
-                                      <w:left w:val="none" w:sz="0" w:space="0" w:color="auto"/>
-                                      <w:bottom w:val="none" w:sz="0" w:space="0" w:color="auto"/>
-                                      <w:right w:val="none" w:sz="0" w:space="0" w:color="auto"/>
-                                      <w:between w:val="none" w:sz="0" w:space="0" w:color="auto"/>
-                                      <w:bar w:val="none" w:sz="0" w:color="auto"/>
-                                    </w:pBdr>
-                                    <w:rPr>
-                                      <w:lang w:val="ru-RU"/>
-                                    </w:rPr>
-                                  </w:pPr>
-                                  <w:r>
-                                    <w:rPr>
-                                      <w:lang w:val="ru-RU"/>
-                                    </w:rPr>
-                                    <w:t>Выполнил:</w:t>
-                                  </w:r>
-                                </w:p>
-                                <w:sdt>
-                                  <w:sdtPr>
-                                    <w:rPr>
-                                      <w:lang w:val="ru-RU"/>
-                                    </w:rPr>
-                                    <w:alias w:val="Категория"/>
-                                    <w:tag w:val=""/>
-                                    <w:id w:val="-367444941"/>
-                                    <w:dataBinding w:prefixMappings="xmlns:ns0='http://purl.org/dc/elements/1.1/' xmlns:ns1='http://schemas.openxmlformats.org/package/2006/metadata/core-properties' " w:xpath="/ns1:coreProperties[1]/ns1:category[1]" w:storeItemID="{6C3C8BC8-F283-45AE-878A-BAB7291924A1}"/>
-                                    <w:text/>
-                                  </w:sdtPr>
-                                  <w:sdtEndPr/>
-                                  <w:sdtContent>
-                                    <w:p>
-                                      <w:pPr>
-                                        <w:pStyle w:val="MMain"/>
-                                        <w:rPr>
-                                          <w:lang w:val="ru-RU"/>
-                                        </w:rPr>
-                                      </w:pPr>
-                                      <w:r>
-                                        <w:rPr>
-                                          <w:lang w:val="ru-RU"/>
-                                        </w:rPr>
-                                        <w:t>ст. гр. ПрИн-366</w:t>
-                                      </w:r>
-                                    </w:p>
-                                  </w:sdtContent>
-                                </w:sdt>
-                                <w:sdt>
-                                  <w:sdtPr>
-                                    <w:rPr>
-                                      <w:lang w:val="ru-RU"/>
-                                    </w:rPr>
-                                    <w:alias w:val="Автор"/>
-                                    <w:tag w:val=""/>
-                                    <w:id w:val="-396436595"/>
-                                    <w:dataBinding w:prefixMappings="xmlns:ns0='http://purl.org/dc/elements/1.1/' xmlns:ns1='http://schemas.openxmlformats.org/package/2006/metadata/core-properties' " w:xpath="/ns1:coreProperties[1]/ns0:creator[1]" w:storeItemID="{6C3C8BC8-F283-45AE-878A-BAB7291924A1}"/>
-                                    <w:text/>
-                                  </w:sdtPr>
-                                  <w:sdtEndPr/>
-                                  <w:sdtContent>
-                                    <w:p>
-                                      <w:pPr>
-                                        <w:pStyle w:val="MMain"/>
-                                        <w:rPr>
-                                          <w:lang w:val="ru-RU"/>
-                                        </w:rPr>
-                                      </w:pPr>
-                                      <w:r>
-                                        <w:rPr>
-                                          <w:lang w:val="ru-RU"/>
-                                        </w:rPr>
-                                        <w:t>Мелихов А.В.</w:t>
-                                      </w:r>
-                                    </w:p>
-                                  </w:sdtContent>
-                                </w:sdt>
-                                <w:p>
-                                  <w:pPr>
-                                    <w:pStyle w:val="MMain"/>
-                                    <w:pBdr>
-                                      <w:top w:val="none" w:sz="0" w:space="0" w:color="auto"/>
-                                      <w:left w:val="none" w:sz="0" w:space="0" w:color="auto"/>
-                                      <w:bottom w:val="none" w:sz="0" w:space="0" w:color="auto"/>
-                                      <w:right w:val="none" w:sz="0" w:space="0" w:color="auto"/>
-                                      <w:between w:val="none" w:sz="0" w:space="0" w:color="auto"/>
-                                      <w:bar w:val="none" w:sz="0" w:color="auto"/>
-                                    </w:pBdr>
-                                    <w:rPr>
-                                      <w:lang w:val="ru-RU"/>
-                                    </w:rPr>
-                                  </w:pPr>
-                                  <w:r>
-                                    <w:rPr>
-                                      <w:lang w:val="ru-RU"/>
-                                    </w:rPr>
-                                    <w:t>Проверил:</w:t>
-                                  </w:r>
-                                </w:p>
-                                <w:sdt>
-                                  <w:sdtPr>
-                                    <w:rPr>
-                                      <w:lang w:val="ru-RU"/>
-                                    </w:rPr>
-                                    <w:alias w:val="Руководитель"/>
-                                    <w:tag w:val=""/>
-                                    <w:id w:val="-1653133056"/>
-                                    <w:dataBinding w:prefixMappings="xmlns:ns0='http://schemas.openxmlformats.org/officeDocument/2006/extended-properties' " w:xpath="/ns0:Properties[1]/ns0:Manager[1]" w:storeItemID="{6668398D-A668-4E3E-A5EB-62B293D839F1}"/>
-                                    <w:text/>
-                                  </w:sdtPr>
-                                  <w:sdtEndPr/>
-                                  <w:sdtContent>
-                                    <w:p>
-                                      <w:pPr>
-                                        <w:pStyle w:val="MMain"/>
-                                        <w:rPr>
-                                          <w:lang w:val="ru-RU"/>
-                                        </w:rPr>
-                                      </w:pPr>
-                                      <w:r>
-                                        <w:rPr>
-                                          <w:lang w:val="ru-RU"/>
-                                        </w:rPr>
-                                        <w:t>доц. Сычев О.А.</w:t>
-                                      </w:r>
-                                    </w:p>
-                                  </w:sdtContent>
-                                </w:sdt>
-                              </w:tc>
-                            </w:tr>
-                          </w:tbl>
-                          <w:p/>
-                        </w:txbxContent>
-                      </wps:txbx>
-                      <wps:bodyPr rot="0" spcFirstLastPara="0" vertOverflow="overflow" horzOverflow="overflow" vert="horz" wrap="square" lIns="91440" tIns="45720" rIns="91440" bIns="45720" numCol="1" spcCol="0" rtlCol="0" fromWordArt="0" anchor="t" anchorCtr="0" forceAA="0" compatLnSpc="1">
-                        <a:prstTxWarp prst="textNoShape">
-                          <a:avLst/>
-                        </a:prstTxWarp>
-                        <a:noAutofit/>
-                      </wps:bodyPr>
-                    </wps:wsp>
-                  </a:graphicData>
-                </a:graphic>
-              </wp:inline>
-            </w:drawing>
-          </mc:Choice>
-          <mc:Fallback>
-            <w:pict>
-              <v:shape w14:anchorId="7A9492A3" id="Надпись 6" o:spid="_x0000_s1028" type="#_x0000_t202" style="width:481.35pt;height:348pt;visibility:visible;mso-wrap-style:square;mso-left-percent:-10001;mso-top-percent:-10001;mso-position-horizontal:absolute;mso-position-horizontal-relative:char;mso-position-vertical:absolute;mso-position-vertical-relative:line;mso-left-percent:-10001;mso-top-percent:-10001;v-text-anchor:top" o:gfxdata="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" fillcolor="white [3201]" strokecolor="white [3212]" strokeweight=".5pt">
-                <v:textbox>
-                  <w:txbxContent>
-                    <w:tbl>
-                      <w:tblPr>
-                        <w:tblStyle w:val="TableGrid"/>
-                        <w:tblW w:w="0" w:type="auto"/>
-                        <w:jc w:val="right"/>
-                        <w:tblBorders>
-                          <w:top w:val="none" w:sz="0" w:space="0" w:color="auto"/>
-                          <w:left w:val="none" w:sz="0" w:space="0" w:color="auto"/>
-                          <w:bottom w:val="none" w:sz="0" w:space="0" w:color="auto"/>
-                          <w:right w:val="none" w:sz="0" w:space="0" w:color="auto"/>
-                          <w:insideH w:val="none" w:sz="0" w:space="0" w:color="auto"/>
-                          <w:insideV w:val="none" w:sz="0" w:space="0" w:color="auto"/>
-                        </w:tblBorders>
-                        <w:tblLook w:val="04A0" w:firstRow="1" w:lastRow="0" w:firstColumn="1" w:lastColumn="0" w:noHBand="0" w:noVBand="1"/>
-                      </w:tblPr>
-                      <w:tblGrid>
-                        <w:gridCol w:w="5731"/>
-                        <w:gridCol w:w="3598"/>
-                      </w:tblGrid>
-                      <w:tr>
-                        <w:trPr>
-                          <w:jc w:val="right"/>
-                        </w:trPr>
-                        <w:tc>
-                          <w:tcPr>
-                            <w:tcW w:w="5949" w:type="dxa"/>
-                          </w:tcPr>
-                          <w:p>
-                            <w:pPr>
-                              <w:pStyle w:val="MMain"/>
-                              <w:pBdr>
-                                <w:top w:val="none" w:sz="0" w:space="0" w:color="auto"/>
-                                <w:left w:val="none" w:sz="0" w:space="0" w:color="auto"/>
-                                <w:bottom w:val="none" w:sz="0" w:space="0" w:color="auto"/>
-                                <w:right w:val="none" w:sz="0" w:space="0" w:color="auto"/>
-                                <w:between w:val="none" w:sz="0" w:space="0" w:color="auto"/>
-                                <w:bar w:val="none" w:sz="0" w:color="auto"/>
-                              </w:pBdr>
-                              <w:rPr>
-                                <w:lang w:val="ru-RU"/>
-                              </w:rPr>
-                            </w:pPr>
-                          </w:p>
-                        </w:tc>
-                        <w:tc>
-                          <w:tcPr>
-                            <w:tcW w:w="3679" w:type="dxa"/>
-                          </w:tcPr>
-                          <w:p>
-                            <w:pPr>
-                              <w:pStyle w:val="MMain"/>
-                              <w:pBdr>
-                                <w:top w:val="none" w:sz="0" w:space="0" w:color="auto"/>
-                                <w:left w:val="none" w:sz="0" w:space="0" w:color="auto"/>
-                                <w:bottom w:val="none" w:sz="0" w:space="0" w:color="auto"/>
-                                <w:right w:val="none" w:sz="0" w:space="0" w:color="auto"/>
-                                <w:between w:val="none" w:sz="0" w:space="0" w:color="auto"/>
-                                <w:bar w:val="none" w:sz="0" w:color="auto"/>
-                              </w:pBdr>
-                              <w:rPr>
-                                <w:lang w:val="ru-RU"/>
-                              </w:rPr>
-                            </w:pPr>
-                            <w:r>
-                              <w:rPr>
-                                <w:lang w:val="ru-RU"/>
-                              </w:rPr>
-                              <w:t>Выполнил:</w:t>
-                            </w:r>
-                          </w:p>
-                          <w:sdt>
-                            <w:sdtPr>
-                              <w:rPr>
-                                <w:lang w:val="ru-RU"/>
-                              </w:rPr>
-                              <w:alias w:val="Категория"/>
-                              <w:tag w:val=""/>
-                              <w:id w:val="-367444941"/>
-                              <w:dataBinding w:prefixMappings="xmlns:ns0='http://purl.org/dc/elements/1.1/' xmlns:ns1='http://schemas.openxmlformats.org/package/2006/metadata/core-properties' " w:xpath="/ns1:coreProperties[1]/ns1:category[1]" w:storeItemID="{6C3C8BC8-F283-45AE-878A-BAB7291924A1}"/>
-                              <w:text/>
-                            </w:sdtPr>
-                            <w:sdtEndPr/>
-                            <w:sdtContent>
-                              <w:p>
-                                <w:pPr>
-                                  <w:pStyle w:val="MMain"/>
-                                  <w:rPr>
-                                    <w:lang w:val="ru-RU"/>
-                                  </w:rPr>
-                                </w:pPr>
-                                <w:r>
-                                  <w:rPr>
-                                    <w:lang w:val="ru-RU"/>
-                                  </w:rPr>
-                                  <w:t>ст. гр. ПрИн-366</w:t>
-                                </w:r>
-                              </w:p>
-                            </w:sdtContent>
-                          </w:sdt>
-                          <w:sdt>
-                            <w:sdtPr>
-                              <w:rPr>
-                                <w:lang w:val="ru-RU"/>
-                              </w:rPr>
-                              <w:alias w:val="Автор"/>
-                              <w:tag w:val=""/>
-                              <w:id w:val="-396436595"/>
-                              <w:dataBinding w:prefixMappings="xmlns:ns0='http://purl.org/dc/elements/1.1/' xmlns:ns1='http://schemas.openxmlformats.org/package/2006/metadata/core-properties' " w:xpath="/ns1:coreProperties[1]/ns0:creator[1]" w:storeItemID="{6C3C8BC8-F283-45AE-878A-BAB7291924A1}"/>
-                              <w:text/>
-                            </w:sdtPr>
-                            <w:sdtEndPr/>
-                            <w:sdtContent>
-                              <w:p>
-                                <w:pPr>
-                                  <w:pStyle w:val="MMain"/>
-                                  <w:rPr>
-                                    <w:lang w:val="ru-RU"/>
-                                  </w:rPr>
-                                </w:pPr>
-                                <w:r>
-                                  <w:rPr>
-                                    <w:lang w:val="ru-RU"/>
-                                  </w:rPr>
-                                  <w:t>Мелихов А.В.</w:t>
-                                </w:r>
-                              </w:p>
-                            </w:sdtContent>
-                          </w:sdt>
-                          <w:p>
-                            <w:pPr>
-                              <w:pStyle w:val="MMain"/>
-                              <w:pBdr>
-                                <w:top w:val="none" w:sz="0" w:space="0" w:color="auto"/>
-                                <w:left w:val="none" w:sz="0" w:space="0" w:color="auto"/>
-                                <w:bottom w:val="none" w:sz="0" w:space="0" w:color="auto"/>
-                                <w:right w:val="none" w:sz="0" w:space="0" w:color="auto"/>
-                                <w:between w:val="none" w:sz="0" w:space="0" w:color="auto"/>
-                                <w:bar w:val="none" w:sz="0" w:color="auto"/>
-                              </w:pBdr>
-                              <w:rPr>
-                                <w:lang w:val="ru-RU"/>
-                              </w:rPr>
-                            </w:pPr>
-                            <w:r>
-                              <w:rPr>
-                                <w:lang w:val="ru-RU"/>
-                              </w:rPr>
-                              <w:t>Проверил:</w:t>
-                            </w:r>
-                          </w:p>
-                          <w:sdt>
-                            <w:sdtPr>
-                              <w:rPr>
-                                <w:lang w:val="ru-RU"/>
-                              </w:rPr>
-                              <w:alias w:val="Руководитель"/>
-                              <w:tag w:val=""/>
-                              <w:id w:val="-1653133056"/>
-                              <w:dataBinding w:prefixMappings="xmlns:ns0='http://schemas.openxmlformats.org/officeDocument/2006/extended-properties' " w:xpath="/ns0:Properties[1]/ns0:Manager[1]" w:storeItemID="{6668398D-A668-4E3E-A5EB-62B293D839F1}"/>
-                              <w:text/>
-                            </w:sdtPr>
-                            <w:sdtEndPr/>
-                            <w:sdtContent>
-                              <w:p>
-                                <w:pPr>
-                                  <w:pStyle w:val="MMain"/>
-                                  <w:rPr>
-                                    <w:lang w:val="ru-RU"/>
-                                  </w:rPr>
-                                </w:pPr>
-                                <w:r>
-                                  <w:rPr>
-                                    <w:lang w:val="ru-RU"/>
-                                  </w:rPr>
-                                  <w:t>доц. Сычев О.А.</w:t>
-                                </w:r>
-                              </w:p>
-                            </w:sdtContent>
-                          </w:sdt>
-                        </w:tc>
-                      </w:tr>
-                    </w:tbl>
-                    <w:p/>
-                  </w:txbxContent>
-                </v:textbox>
-                <w10:anchorlock/>
-              </v:shape>
-            </w:pict>
-          </mc:Fallback>
-        </mc:AlternateContent>
-      </w:r>
-      <w:r>
-        <w:rPr>
-          <w:noProof/>
-          <w:bdr w:val="none" w:sz="0" w:space="0" w:color="auto"/>
-          <w:lang w:eastAsia="ru-RU"/>
-        </w:rPr>
-        <mc:AlternateContent>
-          <mc:Choice Requires="wps">
-            <w:drawing>
-              <wp:inline distT="0" distB="0" distL="0" distR="0" wp14:anchorId="7A9492A3" wp14:editId="30CA63DD">
-                <wp:extent cx="6113145" cy="435935"/>
-                <wp:effectExtent l="0" t="0" r="20955" b="21590"/>
-                <wp:docPr id="7" name="Надпись 7"/>
-                <wp:cNvGraphicFramePr/>
-                <a:graphic xmlns:a="http://schemas.openxmlformats.org/drawingml/2006/main">
-                  <a:graphicData uri="http://schemas.microsoft.com/office/word/2010/wordprocessingShape">
-                    <wps:wsp>
-                      <wps:cNvSpPr txBox="1"/>
-                      <wps:spPr>
-                        <a:xfrm>
-                          <a:off x="0" y="0"/>
-                          <a:ext cx="6113145" cy="435935"/>
-                        </a:xfrm>
-                        <a:prstGeom prst="rect">
-                          <a:avLst/>
-                        </a:prstGeom>
-                        <a:solidFill>
-                          <a:schemeClr val="lt1"/>
-                        </a:solidFill>
-                        <a:ln w="6350">
-                          <a:solidFill>
-                            <a:schemeClr val="bg1"/>
-                          </a:solidFill>
-                        </a:ln>
-                        <a:effectLst/>
-                      </wps:spPr>
-                      <wps:style>
-                        <a:lnRef idx="0">
-                          <a:schemeClr val="accent1"/>
-                        </a:lnRef>
-                        <a:fillRef idx="0">
-                          <a:schemeClr val="accent1"/>
-                        </a:fillRef>
-                        <a:effectRef idx="0">
-                          <a:schemeClr val="accent1"/>
-                        </a:effectRef>
-                        <a:fontRef idx="minor">
-                          <a:schemeClr val="dk1"/>
-                        </a:fontRef>
-                      </wps:style>
-                      <wps:txbx>
-                        <w:txbxContent>
-                          <w:sdt>
-                            <w:sdtPr>
-                              <w:alias w:val="Организация"/>
-                              <w:tag w:val=""/>
-                              <w:id w:val="-1660220673"/>
-                              <w:dataBinding w:prefixMappings="xmlns:ns0='http://schemas.openxmlformats.org/officeDocument/2006/extended-properties' " w:xpath="/ns0:Properties[1]/ns0:Company[1]" w:storeItemID="{6668398D-A668-4E3E-A5EB-62B293D839F1}"/>
-                              <w:text/>
-                            </w:sdtPr>
-                            <w:sdtEndPr/>
-                            <w:sdtContent>
-                              <w:p>
-                                <w:pPr>
-                                  <w:pStyle w:val="MAlignCenter"/>
-                                  <w:rPr>
-                                    <w:sz w:val="20"/>
-                                  </w:rPr>
-                                </w:pPr>
-                                <w:r>
-                                  <w:t>Волгоград 2015 г.</w:t>
-                                </w:r>
-                              </w:p>
-                            </w:sdtContent>
-                          </w:sdt>
-                          <w:p>
-                            <w:pPr>
-                              <w:pStyle w:val="MMain"/>
-                              <w:rPr>
-                                <w:lang w:val="ru-RU"/>
-                              </w:rPr>
-                            </w:pPr>
-                          </w:p>
-                          <w:p>
-                            <w:pPr>
-                              <w:pStyle w:val="MMain"/>
-                              <w:rPr>
-                                <w:lang w:val="ru-RU"/>
-                              </w:rPr>
-                            </w:pPr>
-                          </w:p>
-                          <w:p/>
-                          <w:p/>
-                          <w:p/>
-                          <w:p/>
-                        </w:txbxContent>
-                      </wps:txbx>
-                      <wps:bodyPr rot="0" spcFirstLastPara="0" vertOverflow="overflow" horzOverflow="overflow" vert="horz" wrap="square" lIns="91440" tIns="45720" rIns="91440" bIns="45720" numCol="1" spcCol="0" rtlCol="0" fromWordArt="0" anchor="t" anchorCtr="0" forceAA="0" compatLnSpc="1">
-                        <a:prstTxWarp prst="textNoShape">
-                          <a:avLst/>
-                        </a:prstTxWarp>
-                        <a:noAutofit/>
-                      </wps:bodyPr>
-                    </wps:wsp>
-                  </a:graphicData>
-                </a:graphic>
-              </wp:inline>
-            </w:drawing>
-          </mc:Choice>
-          <mc:Fallback>
-            <w:pict>
-              <v:shape w14:anchorId="7A9492A3" id="Надпись 7" o:spid="_x0000_s1029" type="#_x0000_t202" style="width:481.35pt;height:34.35pt;visibility:visible;mso-wrap-style:square;mso-left-percent:-10001;mso-top-percent:-10001;mso-position-horizontal:absolute;mso-position-horizontal-relative:char;mso-position-vertical:absolute;mso-position-vertical-relative:line;mso-left-percent:-10001;mso-top-percent:-10001;v-text-anchor:top" o:gfxdata="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" fillcolor="white [3201]" strokecolor="white [3212]" strokeweight=".5pt">
-                <v:textbox>
-                  <w:txbxContent>
-                    <w:sdt>
-                      <w:sdtPr>
-                        <w:alias w:val="Организация"/>
-                        <w:tag w:val=""/>
-                        <w:id w:val="-1660220673"/>
-                        <w:dataBinding w:prefixMappings="xmlns:ns0='http://schemas.openxmlformats.org/officeDocument/2006/extended-properties' " w:xpath="/ns0:Properties[1]/ns0:Company[1]" w:storeItemID="{6668398D-A668-4E3E-A5EB-62B293D839F1}"/>
-                        <w:text/>
-                      </w:sdtPr>
-                      <w:sdtEndPr/>
-                      <w:sdtContent>
-                        <w:p>
-                          <w:pPr>
-                            <w:pStyle w:val="MAlignCenter"/>
-                            <w:rPr>
-                              <w:sz w:val="20"/>
-                            </w:rPr>
-                          </w:pPr>
-                          <w:r>
-                            <w:t>Волгоград 2015 г.</w:t>
-                          </w:r>
-                        </w:p>
-                      </w:sdtContent>
-                    </w:sdt>
-                    <w:p>
-                      <w:pPr>
-                        <w:pStyle w:val="MMain"/>
-                        <w:rPr>
-                          <w:lang w:val="ru-RU"/>
-                        </w:rPr>
-                      </w:pPr>
-                    </w:p>
-                    <w:p>
-                      <w:pPr>
-                        <w:pStyle w:val="MMain"/>
-                        <w:rPr>
-                          <w:lang w:val="ru-RU"/>
-                        </w:rPr>
-                      </w:pPr>
-                    </w:p>
-                    <w:p/>
-                    <w:p/>
-                    <w:p/>
-                    <w:p/>
-                  </w:txbxContent>
-                </v:textbox>
-                <w10:anchorlock/>
-              </v:shape>
-            </w:pict>
-          </mc:Fallback>
-        </mc:AlternateContent>
-      </w:r>
+        <w:pStyle w:val="MMain"/>
+      </w:pPr>
       <w:bookmarkStart w:id="0" w:name="_GoBack"/>
       <w:bookmarkEnd w:id="0"/>
     </w:p>
@@ -1090,7 +96,7 @@
   <w:abstractNum w:abstractNumId="0" w15:restartNumberingAfterBreak="0">
     <w:nsid w:val="FFFFFF7C"/>
     <w:multiLevelType w:val="singleLevel"/>
-    <w:tmpl w:val="D6BA229C"/>
+    <w:tmpl w:val="3E5CB8D4"/>
     <w:lvl w:ilvl="0">
       <w:start w:val="1"/>
       <w:numFmt w:val="decimal"/>
@@ -1107,7 +113,7 @@
   <w:abstractNum w:abstractNumId="1" w15:restartNumberingAfterBreak="0">
     <w:nsid w:val="FFFFFF7D"/>
     <w:multiLevelType w:val="singleLevel"/>
-    <w:tmpl w:val="510491A2"/>
+    <w:tmpl w:val="0D361B4A"/>
     <w:lvl w:ilvl="0">
       <w:start w:val="1"/>
       <w:numFmt w:val="decimal"/>
@@ -1124,7 +130,7 @@
   <w:abstractNum w:abstractNumId="2" w15:restartNumberingAfterBreak="0">
     <w:nsid w:val="FFFFFF7E"/>
     <w:multiLevelType w:val="singleLevel"/>
-    <w:tmpl w:val="44ACFBDA"/>
+    <w:tmpl w:val="3F783F68"/>
     <w:lvl w:ilvl="0">
       <w:start w:val="1"/>
       <w:numFmt w:val="decimal"/>
@@ -1141,7 +147,7 @@
   <w:abstractNum w:abstractNumId="3" w15:restartNumberingAfterBreak="0">
     <w:nsid w:val="FFFFFF7F"/>
     <w:multiLevelType w:val="singleLevel"/>
-    <w:tmpl w:val="D026C658"/>
+    <w:tmpl w:val="F49A83FE"/>
     <w:lvl w:ilvl="0">
       <w:start w:val="1"/>
       <w:numFmt w:val="decimal"/>
@@ -1158,7 +164,7 @@
   <w:abstractNum w:abstractNumId="4" w15:restartNumberingAfterBreak="0">
     <w:nsid w:val="FFFFFF80"/>
     <w:multiLevelType w:val="singleLevel"/>
-    <w:tmpl w:val="B322CE8E"/>
+    <w:tmpl w:val="6FD4AA76"/>
     <w:lvl w:ilvl="0">
       <w:start w:val="1"/>
       <w:numFmt w:val="bullet"/>
@@ -1178,7 +184,7 @@
   <w:abstractNum w:abstractNumId="5" w15:restartNumberingAfterBreak="0">
     <w:nsid w:val="FFFFFF81"/>
     <w:multiLevelType w:val="singleLevel"/>
-    <w:tmpl w:val="3A0060EA"/>
+    <w:tmpl w:val="D3EE0F74"/>
     <w:lvl w:ilvl="0">
       <w:start w:val="1"/>
       <w:numFmt w:val="bullet"/>
@@ -1198,7 +204,7 @@
   <w:abstractNum w:abstractNumId="6" w15:restartNumberingAfterBreak="0">
     <w:nsid w:val="FFFFFF82"/>
     <w:multiLevelType w:val="singleLevel"/>
-    <w:tmpl w:val="108E645A"/>
+    <w:tmpl w:val="F350E65C"/>
     <w:lvl w:ilvl="0">
       <w:start w:val="1"/>
       <w:numFmt w:val="bullet"/>
@@ -1218,7 +224,7 @@
   <w:abstractNum w:abstractNumId="7" w15:restartNumberingAfterBreak="0">
     <w:nsid w:val="FFFFFF83"/>
     <w:multiLevelType w:val="singleLevel"/>
-    <w:tmpl w:val="760E8AA8"/>
+    <w:tmpl w:val="A844E256"/>
     <w:lvl w:ilvl="0">
       <w:start w:val="1"/>
       <w:numFmt w:val="bullet"/>
@@ -1238,7 +244,7 @@
   <w:abstractNum w:abstractNumId="8" w15:restartNumberingAfterBreak="0">
     <w:nsid w:val="FFFFFF88"/>
     <w:multiLevelType w:val="singleLevel"/>
-    <w:tmpl w:val="683C2222"/>
+    <w:tmpl w:val="129C7174"/>
     <w:lvl w:ilvl="0">
       <w:start w:val="1"/>
       <w:numFmt w:val="decimal"/>
@@ -1255,7 +261,7 @@
   <w:abstractNum w:abstractNumId="9" w15:restartNumberingAfterBreak="0">
     <w:nsid w:val="FFFFFF89"/>
     <w:multiLevelType w:val="singleLevel"/>
-    <w:tmpl w:val="6910F6A4"/>
+    <w:tmpl w:val="14C4F53C"/>
     <w:lvl w:ilvl="0">
       <w:start w:val="1"/>
       <w:numFmt w:val="bullet"/>
@@ -1799,12 +805,11 @@
   <w:abstractNum w:abstractNumId="15" w15:restartNumberingAfterBreak="0">
     <w:nsid w:val="22596D41"/>
     <w:multiLevelType w:val="multilevel"/>
-    <w:tmpl w:val="D196EAEE"/>
+    <w:tmpl w:val="260E35C4"/>
     <w:styleLink w:val="MBaseStructure"/>
     <w:lvl w:ilvl="0">
       <w:start w:val="1"/>
       <w:numFmt w:val="decimal"/>
-      <w:pStyle w:val="MHeader1"/>
       <w:suff w:val="space"/>
       <w:lvlText w:val="%1"/>
       <w:lvlJc w:val="left"/>
@@ -1818,7 +823,6 @@
     <w:lvl w:ilvl="1">
       <w:start w:val="1"/>
       <w:numFmt w:val="decimal"/>
-      <w:pStyle w:val="MHeader2"/>
       <w:suff w:val="space"/>
       <w:lvlText w:val="%1.%2"/>
       <w:lvlJc w:val="left"/>
@@ -1832,7 +836,6 @@
     <w:lvl w:ilvl="2">
       <w:start w:val="1"/>
       <w:numFmt w:val="decimal"/>
-      <w:pStyle w:val="MHeader3"/>
       <w:suff w:val="space"/>
       <w:lvlText w:val="%3.%1.1"/>
       <w:lvlJc w:val="left"/>
@@ -1846,7 +849,6 @@
     <w:lvl w:ilvl="3">
       <w:start w:val="1"/>
       <w:numFmt w:val="decimal"/>
-      <w:pStyle w:val="MHeader4"/>
       <w:lvlText w:val="1.1.1.%4"/>
       <w:lvlJc w:val="left"/>
       <w:pPr>
@@ -1872,7 +874,6 @@
     <w:lvl w:ilvl="5">
       <w:start w:val="1"/>
       <w:numFmt w:val="decimal"/>
-      <w:pStyle w:val="MHeader6"/>
       <w:suff w:val="space"/>
       <w:lvlText w:val="1.1.1.1.1.%6"/>
       <w:lvlJc w:val="left"/>
@@ -1886,7 +887,6 @@
     <w:lvl w:ilvl="6">
       <w:start w:val="1"/>
       <w:numFmt w:val="decimal"/>
-      <w:pStyle w:val="MHeader7"/>
       <w:suff w:val="space"/>
       <w:lvlText w:val="1.1.1.1.1.1.%7"/>
       <w:lvlJc w:val="left"/>
@@ -1900,7 +900,6 @@
     <w:lvl w:ilvl="7">
       <w:start w:val="1"/>
       <w:numFmt w:val="decimal"/>
-      <w:pStyle w:val="MHeader8"/>
       <w:suff w:val="space"/>
       <w:lvlText w:val="1.1.1.1.1.1.1.%8"/>
       <w:lvlJc w:val="left"/>
@@ -1914,7 +913,6 @@
     <w:lvl w:ilvl="8">
       <w:start w:val="1"/>
       <w:numFmt w:val="decimal"/>
-      <w:pStyle w:val="MHeader9"/>
       <w:suff w:val="space"/>
       <w:lvlText w:val="1.1.1.1.1.1.1.1.%9"/>
       <w:lvlJc w:val="left"/>
@@ -2042,17 +1040,18 @@
   <w:abstractNum w:abstractNumId="17" w15:restartNumberingAfterBreak="0">
     <w:nsid w:val="27582708"/>
     <w:multiLevelType w:val="multilevel"/>
-    <w:tmpl w:val="D196EAEE"/>
+    <w:tmpl w:val="260E35C4"/>
     <w:numStyleLink w:val="MBaseStructure"/>
   </w:abstractNum>
   <w:abstractNum w:abstractNumId="18" w15:restartNumberingAfterBreak="0">
     <w:nsid w:val="27B159DD"/>
     <w:multiLevelType w:val="multilevel"/>
-    <w:tmpl w:val="BADACCE0"/>
+    <w:tmpl w:val="E08AC6B4"/>
     <w:styleLink w:val="MHierarchicalList"/>
     <w:lvl w:ilvl="0">
       <w:start w:val="1"/>
       <w:numFmt w:val="decimal"/>
+      <w:pStyle w:val="MHeader1"/>
       <w:suff w:val="space"/>
       <w:lvlText w:val="%1."/>
       <w:lvlJc w:val="left"/>
@@ -2067,8 +1066,9 @@
     <w:lvl w:ilvl="1">
       <w:start w:val="1"/>
       <w:numFmt w:val="decimal"/>
+      <w:pStyle w:val="MHeader2"/>
       <w:suff w:val="space"/>
-      <w:lvlText w:val="1.%2."/>
+      <w:lvlText w:val="%1.%2."/>
       <w:lvlJc w:val="left"/>
       <w:pPr>
         <w:ind w:left="720" w:hanging="360"/>
@@ -2080,8 +1080,9 @@
     <w:lvl w:ilvl="2">
       <w:start w:val="1"/>
       <w:numFmt w:val="decimal"/>
+      <w:pStyle w:val="MHeader3"/>
       <w:suff w:val="space"/>
-      <w:lvlText w:val="1.1.%3."/>
+      <w:lvlText w:val="%1.%2.%3."/>
       <w:lvlJc w:val="left"/>
       <w:pPr>
         <w:ind w:left="1080" w:hanging="360"/>
@@ -2093,7 +1094,9 @@
     <w:lvl w:ilvl="3">
       <w:start w:val="1"/>
       <w:numFmt w:val="decimal"/>
-      <w:lvlText w:val="1.1.1.%4."/>
+      <w:pStyle w:val="MHeader4"/>
+      <w:suff w:val="space"/>
+      <w:lvlText w:val="%1.%2.%3.%4."/>
       <w:lvlJc w:val="left"/>
       <w:pPr>
         <w:ind w:left="1440" w:hanging="360"/>
@@ -2105,8 +1108,9 @@
     <w:lvl w:ilvl="4">
       <w:start w:val="1"/>
       <w:numFmt w:val="decimal"/>
+      <w:pStyle w:val="MHeader5"/>
       <w:suff w:val="space"/>
-      <w:lvlText w:val="1.1.1.1.%5."/>
+      <w:lvlText w:val="%1.%2.%3.%4.%5."/>
       <w:lvlJc w:val="left"/>
       <w:pPr>
         <w:ind w:left="1800" w:hanging="360"/>
@@ -2118,8 +1122,9 @@
     <w:lvl w:ilvl="5">
       <w:start w:val="1"/>
       <w:numFmt w:val="decimal"/>
+      <w:pStyle w:val="MHeader6"/>
       <w:suff w:val="space"/>
-      <w:lvlText w:val="1.1.1.1.1.%6."/>
+      <w:lvlText w:val="%1.%2.%3.%4.%5.%6."/>
       <w:lvlJc w:val="left"/>
       <w:pPr>
         <w:ind w:left="2160" w:hanging="360"/>
@@ -2131,8 +1136,9 @@
     <w:lvl w:ilvl="6">
       <w:start w:val="1"/>
       <w:numFmt w:val="decimal"/>
+      <w:pStyle w:val="MHeader7"/>
       <w:suff w:val="space"/>
-      <w:lvlText w:val="1.1.1.1.1.1.%7."/>
+      <w:lvlText w:val="%1.%2.%3.%4.%5.%6.%7."/>
       <w:lvlJc w:val="left"/>
       <w:pPr>
         <w:ind w:left="2520" w:hanging="360"/>
@@ -2144,8 +1150,9 @@
     <w:lvl w:ilvl="7">
       <w:start w:val="1"/>
       <w:numFmt w:val="decimal"/>
+      <w:pStyle w:val="MHeader8"/>
       <w:suff w:val="space"/>
-      <w:lvlText w:val="1.1.1.1.1.1.1.%8."/>
+      <w:lvlText w:val="%1.%2.%3.%4.%5.%6.%7.%8."/>
       <w:lvlJc w:val="left"/>
       <w:pPr>
         <w:ind w:left="2880" w:hanging="360"/>
@@ -2157,8 +1164,9 @@
     <w:lvl w:ilvl="8">
       <w:start w:val="1"/>
       <w:numFmt w:val="decimal"/>
+      <w:pStyle w:val="MHeader9"/>
       <w:suff w:val="space"/>
-      <w:lvlText w:val="1.1.1.1.1.1.1.1.%9."/>
+      <w:lvlText w:val="%1.%2.%3.%4.%5.%6.%7.%8.%9."/>
       <w:lvlJc w:val="left"/>
       <w:pPr>
         <w:ind w:left="3240" w:hanging="360"/>
@@ -2489,7 +1497,7 @@
   <w:abstractNum w:abstractNumId="23" w15:restartNumberingAfterBreak="0">
     <w:nsid w:val="34EA4301"/>
     <w:multiLevelType w:val="multilevel"/>
-    <w:tmpl w:val="BADACCE0"/>
+    <w:tmpl w:val="E08AC6B4"/>
     <w:numStyleLink w:val="MHierarchicalList"/>
   </w:abstractNum>
   <w:abstractNum w:abstractNumId="24" w15:restartNumberingAfterBreak="0">
@@ -2612,7 +1620,7 @@
   <w:abstractNum w:abstractNumId="25" w15:restartNumberingAfterBreak="0">
     <w:nsid w:val="34FD001C"/>
     <w:multiLevelType w:val="multilevel"/>
-    <w:tmpl w:val="D196EAEE"/>
+    <w:tmpl w:val="260E35C4"/>
     <w:numStyleLink w:val="MBaseStructure"/>
   </w:abstractNum>
   <w:abstractNum w:abstractNumId="26" w15:restartNumberingAfterBreak="0">
@@ -2858,7 +1866,7 @@
   <w:abstractNum w:abstractNumId="30" w15:restartNumberingAfterBreak="0">
     <w:nsid w:val="46905340"/>
     <w:multiLevelType w:val="multilevel"/>
-    <w:tmpl w:val="BADACCE0"/>
+    <w:tmpl w:val="E08AC6B4"/>
     <w:numStyleLink w:val="MHierarchicalList"/>
   </w:abstractNum>
   <w:abstractNum w:abstractNumId="31" w15:restartNumberingAfterBreak="0">
@@ -3209,7 +2217,7 @@
   <w:abstractNum w:abstractNumId="34" w15:restartNumberingAfterBreak="0">
     <w:nsid w:val="4D463F8E"/>
     <w:multiLevelType w:val="multilevel"/>
-    <w:tmpl w:val="D196EAEE"/>
+    <w:tmpl w:val="260E35C4"/>
     <w:numStyleLink w:val="MBaseStructure"/>
   </w:abstractNum>
   <w:abstractNum w:abstractNumId="35" w15:restartNumberingAfterBreak="0">
@@ -3562,7 +2570,7 @@
   <w:abstractNum w:abstractNumId="39" w15:restartNumberingAfterBreak="0">
     <w:nsid w:val="6C8D3C9C"/>
     <w:multiLevelType w:val="multilevel"/>
-    <w:tmpl w:val="D196EAEE"/>
+    <w:tmpl w:val="260E35C4"/>
     <w:numStyleLink w:val="MBaseStructure"/>
   </w:abstractNum>
   <w:abstractNum w:abstractNumId="40" w15:restartNumberingAfterBreak="0">
@@ -3884,7 +2892,7 @@
   <w:abstractNum w:abstractNumId="43" w15:restartNumberingAfterBreak="0">
     <w:nsid w:val="7542476C"/>
     <w:multiLevelType w:val="multilevel"/>
-    <w:tmpl w:val="D196EAEE"/>
+    <w:tmpl w:val="260E35C4"/>
     <w:numStyleLink w:val="MBaseStructure"/>
   </w:abstractNum>
   <w:abstractNum w:abstractNumId="44" w15:restartNumberingAfterBreak="0">
@@ -4347,6 +3355,7 @@
     <w:lsdException w:name="HTML Sample" w:semiHidden="1" w:unhideWhenUsed="1"/>
     <w:lsdException w:name="HTML Typewriter" w:semiHidden="1" w:unhideWhenUsed="1"/>
     <w:lsdException w:name="HTML Variable" w:semiHidden="1" w:unhideWhenUsed="1"/>
+    <w:lsdException w:name="Normal Table" w:semiHidden="1" w:unhideWhenUsed="1"/>
     <w:lsdException w:name="annotation subject" w:semiHidden="1" w:unhideWhenUsed="1"/>
     <w:lsdException w:name="No List" w:semiHidden="1" w:unhideWhenUsed="1"/>
     <w:lsdException w:name="Outline List 1" w:semiHidden="1" w:unhideWhenUsed="1"/>
@@ -4393,8 +3402,10 @@
     <w:lsdException w:name="Table Subtle 2" w:semiHidden="1" w:unhideWhenUsed="1"/>
     <w:lsdException w:name="Table Web 1" w:semiHidden="1" w:unhideWhenUsed="1"/>
     <w:lsdException w:name="Table Web 2" w:semiHidden="1" w:unhideWhenUsed="1"/>
+    <w:lsdException w:name="Table Web 3" w:semiHidden="1" w:unhideWhenUsed="1"/>
     <w:lsdException w:name="Balloon Text" w:semiHidden="1" w:unhideWhenUsed="1"/>
     <w:lsdException w:name="Table Grid" w:uiPriority="39"/>
+    <w:lsdException w:name="Table Theme" w:semiHidden="1" w:unhideWhenUsed="1"/>
     <w:lsdException w:name="Placeholder Text" w:semiHidden="1"/>
     <w:lsdException w:name="No Spacing" w:uiPriority="1" w:qFormat="1"/>
     <w:lsdException w:name="Light Shading" w:uiPriority="60"/>
@@ -4616,7 +3627,7 @@
   </w:latentStyles>
   <w:style w:type="paragraph" w:default="1" w:styleId="Normal">
     <w:name w:val="Normal"/>
-    <w:rsid w:val="00B266EC"/>
+    <w:rsid w:val="00E973A2"/>
     <w:pPr>
       <w:pBdr>
         <w:top w:val="nil"/>
@@ -5327,6 +4338,7 @@
   <w:style w:type="paragraph" w:customStyle="1" w:styleId="MMain">
     <w:name w:val="MMain"/>
     <w:link w:val="MMain0"/>
+    <w:autoRedefine/>
     <w:qFormat/>
     <w:rsid w:val="00966AE9"/>
     <w:pPr>
@@ -5395,6 +4407,8 @@
     <w:basedOn w:val="MMain"/>
     <w:next w:val="MMain"/>
     <w:link w:val="MRunningLine0"/>
+    <w:autoRedefine/>
+    <w:qFormat/>
     <w:rsid w:val="00865E55"/>
     <w:pPr>
       <w:tabs>
@@ -5448,14 +4462,14 @@
     <w:name w:val="MHeader1"/>
     <w:basedOn w:val="MMain"/>
     <w:next w:val="MMain"/>
-    <w:rsid w:val="003758B4"/>
+    <w:autoRedefine/>
+    <w:rsid w:val="00E973A2"/>
     <w:pPr>
       <w:keepNext/>
       <w:numPr>
-        <w:numId w:val="16"/>
+        <w:numId w:val="19"/>
       </w:numPr>
       <w:spacing w:before="280" w:after="280"/>
-      <w:ind w:left="0" w:firstLine="851"/>
       <w:jc w:val="left"/>
       <w:outlineLvl w:val="0"/>
     </w:pPr>
@@ -5464,12 +4478,12 @@
     <w:name w:val="MHeader2"/>
     <w:basedOn w:val="MHeader1"/>
     <w:next w:val="MMain"/>
+    <w:autoRedefine/>
     <w:rsid w:val="00AF68F9"/>
     <w:pPr>
       <w:numPr>
         <w:ilvl w:val="1"/>
       </w:numPr>
-      <w:ind w:left="357" w:firstLine="851"/>
       <w:outlineLvl w:val="1"/>
     </w:pPr>
   </w:style>
@@ -5487,12 +4501,12 @@
     <w:name w:val="MHeader3"/>
     <w:basedOn w:val="MHeader1"/>
     <w:next w:val="MMain"/>
+    <w:autoRedefine/>
     <w:rsid w:val="001D53AB"/>
     <w:pPr>
       <w:numPr>
         <w:ilvl w:val="2"/>
       </w:numPr>
-      <w:ind w:left="714" w:firstLine="851"/>
       <w:outlineLvl w:val="2"/>
     </w:pPr>
   </w:style>
@@ -5500,12 +4514,12 @@
     <w:name w:val="MHeader4"/>
     <w:basedOn w:val="MHeader1"/>
     <w:next w:val="MMain"/>
+    <w:autoRedefine/>
     <w:rsid w:val="001D53AB"/>
     <w:pPr>
       <w:numPr>
         <w:ilvl w:val="3"/>
       </w:numPr>
-      <w:ind w:left="1072" w:firstLine="851"/>
       <w:outlineLvl w:val="3"/>
     </w:pPr>
   </w:style>
@@ -5513,8 +4527,12 @@
     <w:name w:val="MHeader5"/>
     <w:basedOn w:val="MHeader1"/>
     <w:next w:val="MMain"/>
+    <w:autoRedefine/>
     <w:rsid w:val="001D53AB"/>
     <w:pPr>
+      <w:numPr>
+        <w:ilvl w:val="4"/>
+      </w:numPr>
       <w:outlineLvl w:val="4"/>
     </w:pPr>
   </w:style>
@@ -5522,12 +4540,12 @@
     <w:name w:val="MHeader6"/>
     <w:basedOn w:val="MHeader1"/>
     <w:next w:val="MMain"/>
+    <w:autoRedefine/>
     <w:rsid w:val="001D53AB"/>
     <w:pPr>
       <w:numPr>
         <w:ilvl w:val="5"/>
       </w:numPr>
-      <w:ind w:left="1786" w:firstLine="851"/>
       <w:outlineLvl w:val="5"/>
     </w:pPr>
   </w:style>
@@ -5535,12 +4553,12 @@
     <w:name w:val="MHeader7"/>
     <w:basedOn w:val="MHeader1"/>
     <w:next w:val="MMain"/>
+    <w:autoRedefine/>
     <w:rsid w:val="001D53AB"/>
     <w:pPr>
       <w:numPr>
         <w:ilvl w:val="6"/>
       </w:numPr>
-      <w:ind w:left="2143" w:firstLine="851"/>
       <w:outlineLvl w:val="6"/>
     </w:pPr>
   </w:style>
@@ -5548,12 +4566,12 @@
     <w:name w:val="MHeader8"/>
     <w:basedOn w:val="MHeader1"/>
     <w:next w:val="MMain"/>
+    <w:autoRedefine/>
     <w:rsid w:val="001D53AB"/>
     <w:pPr>
       <w:numPr>
         <w:ilvl w:val="7"/>
       </w:numPr>
-      <w:ind w:left="2500" w:firstLine="851"/>
       <w:outlineLvl w:val="7"/>
     </w:pPr>
   </w:style>
@@ -5561,19 +4579,19 @@
     <w:name w:val="MHeader9"/>
     <w:basedOn w:val="MHeader1"/>
     <w:next w:val="MMain"/>
+    <w:autoRedefine/>
     <w:rsid w:val="001D53AB"/>
     <w:pPr>
       <w:numPr>
         <w:ilvl w:val="8"/>
       </w:numPr>
-      <w:ind w:left="2858" w:firstLine="851"/>
       <w:outlineLvl w:val="8"/>
     </w:pPr>
   </w:style>
   <w:style w:type="numbering" w:customStyle="1" w:styleId="MHierarchicalList">
     <w:name w:val="MHierarchicalList"/>
     <w:uiPriority w:val="99"/>
-    <w:rsid w:val="00E95023"/>
+    <w:rsid w:val="00E973A2"/>
     <w:pPr>
       <w:numPr>
         <w:numId w:val="19"/>
@@ -5619,6 +4637,7 @@
     <w:name w:val="MTableTitle"/>
     <w:basedOn w:val="MMain"/>
     <w:next w:val="MMain"/>
+    <w:autoRedefine/>
     <w:rsid w:val="009E0046"/>
     <w:pPr>
       <w:keepNext/>
@@ -5643,6 +4662,7 @@
     <w:name w:val="MImageTitle"/>
     <w:basedOn w:val="MMain"/>
     <w:next w:val="MMain"/>
+    <w:autoRedefine/>
     <w:rsid w:val="00A144E4"/>
     <w:pPr>
       <w:numPr>
@@ -5655,6 +4675,7 @@
     <w:name w:val="MImage"/>
     <w:basedOn w:val="MMain"/>
     <w:next w:val="MImageTitle"/>
+    <w:autoRedefine/>
     <w:rsid w:val="0066117B"/>
     <w:pPr>
       <w:keepNext/>
@@ -5767,6 +4788,7 @@
     <w:name w:val="MAppendixTitle"/>
     <w:basedOn w:val="MMain"/>
     <w:next w:val="MMain"/>
+    <w:autoRedefine/>
     <w:rsid w:val="00391EE8"/>
     <w:pPr>
       <w:keepNext/>
@@ -5778,6 +4800,7 @@
     <w:name w:val="MAppendixNumber"/>
     <w:basedOn w:val="MMain"/>
     <w:next w:val="MAppendixTitle"/>
+    <w:autoRedefine/>
     <w:rsid w:val="00AD4901"/>
     <w:pPr>
       <w:pageBreakBefore/>
@@ -5844,6 +4867,7 @@
     <w:basedOn w:val="TOC1"/>
     <w:next w:val="MMain"/>
     <w:link w:val="MContents0"/>
+    <w:autoRedefine/>
     <w:qFormat/>
     <w:rsid w:val="00D66FFF"/>
     <w:pPr>
@@ -5859,6 +4883,7 @@
     <w:name w:val="MContentsHeader"/>
     <w:basedOn w:val="MContents"/>
     <w:next w:val="MContents"/>
+    <w:autoRedefine/>
     <w:rsid w:val="007F0408"/>
     <w:pPr>
       <w:keepNext/>
@@ -5902,6 +4927,7 @@
     <w:name w:val="MAlignCenter"/>
     <w:basedOn w:val="MMain"/>
     <w:next w:val="MMain"/>
+    <w:autoRedefine/>
     <w:rsid w:val="003040F6"/>
     <w:pPr>
       <w:jc w:val="center"/>
@@ -5913,6 +4939,7 @@
   <w:style w:type="paragraph" w:customStyle="1" w:styleId="MAlignLeft">
     <w:name w:val="MAlignLeft"/>
     <w:basedOn w:val="MMain"/>
+    <w:autoRedefine/>
     <w:rsid w:val="00453FA8"/>
     <w:pPr>
       <w:jc w:val="left"/>
@@ -5921,6 +4948,7 @@
   <w:style w:type="paragraph" w:customStyle="1" w:styleId="MAlignRight">
     <w:name w:val="MAlignRight"/>
     <w:basedOn w:val="MMain"/>
+    <w:autoRedefine/>
     <w:rsid w:val="00453FA8"/>
     <w:pPr>
       <w:jc w:val="right"/>
@@ -5929,12 +4957,14 @@
   <w:style w:type="paragraph" w:customStyle="1" w:styleId="MAlignJustify">
     <w:name w:val="MAlignJustify"/>
     <w:basedOn w:val="MMain"/>
+    <w:autoRedefine/>
     <w:rsid w:val="00ED5236"/>
   </w:style>
   <w:style w:type="paragraph" w:customStyle="1" w:styleId="MCode">
     <w:name w:val="MCode"/>
     <w:basedOn w:val="MMain"/>
     <w:next w:val="MMain"/>
+    <w:autoRedefine/>
     <w:rsid w:val="00032F99"/>
     <w:rPr>
       <w:rFonts w:ascii="Courier New" w:hAnsi="Courier New"/>
@@ -5943,668 +4973,6 @@
     </w:rPr>
   </w:style>
 </w:styles>
-</file>
-
-<file path=word/glossary/document.xml><?xml version="1.0" encoding="utf-8"?>
-<w:glossaryDocument xmlns:wpc="http://schemas.microsoft.com/office/word/2010/wordprocessingCanvas" xmlns:cx="http://schemas.microsoft.com/office/drawing/2014/chartex" xmlns:cx1="http://schemas.microsoft.com/office/drawing/2015/9/8/chartex" xmlns:cx2="http://schemas.microsoft.com/office/drawing/2015/10/21/chartex" xmlns:cx3="http://schemas.microsoft.com/office/drawing/2016/5/9/chartex" xmlns:cx4="http://schemas.microsoft.com/office/drawing/2016/5/10/chartex" xmlns:cx5="http://schemas.microsoft.com/office/drawing/2016/5/11/chartex" xmlns:mc="http://schemas.openxmlformats.org/markup-compatibility/2006" xmlns:o="urn:schemas-microsoft-com:office:office" xmlns:r="http://schemas.openxmlformats.org/officeDocument/2006/relationships" xmlns:m="http://schemas.openxmlformats.org/officeDocument/2006/math" xmlns:v="urn:schemas-microsoft-com:vml" xmlns:wp14="http://schemas.microsoft.com/office/word/2010/wordprocessingDrawing" xmlns:wp="http://schemas.openxmlformats.org/drawingml/2006/wordprocessingDrawing" xmlns:w10="urn:schemas-microsoft-com:office:word" xmlns:w="http://schemas.openxmlformats.org/wordprocessingml/2006/main" xmlns:w14="http://schemas.microsoft.com/office/word/2010/wordml" xmlns:w15="http://schemas.microsoft.com/office/word/2012/wordml" xmlns:w16se="http://schemas.microsoft.com/office/word/2015/wordml/symex" xmlns:wpg="http://schemas.microsoft.com/office/word/2010/wordprocessingGroup" xmlns:wpi="http://schemas.microsoft.com/office/word/2010/wordprocessingInk" xmlns:wne="http://schemas.microsoft.com/office/word/2006/wordml" xmlns:wps="http://schemas.microsoft.com/office/word/2010/wordprocessingShape" mc:Ignorable="w14 w15 w16se wp14">
-  <w:docParts>
-    <w:docPart>
-      <w:docPartPr>
-        <w:name w:val="5DC39BB5B56646B59E6E01F86E440289"/>
-        <w:category>
-          <w:name w:val="Общие"/>
-          <w:gallery w:val="placeholder"/>
-        </w:category>
-        <w:types>
-          <w:type w:val="bbPlcHdr"/>
-        </w:types>
-        <w:behaviors>
-          <w:behavior w:val="content"/>
-        </w:behaviors>
-        <w:guid w:val="{9D1D1EB3-144B-47E4-8E0B-7B0B117CF2E5}"/>
-      </w:docPartPr>
-      <w:docPartBody>
-        <w:p>
-          <w:pPr>
-            <w:pStyle w:val="5DC39BB5B56646B59E6E01F86E440289"/>
-          </w:pPr>
-          <w:r>
-            <w:rPr>
-              <w:rStyle w:val="PlaceholderText"/>
-            </w:rPr>
-            <w:t>[Примечания]</w:t>
-          </w:r>
-        </w:p>
-      </w:docPartBody>
-    </w:docPart>
-  </w:docParts>
-</w:glossaryDocument>
-</file>
-
-<file path=word/glossary/fontTable.xml><?xml version="1.0" encoding="utf-8"?>
-<w:fonts xmlns:mc="http://schemas.openxmlformats.org/markup-compatibility/2006" xmlns:r="http://schemas.openxmlformats.org/officeDocument/2006/relationships" xmlns:w="http://schemas.openxmlformats.org/wordprocessingml/2006/main" xmlns:w14="http://schemas.microsoft.com/office/word/2010/wordml" xmlns:w15="http://schemas.microsoft.com/office/word/2012/wordml" xmlns:w16se="http://schemas.microsoft.com/office/word/2015/wordml/symex" mc:Ignorable="w14 w15 w16se">
-  <w:font w:name="Symbol">
-    <w:panose1 w:val="05050102010706020507"/>
-    <w:charset w:val="02"/>
-    <w:family w:val="roman"/>
-    <w:pitch w:val="variable"/>
-    <w:sig w:usb0="00000000" w:usb1="10000000" w:usb2="00000000" w:usb3="00000000" w:csb0="80000000" w:csb1="00000000"/>
-  </w:font>
-  <w:font w:name="Times New Roman">
-    <w:panose1 w:val="02020603050405020304"/>
-    <w:charset w:val="CC"/>
-    <w:family w:val="roman"/>
-    <w:pitch w:val="variable"/>
-    <w:sig w:usb0="E0002AFF" w:usb1="C0007841" w:usb2="00000009" w:usb3="00000000" w:csb0="000001FF" w:csb1="00000000"/>
-  </w:font>
-  <w:font w:name="Courier New">
-    <w:panose1 w:val="02070309020205020404"/>
-    <w:charset w:val="CC"/>
-    <w:family w:val="modern"/>
-    <w:pitch w:val="fixed"/>
-    <w:sig w:usb0="E0002AFF" w:usb1="C0007843" w:usb2="00000009" w:usb3="00000000" w:csb0="000001FF" w:csb1="00000000"/>
-  </w:font>
-  <w:font w:name="Wingdings">
-    <w:panose1 w:val="05000000000000000000"/>
-    <w:charset w:val="02"/>
-    <w:family w:val="auto"/>
-    <w:pitch w:val="variable"/>
-    <w:sig w:usb0="00000000" w:usb1="10000000" w:usb2="00000000" w:usb3="00000000" w:csb0="80000000" w:csb1="00000000"/>
-  </w:font>
-  <w:font w:name="Calibri">
-    <w:panose1 w:val="020F0502020204030204"/>
-    <w:charset w:val="CC"/>
-    <w:family w:val="swiss"/>
-    <w:pitch w:val="variable"/>
-    <w:sig w:usb0="E10002FF" w:usb1="4000ACFF" w:usb2="00000009" w:usb3="00000000" w:csb0="0000019F" w:csb1="00000000"/>
-  </w:font>
-  <w:font w:name="Arial Unicode MS">
-    <w:panose1 w:val="020B0604020202020204"/>
-    <w:charset w:val="80"/>
-    <w:family w:val="swiss"/>
-    <w:pitch w:val="variable"/>
-    <w:sig w:usb0="F7FFAFFF" w:usb1="E9DFFFFF" w:usb2="0000003F" w:usb3="00000000" w:csb0="003F01FF" w:csb1="00000000"/>
-  </w:font>
-  <w:font w:name="Helvetica">
-    <w:panose1 w:val="020B0604020202020204"/>
-    <w:charset w:val="CC"/>
-    <w:family w:val="swiss"/>
-    <w:pitch w:val="variable"/>
-    <w:sig w:usb0="E0002AFF" w:usb1="C0007843" w:usb2="00000009" w:usb3="00000000" w:csb0="000001FF" w:csb1="00000000"/>
-  </w:font>
-  <w:font w:name="Segoe UI">
-    <w:panose1 w:val="020B0502040204020203"/>
-    <w:charset w:val="CC"/>
-    <w:family w:val="swiss"/>
-    <w:pitch w:val="variable"/>
-    <w:sig w:usb0="E10022FF" w:usb1="C000E47F" w:usb2="00000029" w:usb3="00000000" w:csb0="000001DF" w:csb1="00000000"/>
-  </w:font>
-  <w:font w:name="Calibri Light">
-    <w:panose1 w:val="020F0302020204030204"/>
-    <w:charset w:val="CC"/>
-    <w:family w:val="swiss"/>
-    <w:pitch w:val="variable"/>
-    <w:sig w:usb0="A00002EF" w:usb1="4000207B" w:usb2="00000000" w:usb3="00000000" w:csb0="0000019F" w:csb1="00000000"/>
-  </w:font>
-</w:fonts>
-</file>
-
-<file path=word/glossary/settings.xml><?xml version="1.0" encoding="utf-8"?>
-<w:settings xmlns:mc="http://schemas.openxmlformats.org/markup-compatibility/2006" xmlns:o="urn:schemas-microsoft-com:office:office" xmlns:r="http://schemas.openxmlformats.org/officeDocument/2006/relationships" xmlns:m="http://schemas.openxmlformats.org/officeDocument/2006/math" xmlns:v="urn:schemas-microsoft-com:vml" xmlns:w10="urn:schemas-microsoft-com:office:word" xmlns:w="http://schemas.openxmlformats.org/wordprocessingml/2006/main" xmlns:w14="http://schemas.microsoft.com/office/word/2010/wordml" xmlns:w15="http://schemas.microsoft.com/office/word/2012/wordml" xmlns:w16se="http://schemas.microsoft.com/office/word/2015/wordml/symex" xmlns:sl="http://schemas.openxmlformats.org/schemaLibrary/2006/main" mc:Ignorable="w14 w15 w16se">
-  <w:view w:val="normal"/>
-  <w:defaultTabStop w:val="708"/>
-  <w:characterSpacingControl w:val="doNotCompress"/>
-  <w:compat>
-    <w:useFELayout/>
-    <w:compatSetting w:name="compatibilityMode" w:uri="http://schemas.microsoft.com/office/word" w:val="15"/>
-    <w:compatSetting w:name="overrideTableStyleFontSizeAndJustification" w:uri="http://schemas.microsoft.com/office/word" w:val="1"/>
-    <w:compatSetting w:name="enableOpenTypeFeatures" w:uri="http://schemas.microsoft.com/office/word" w:val="1"/>
-    <w:compatSetting w:name="doNotFlipMirrorIndents" w:uri="http://schemas.microsoft.com/office/word" w:val="1"/>
-    <w:compatSetting w:name="differentiateMultirowTableHeaders" w:uri="http://schemas.microsoft.com/office/word" w:val="1"/>
-  </w:compat>
-  <w:rsids>
-    <w:rsidRoot w:val="008C7ED5"/>
-    <w:rsid w:val="0028126F"/>
-    <w:rsid w:val="00343A22"/>
-    <w:rsid w:val="00785891"/>
-    <w:rsid w:val="008C7ED5"/>
-    <w:rsid w:val="008F383C"/>
-    <w:rsid w:val="00E26990"/>
-    <w:rsid w:val="00F31903"/>
-    <w:rsid w:val="00F42009"/>
-  </w:rsids>
-  <m:mathPr>
-    <m:mathFont m:val="Cambria Math"/>
-    <m:brkBin m:val="before"/>
-    <m:brkBinSub m:val="--"/>
-    <m:smallFrac m:val="0"/>
-    <m:dispDef/>
-    <m:lMargin m:val="0"/>
-    <m:rMargin m:val="0"/>
-    <m:defJc m:val="centerGroup"/>
-    <m:wrapIndent m:val="1440"/>
-    <m:intLim m:val="subSup"/>
-    <m:naryLim m:val="undOvr"/>
-  </m:mathPr>
-  <w:themeFontLang w:val="ru-RU"/>
-  <w:clrSchemeMapping w:bg1="light1" w:t1="dark1" w:bg2="light2" w:t2="dark2" w:accent1="accent1" w:accent2="accent2" w:accent3="accent3" w:accent4="accent4" w:accent5="accent5" w:accent6="accent6" w:hyperlink="hyperlink" w:followedHyperlink="followedHyperlink"/>
-  <w:decimalSymbol w:val=","/>
-  <w:listSeparator w:val=";"/>
-  <w15:chartTrackingRefBased/>
-</w:settings>
-</file>
-
-<file path=word/glossary/styles.xml><?xml version="1.0" encoding="utf-8"?>
-<w:styles xmlns:mc="http://schemas.openxmlformats.org/markup-compatibility/2006" xmlns:r="http://schemas.openxmlformats.org/officeDocument/2006/relationships" xmlns:w="http://schemas.openxmlformats.org/wordprocessingml/2006/main" xmlns:w14="http://schemas.microsoft.com/office/word/2010/wordml" xmlns:w15="http://schemas.microsoft.com/office/word/2012/wordml" xmlns:w16se="http://schemas.microsoft.com/office/word/2015/wordml/symex" mc:Ignorable="w14 w15 w16se">
-  <w:docDefaults>
-    <w:rPrDefault>
-      <w:rPr>
-        <w:rFonts w:asciiTheme="minorHAnsi" w:eastAsiaTheme="minorEastAsia" w:hAnsiTheme="minorHAnsi" w:cstheme="minorBidi"/>
-        <w:sz w:val="22"/>
-        <w:szCs w:val="22"/>
-        <w:lang w:val="ru-RU" w:eastAsia="ru-RU" w:bidi="ar-SA"/>
-      </w:rPr>
-    </w:rPrDefault>
-    <w:pPrDefault>
-      <w:pPr>
-        <w:spacing w:after="160" w:line="259" w:lineRule="auto"/>
-      </w:pPr>
-    </w:pPrDefault>
-  </w:docDefaults>
-  <w:latentStyles w:defLockedState="0" w:defUIPriority="99" w:defSemiHidden="0" w:defUnhideWhenUsed="0" w:defQFormat="0" w:count="374">
-    <w:lsdException w:name="Normal" w:uiPriority="0" w:qFormat="1"/>
-    <w:lsdException w:name="heading 1" w:uiPriority="9" w:qFormat="1"/>
-    <w:lsdException w:name="heading 2" w:semiHidden="1" w:uiPriority="9" w:unhideWhenUsed="1" w:qFormat="1"/>
-    <w:lsdException w:name="heading 3" w:semiHidden="1" w:uiPriority="9" w:unhideWhenUsed="1" w:qFormat="1"/>
-    <w:lsdException w:name="heading 4" w:semiHidden="1" w:uiPriority="9" w:unhideWhenUsed="1" w:qFormat="1"/>
-    <w:lsdException w:name="heading 5" w:semiHidden="1" w:uiPriority="9" w:unhideWhenUsed="1" w:qFormat="1"/>
-    <w:lsdException w:name="heading 6" w:semiHidden="1" w:uiPriority="9" w:unhideWhenUsed="1" w:qFormat="1"/>
-    <w:lsdException w:name="heading 7" w:semiHidden="1" w:uiPriority="9" w:unhideWhenUsed="1" w:qFormat="1"/>
-    <w:lsdException w:name="heading 8" w:semiHidden="1" w:uiPriority="9" w:unhideWhenUsed="1" w:qFormat="1"/>
-    <w:lsdException w:name="heading 9" w:semiHidden="1" w:uiPriority="9" w:unhideWhenUsed="1" w:qFormat="1"/>
-    <w:lsdException w:name="index 1" w:semiHidden="1" w:unhideWhenUsed="1"/>
-    <w:lsdException w:name="index 2" w:semiHidden="1" w:unhideWhenUsed="1"/>
-    <w:lsdException w:name="index 3" w:semiHidden="1" w:unhideWhenUsed="1"/>
-    <w:lsdException w:name="index 4" w:semiHidden="1" w:unhideWhenUsed="1"/>
-    <w:lsdException w:name="index 5" w:semiHidden="1" w:unhideWhenUsed="1"/>
-    <w:lsdException w:name="index 6" w:semiHidden="1" w:unhideWhenUsed="1"/>
-    <w:lsdException w:name="index 7" w:semiHidden="1" w:unhideWhenUsed="1"/>
-    <w:lsdException w:name="index 8" w:semiHidden="1" w:unhideWhenUsed="1"/>
-    <w:lsdException w:name="index 9" w:semiHidden="1" w:unhideWhenUsed="1"/>
-    <w:lsdException w:name="toc 1" w:semiHidden="1" w:uiPriority="39" w:unhideWhenUsed="1"/>
-    <w:lsdException w:name="toc 2" w:semiHidden="1" w:uiPriority="39" w:unhideWhenUsed="1"/>
-    <w:lsdException w:name="toc 3" w:semiHidden="1" w:uiPriority="39" w:unhideWhenUsed="1"/>
-    <w:lsdException w:name="toc 4" w:semiHidden="1" w:uiPriority="39" w:unhideWhenUsed="1"/>
-    <w:lsdException w:name="toc 5" w:semiHidden="1" w:uiPriority="39" w:unhideWhenUsed="1"/>
-    <w:lsdException w:name="toc 6" w:semiHidden="1" w:uiPriority="39" w:unhideWhenUsed="1"/>
-    <w:lsdException w:name="toc 7" w:semiHidden="1" w:uiPriority="39" w:unhideWhenUsed="1"/>
-    <w:lsdException w:name="toc 8" w:semiHidden="1" w:uiPriority="39" w:unhideWhenUsed="1"/>
-    <w:lsdException w:name="toc 9" w:semiHidden="1" w:uiPriority="39" w:unhideWhenUsed="1"/>
-    <w:lsdException w:name="Normal Indent" w:semiHidden="1" w:unhideWhenUsed="1"/>
-    <w:lsdException w:name="footnote text" w:semiHidden="1" w:unhideWhenUsed="1"/>
-    <w:lsdException w:name="annotation text" w:semiHidden="1" w:unhideWhenUsed="1"/>
-    <w:lsdException w:name="header" w:semiHidden="1" w:unhideWhenUsed="1"/>
-    <w:lsdException w:name="footer" w:semiHidden="1" w:unhideWhenUsed="1"/>
-    <w:lsdException w:name="index heading" w:semiHidden="1" w:unhideWhenUsed="1"/>
-    <w:lsdException w:name="caption" w:semiHidden="1" w:uiPriority="35" w:unhideWhenUsed="1" w:qFormat="1"/>
-    <w:lsdException w:name="table of figures" w:semiHidden="1" w:unhideWhenUsed="1"/>
-    <w:lsdException w:name="envelope address" w:semiHidden="1" w:unhideWhenUsed="1"/>
-    <w:lsdException w:name="envelope return" w:semiHidden="1" w:unhideWhenUsed="1"/>
-    <w:lsdException w:name="footnote reference" w:semiHidden="1" w:unhideWhenUsed="1"/>
-    <w:lsdException w:name="annotation reference" w:semiHidden="1" w:unhideWhenUsed="1"/>
-    <w:lsdException w:name="line number" w:semiHidden="1" w:unhideWhenUsed="1"/>
-    <w:lsdException w:name="page number" w:semiHidden="1" w:unhideWhenUsed="1"/>
-    <w:lsdException w:name="endnote reference" w:semiHidden="1" w:unhideWhenUsed="1"/>
-    <w:lsdException w:name="endnote text" w:semiHidden="1" w:unhideWhenUsed="1"/>
-    <w:lsdException w:name="table of authorities" w:semiHidden="1" w:unhideWhenUsed="1"/>
-    <w:lsdException w:name="macro" w:semiHidden="1" w:unhideWhenUsed="1"/>
-    <w:lsdException w:name="toa heading" w:semiHidden="1" w:unhideWhenUsed="1"/>
-    <w:lsdException w:name="List" w:semiHidden="1" w:unhideWhenUsed="1"/>
-    <w:lsdException w:name="List Bullet" w:semiHidden="1" w:unhideWhenUsed="1"/>
-    <w:lsdException w:name="List Number" w:semiHidden="1" w:unhideWhenUsed="1"/>
-    <w:lsdException w:name="List 2" w:semiHidden="1" w:unhideWhenUsed="1"/>
-    <w:lsdException w:name="List 3" w:semiHidden="1" w:unhideWhenUsed="1"/>
-    <w:lsdException w:name="List 4" w:semiHidden="1" w:unhideWhenUsed="1"/>
-    <w:lsdException w:name="List 5" w:semiHidden="1" w:unhideWhenUsed="1"/>
-    <w:lsdException w:name="List Bullet 2" w:semiHidden="1" w:unhideWhenUsed="1"/>
-    <w:lsdException w:name="List Bullet 3" w:semiHidden="1" w:unhideWhenUsed="1"/>
-    <w:lsdException w:name="List Bullet 4" w:semiHidden="1" w:unhideWhenUsed="1"/>
-    <w:lsdException w:name="List Bullet 5" w:semiHidden="1" w:unhideWhenUsed="1"/>
-    <w:lsdException w:name="List Number 2" w:semiHidden="1" w:unhideWhenUsed="1"/>
-    <w:lsdException w:name="List Number 3" w:semiHidden="1" w:unhideWhenUsed="1"/>
-    <w:lsdException w:name="List Number 4" w:semiHidden="1" w:unhideWhenUsed="1"/>
-    <w:lsdException w:name="List Number 5" w:semiHidden="1" w:unhideWhenUsed="1"/>
-    <w:lsdException w:name="Title" w:uiPriority="10" w:qFormat="1"/>
-    <w:lsdException w:name="Closing" w:semiHidden="1" w:unhideWhenUsed="1"/>
-    <w:lsdException w:name="Signature" w:semiHidden="1" w:unhideWhenUsed="1"/>
-    <w:lsdException w:name="Default Paragraph Font" w:semiHidden="1" w:uiPriority="1" w:unhideWhenUsed="1"/>
-    <w:lsdException w:name="Body Text" w:semiHidden="1" w:unhideWhenUsed="1"/>
-    <w:lsdException w:name="Body Text Indent" w:semiHidden="1" w:unhideWhenUsed="1"/>
-    <w:lsdException w:name="List Continue" w:semiHidden="1" w:unhideWhenUsed="1"/>
-    <w:lsdException w:name="List Continue 2" w:semiHidden="1" w:unhideWhenUsed="1"/>
-    <w:lsdException w:name="List Continue 3" w:semiHidden="1" w:unhideWhenUsed="1"/>
-    <w:lsdException w:name="List Continue 4" w:semiHidden="1" w:unhideWhenUsed="1"/>
-    <w:lsdException w:name="List Continue 5" w:semiHidden="1" w:unhideWhenUsed="1"/>
-    <w:lsdException w:name="Message Header" w:semiHidden="1" w:unhideWhenUsed="1"/>
-    <w:lsdException w:name="Subtitle" w:uiPriority="11" w:qFormat="1"/>
-    <w:lsdException w:name="Salutation" w:semiHidden="1" w:unhideWhenUsed="1"/>
-    <w:lsdException w:name="Date" w:semiHidden="1" w:unhideWhenUsed="1"/>
-    <w:lsdException w:name="Body Text First Indent" w:semiHidden="1" w:unhideWhenUsed="1"/>
-    <w:lsdException w:name="Body Text First Indent 2" w:semiHidden="1" w:unhideWhenUsed="1"/>
-    <w:lsdException w:name="Note Heading" w:semiHidden="1" w:unhideWhenUsed="1"/>
-    <w:lsdException w:name="Body Text 2" w:semiHidden="1" w:unhideWhenUsed="1"/>
-    <w:lsdException w:name="Body Text 3" w:semiHidden="1" w:unhideWhenUsed="1"/>
-    <w:lsdException w:name="Body Text Indent 2" w:semiHidden="1" w:unhideWhenUsed="1"/>
-    <w:lsdException w:name="Body Text Indent 3" w:semiHidden="1" w:unhideWhenUsed="1"/>
-    <w:lsdException w:name="Block Text" w:semiHidden="1" w:unhideWhenUsed="1"/>
-    <w:lsdException w:name="Hyperlink" w:semiHidden="1" w:unhideWhenUsed="1"/>
-    <w:lsdException w:name="FollowedHyperlink" w:semiHidden="1" w:unhideWhenUsed="1"/>
-    <w:lsdException w:name="Strong" w:uiPriority="22" w:qFormat="1"/>
-    <w:lsdException w:name="Emphasis" w:uiPriority="20" w:qFormat="1"/>
-    <w:lsdException w:name="Document Map" w:semiHidden="1" w:unhideWhenUsed="1"/>
-    <w:lsdException w:name="Plain Text" w:semiHidden="1" w:unhideWhenUsed="1"/>
-    <w:lsdException w:name="E-mail Signature" w:semiHidden="1" w:unhideWhenUsed="1"/>
-    <w:lsdException w:name="HTML Top of Form" w:semiHidden="1" w:unhideWhenUsed="1"/>
-    <w:lsdException w:name="HTML Bottom of Form" w:semiHidden="1" w:unhideWhenUsed="1"/>
-    <w:lsdException w:name="Normal (Web)" w:semiHidden="1" w:unhideWhenUsed="1"/>
-    <w:lsdException w:name="HTML Acronym" w:semiHidden="1" w:unhideWhenUsed="1"/>
-    <w:lsdException w:name="HTML Address" w:semiHidden="1" w:unhideWhenUsed="1"/>
-    <w:lsdException w:name="HTML Cite" w:semiHidden="1" w:unhideWhenUsed="1"/>
-    <w:lsdException w:name="HTML Code" w:semiHidden="1" w:unhideWhenUsed="1"/>
-    <w:lsdException w:name="HTML Definition" w:semiHidden="1" w:unhideWhenUsed="1"/>
-    <w:lsdException w:name="HTML Keyboard" w:semiHidden="1" w:unhideWhenUsed="1"/>
-    <w:lsdException w:name="HTML Preformatted" w:semiHidden="1" w:unhideWhenUsed="1"/>
-    <w:lsdException w:name="HTML Sample" w:semiHidden="1" w:unhideWhenUsed="1"/>
-    <w:lsdException w:name="HTML Typewriter" w:semiHidden="1" w:unhideWhenUsed="1"/>
-    <w:lsdException w:name="HTML Variable" w:semiHidden="1" w:unhideWhenUsed="1"/>
-    <w:lsdException w:name="annotation subject" w:semiHidden="1" w:unhideWhenUsed="1"/>
-    <w:lsdException w:name="No List" w:semiHidden="1" w:unhideWhenUsed="1"/>
-    <w:lsdException w:name="Outline List 1" w:semiHidden="1" w:unhideWhenUsed="1"/>
-    <w:lsdException w:name="Outline List 2" w:semiHidden="1" w:unhideWhenUsed="1"/>
-    <w:lsdException w:name="Outline List 3" w:semiHidden="1" w:unhideWhenUsed="1"/>
-    <w:lsdException w:name="Table Simple 1" w:semiHidden="1" w:unhideWhenUsed="1"/>
-    <w:lsdException w:name="Table Simple 2" w:semiHidden="1" w:unhideWhenUsed="1"/>
-    <w:lsdException w:name="Table Simple 3" w:semiHidden="1" w:unhideWhenUsed="1"/>
-    <w:lsdException w:name="Table Classic 1" w:semiHidden="1" w:unhideWhenUsed="1"/>
-    <w:lsdException w:name="Table Classic 2" w:semiHidden="1" w:unhideWhenUsed="1"/>
-    <w:lsdException w:name="Table Classic 3" w:semiHidden="1" w:unhideWhenUsed="1"/>
-    <w:lsdException w:name="Table Classic 4" w:semiHidden="1" w:unhideWhenUsed="1"/>
-    <w:lsdException w:name="Table Colorful 1" w:semiHidden="1" w:unhideWhenUsed="1"/>
-    <w:lsdException w:name="Table Colorful 2" w:semiHidden="1" w:unhideWhenUsed="1"/>
-    <w:lsdException w:name="Table Colorful 3" w:semiHidden="1" w:unhideWhenUsed="1"/>
-    <w:lsdException w:name="Table Columns 1" w:semiHidden="1" w:unhideWhenUsed="1"/>
-    <w:lsdException w:name="Table Columns 2" w:semiHidden="1" w:unhideWhenUsed="1"/>
-    <w:lsdException w:name="Table Columns 3" w:semiHidden="1" w:unhideWhenUsed="1"/>
-    <w:lsdException w:name="Table Columns 4" w:semiHidden="1" w:unhideWhenUsed="1"/>
-    <w:lsdException w:name="Table Columns 5" w:semiHidden="1" w:unhideWhenUsed="1"/>
-    <w:lsdException w:name="Table Grid 1" w:semiHidden="1" w:unhideWhenUsed="1"/>
-    <w:lsdException w:name="Table Grid 2" w:semiHidden="1" w:unhideWhenUsed="1"/>
-    <w:lsdException w:name="Table Grid 3" w:semiHidden="1" w:unhideWhenUsed="1"/>
-    <w:lsdException w:name="Table Grid 4" w:semiHidden="1" w:unhideWhenUsed="1"/>
-    <w:lsdException w:name="Table Grid 5" w:semiHidden="1" w:unhideWhenUsed="1"/>
-    <w:lsdException w:name="Table Grid 6" w:semiHidden="1" w:unhideWhenUsed="1"/>
-    <w:lsdException w:name="Table Grid 7" w:semiHidden="1" w:unhideWhenUsed="1"/>
-    <w:lsdException w:name="Table Grid 8" w:semiHidden="1" w:unhideWhenUsed="1"/>
-    <w:lsdException w:name="Table List 1" w:semiHidden="1" w:unhideWhenUsed="1"/>
-    <w:lsdException w:name="Table List 2" w:semiHidden="1" w:unhideWhenUsed="1"/>
-    <w:lsdException w:name="Table List 3" w:semiHidden="1" w:unhideWhenUsed="1"/>
-    <w:lsdException w:name="Table List 4" w:semiHidden="1" w:unhideWhenUsed="1"/>
-    <w:lsdException w:name="Table List 5" w:semiHidden="1" w:unhideWhenUsed="1"/>
-    <w:lsdException w:name="Table List 6" w:semiHidden="1" w:unhideWhenUsed="1"/>
-    <w:lsdException w:name="Table List 7" w:semiHidden="1" w:unhideWhenUsed="1"/>
-    <w:lsdException w:name="Table List 8" w:semiHidden="1" w:unhideWhenUsed="1"/>
-    <w:lsdException w:name="Table 3D effects 1" w:semiHidden="1" w:unhideWhenUsed="1"/>
-    <w:lsdException w:name="Table 3D effects 2" w:semiHidden="1" w:unhideWhenUsed="1"/>
-    <w:lsdException w:name="Table 3D effects 3" w:semiHidden="1" w:unhideWhenUsed="1"/>
-    <w:lsdException w:name="Table Contemporary" w:semiHidden="1" w:unhideWhenUsed="1"/>
-    <w:lsdException w:name="Table Elegant" w:semiHidden="1" w:unhideWhenUsed="1"/>
-    <w:lsdException w:name="Table Professional" w:semiHidden="1" w:unhideWhenUsed="1"/>
-    <w:lsdException w:name="Table Subtle 1" w:semiHidden="1" w:unhideWhenUsed="1"/>
-    <w:lsdException w:name="Table Subtle 2" w:semiHidden="1" w:unhideWhenUsed="1"/>
-    <w:lsdException w:name="Table Web 1" w:semiHidden="1" w:unhideWhenUsed="1"/>
-    <w:lsdException w:name="Table Web 2" w:semiHidden="1" w:unhideWhenUsed="1"/>
-    <w:lsdException w:name="Balloon Text" w:semiHidden="1" w:unhideWhenUsed="1"/>
-    <w:lsdException w:name="Table Grid" w:uiPriority="39"/>
-    <w:lsdException w:name="Placeholder Text" w:semiHidden="1"/>
-    <w:lsdException w:name="No Spacing" w:uiPriority="1" w:qFormat="1"/>
-    <w:lsdException w:name="Light Shading" w:uiPriority="60"/>
-    <w:lsdException w:name="Light List" w:uiPriority="61"/>
-    <w:lsdException w:name="Light Grid" w:uiPriority="62"/>
-    <w:lsdException w:name="Medium Shading 1" w:uiPriority="63"/>
-    <w:lsdException w:name="Medium Shading 2" w:uiPriority="64"/>
-    <w:lsdException w:name="Medium List 1" w:uiPriority="65"/>
-    <w:lsdException w:name="Medium List 2" w:uiPriority="66"/>
-    <w:lsdException w:name="Medium Grid 1" w:uiPriority="67"/>
-    <w:lsdException w:name="Medium Grid 2" w:uiPriority="68"/>
-    <w:lsdException w:name="Medium Grid 3" w:uiPriority="69"/>
-    <w:lsdException w:name="Dark List" w:uiPriority="70"/>
-    <w:lsdException w:name="Colorful Shading" w:uiPriority="71"/>
-    <w:lsdException w:name="Colorful List" w:uiPriority="72"/>
-    <w:lsdException w:name="Colorful Grid" w:uiPriority="73"/>
-    <w:lsdException w:name="Light Shading Accent 1" w:uiPriority="60"/>
-    <w:lsdException w:name="Light List Accent 1" w:uiPriority="61"/>
-    <w:lsdException w:name="Light Grid Accent 1" w:uiPriority="62"/>
-    <w:lsdException w:name="Medium Shading 1 Accent 1" w:uiPriority="63"/>
-    <w:lsdException w:name="Medium Shading 2 Accent 1" w:uiPriority="64"/>
-    <w:lsdException w:name="Medium List 1 Accent 1" w:uiPriority="65"/>
-    <w:lsdException w:name="Revision" w:semiHidden="1"/>
-    <w:lsdException w:name="List Paragraph" w:uiPriority="34" w:qFormat="1"/>
-    <w:lsdException w:name="Quote" w:uiPriority="29" w:qFormat="1"/>
-    <w:lsdException w:name="Intense Quote" w:uiPriority="30" w:qFormat="1"/>
-    <w:lsdException w:name="Medium List 2 Accent 1" w:uiPriority="66"/>
-    <w:lsdException w:name="Medium Grid 1 Accent 1" w:uiPriority="67"/>
-    <w:lsdException w:name="Medium Grid 2 Accent 1" w:uiPriority="68"/>
-    <w:lsdException w:name="Medium Grid 3 Accent 1" w:uiPriority="69"/>
-    <w:lsdException w:name="Dark List Accent 1" w:uiPriority="70"/>
-    <w:lsdException w:name="Colorful Shading Accent 1" w:uiPriority="71"/>
-    <w:lsdException w:name="Colorful List Accent 1" w:uiPriority="72"/>
-    <w:lsdException w:name="Colorful Grid Accent 1" w:uiPriority="73"/>
-    <w:lsdException w:name="Light Shading Accent 2" w:uiPriority="60"/>
-    <w:lsdException w:name="Light List Accent 2" w:uiPriority="61"/>
-    <w:lsdException w:name="Light Grid Accent 2" w:uiPriority="62"/>
-    <w:lsdException w:name="Medium Shading 1 Accent 2" w:uiPriority="63"/>
-    <w:lsdException w:name="Medium Shading 2 Accent 2" w:uiPriority="64"/>
-    <w:lsdException w:name="Medium List 1 Accent 2" w:uiPriority="65"/>
-    <w:lsdException w:name="Medium List 2 Accent 2" w:uiPriority="66"/>
-    <w:lsdException w:name="Medium Grid 1 Accent 2" w:uiPriority="67"/>
-    <w:lsdException w:name="Medium Grid 2 Accent 2" w:uiPriority="68"/>
-    <w:lsdException w:name="Medium Grid 3 Accent 2" w:uiPriority="69"/>
-    <w:lsdException w:name="Dark List Accent 2" w:uiPriority="70"/>
-    <w:lsdException w:name="Colorful Shading Accent 2" w:uiPriority="71"/>
-    <w:lsdException w:name="Colorful List Accent 2" w:uiPriority="72"/>
-    <w:lsdException w:name="Colorful Grid Accent 2" w:uiPriority="73"/>
-    <w:lsdException w:name="Light Shading Accent 3" w:uiPriority="60"/>
-    <w:lsdException w:name="Light List Accent 3" w:uiPriority="61"/>
-    <w:lsdException w:name="Light Grid Accent 3" w:uiPriority="62"/>
-    <w:lsdException w:name="Medium Shading 1 Accent 3" w:uiPriority="63"/>
-    <w:lsdException w:name="Medium Shading 2 Accent 3" w:uiPriority="64"/>
-    <w:lsdException w:name="Medium List 1 Accent 3" w:uiPriority="65"/>
-    <w:lsdException w:name="Medium List 2 Accent 3" w:uiPriority="66"/>
-    <w:lsdException w:name="Medium Grid 1 Accent 3" w:uiPriority="67"/>
-    <w:lsdException w:name="Medium Grid 2 Accent 3" w:uiPriority="68"/>
-    <w:lsdException w:name="Medium Grid 3 Accent 3" w:uiPriority="69"/>
-    <w:lsdException w:name="Dark List Accent 3" w:uiPriority="70"/>
-    <w:lsdException w:name="Colorful Shading Accent 3" w:uiPriority="71"/>
-    <w:lsdException w:name="Colorful List Accent 3" w:uiPriority="72"/>
-    <w:lsdException w:name="Colorful Grid Accent 3" w:uiPriority="73"/>
-    <w:lsdException w:name="Light Shading Accent 4" w:uiPriority="60"/>
-    <w:lsdException w:name="Light List Accent 4" w:uiPriority="61"/>
-    <w:lsdException w:name="Light Grid Accent 4" w:uiPriority="62"/>
-    <w:lsdException w:name="Medium Shading 1 Accent 4" w:uiPriority="63"/>
-    <w:lsdException w:name="Medium Shading 2 Accent 4" w:uiPriority="64"/>
-    <w:lsdException w:name="Medium List 1 Accent 4" w:uiPriority="65"/>
-    <w:lsdException w:name="Medium List 2 Accent 4" w:uiPriority="66"/>
-    <w:lsdException w:name="Medium Grid 1 Accent 4" w:uiPriority="67"/>
-    <w:lsdException w:name="Medium Grid 2 Accent 4" w:uiPriority="68"/>
-    <w:lsdException w:name="Medium Grid 3 Accent 4" w:uiPriority="69"/>
-    <w:lsdException w:name="Dark List Accent 4" w:uiPriority="70"/>
-    <w:lsdException w:name="Colorful Shading Accent 4" w:uiPriority="71"/>
-    <w:lsdException w:name="Colorful List Accent 4" w:uiPriority="72"/>
-    <w:lsdException w:name="Colorful Grid Accent 4" w:uiPriority="73"/>
-    <w:lsdException w:name="Light Shading Accent 5" w:uiPriority="60"/>
-    <w:lsdException w:name="Light List Accent 5" w:uiPriority="61"/>
-    <w:lsdException w:name="Light Grid Accent 5" w:uiPriority="62"/>
-    <w:lsdException w:name="Medium Shading 1 Accent 5" w:uiPriority="63"/>
-    <w:lsdException w:name="Medium Shading 2 Accent 5" w:uiPriority="64"/>
-    <w:lsdException w:name="Medium List 1 Accent 5" w:uiPriority="65"/>
-    <w:lsdException w:name="Medium List 2 Accent 5" w:uiPriority="66"/>
-    <w:lsdException w:name="Medium Grid 1 Accent 5" w:uiPriority="67"/>
-    <w:lsdException w:name="Medium Grid 2 Accent 5" w:uiPriority="68"/>
-    <w:lsdException w:name="Medium Grid 3 Accent 5" w:uiPriority="69"/>
-    <w:lsdException w:name="Dark List Accent 5" w:uiPriority="70"/>
-    <w:lsdException w:name="Colorful Shading Accent 5" w:uiPriority="71"/>
-    <w:lsdException w:name="Colorful List Accent 5" w:uiPriority="72"/>
-    <w:lsdException w:name="Colorful Grid Accent 5" w:uiPriority="73"/>
-    <w:lsdException w:name="Light Shading Accent 6" w:uiPriority="60"/>
-    <w:lsdException w:name="Light List Accent 6" w:uiPriority="61"/>
-    <w:lsdException w:name="Light Grid Accent 6" w:uiPriority="62"/>
-    <w:lsdException w:name="Medium Shading 1 Accent 6" w:uiPriority="63"/>
-    <w:lsdException w:name="Medium Shading 2 Accent 6" w:uiPriority="64"/>
-    <w:lsdException w:name="Medium List 1 Accent 6" w:uiPriority="65"/>
-    <w:lsdException w:name="Medium List 2 Accent 6" w:uiPriority="66"/>
-    <w:lsdException w:name="Medium Grid 1 Accent 6" w:uiPriority="67"/>
-    <w:lsdException w:name="Medium Grid 2 Accent 6" w:uiPriority="68"/>
-    <w:lsdException w:name="Medium Grid 3 Accent 6" w:uiPriority="69"/>
-    <w:lsdException w:name="Dark List Accent 6" w:uiPriority="70"/>
-    <w:lsdException w:name="Colorful Shading Accent 6" w:uiPriority="71"/>
-    <w:lsdException w:name="Colorful List Accent 6" w:uiPriority="72"/>
-    <w:lsdException w:name="Colorful Grid Accent 6" w:uiPriority="73"/>
-    <w:lsdException w:name="Subtle Emphasis" w:uiPriority="19" w:qFormat="1"/>
-    <w:lsdException w:name="Intense Emphasis" w:uiPriority="21" w:qFormat="1"/>
-    <w:lsdException w:name="Subtle Reference" w:uiPriority="31" w:qFormat="1"/>
-    <w:lsdException w:name="Intense Reference" w:uiPriority="32" w:qFormat="1"/>
-    <w:lsdException w:name="Book Title" w:uiPriority="33" w:qFormat="1"/>
-    <w:lsdException w:name="Bibliography" w:semiHidden="1" w:uiPriority="37" w:unhideWhenUsed="1"/>
-    <w:lsdException w:name="TOC Heading" w:semiHidden="1" w:uiPriority="39" w:unhideWhenUsed="1" w:qFormat="1"/>
-    <w:lsdException w:name="Plain Table 1" w:uiPriority="41"/>
-    <w:lsdException w:name="Plain Table 2" w:uiPriority="42"/>
-    <w:lsdException w:name="Plain Table 3" w:uiPriority="43"/>
-    <w:lsdException w:name="Plain Table 4" w:uiPriority="44"/>
-    <w:lsdException w:name="Plain Table 5" w:uiPriority="45"/>
-    <w:lsdException w:name="Grid Table Light" w:uiPriority="40"/>
-    <w:lsdException w:name="Grid Table 1 Light" w:uiPriority="46"/>
-    <w:lsdException w:name="Grid Table 2" w:uiPriority="47"/>
-    <w:lsdException w:name="Grid Table 3" w:uiPriority="48"/>
-    <w:lsdException w:name="Grid Table 4" w:uiPriority="49"/>
-    <w:lsdException w:name="Grid Table 5 Dark" w:uiPriority="50"/>
-    <w:lsdException w:name="Grid Table 6 Colorful" w:uiPriority="51"/>
-    <w:lsdException w:name="Grid Table 7 Colorful" w:uiPriority="52"/>
-    <w:lsdException w:name="Grid Table 1 Light Accent 1" w:uiPriority="46"/>
-    <w:lsdException w:name="Grid Table 2 Accent 1" w:uiPriority="47"/>
-    <w:lsdException w:name="Grid Table 3 Accent 1" w:uiPriority="48"/>
-    <w:lsdException w:name="Grid Table 4 Accent 1" w:uiPriority="49"/>
-    <w:lsdException w:name="Grid Table 5 Dark Accent 1" w:uiPriority="50"/>
-    <w:lsdException w:name="Grid Table 6 Colorful Accent 1" w:uiPriority="51"/>
-    <w:lsdException w:name="Grid Table 7 Colorful Accent 1" w:uiPriority="52"/>
-    <w:lsdException w:name="Grid Table 1 Light Accent 2" w:uiPriority="46"/>
-    <w:lsdException w:name="Grid Table 2 Accent 2" w:uiPriority="47"/>
-    <w:lsdException w:name="Grid Table 3 Accent 2" w:uiPriority="48"/>
-    <w:lsdException w:name="Grid Table 4 Accent 2" w:uiPriority="49"/>
-    <w:lsdException w:name="Grid Table 5 Dark Accent 2" w:uiPriority="50"/>
-    <w:lsdException w:name="Grid Table 6 Colorful Accent 2" w:uiPriority="51"/>
-    <w:lsdException w:name="Grid Table 7 Colorful Accent 2" w:uiPriority="52"/>
-    <w:lsdException w:name="Grid Table 1 Light Accent 3" w:uiPriority="46"/>
-    <w:lsdException w:name="Grid Table 2 Accent 3" w:uiPriority="47"/>
-    <w:lsdException w:name="Grid Table 3 Accent 3" w:uiPriority="48"/>
-    <w:lsdException w:name="Grid Table 4 Accent 3" w:uiPriority="49"/>
-    <w:lsdException w:name="Grid Table 5 Dark Accent 3" w:uiPriority="50"/>
-    <w:lsdException w:name="Grid Table 6 Colorful Accent 3" w:uiPriority="51"/>
-    <w:lsdException w:name="Grid Table 7 Colorful Accent 3" w:uiPriority="52"/>
-    <w:lsdException w:name="Grid Table 1 Light Accent 4" w:uiPriority="46"/>
-    <w:lsdException w:name="Grid Table 2 Accent 4" w:uiPriority="47"/>
-    <w:lsdException w:name="Grid Table 3 Accent 4" w:uiPriority="48"/>
-    <w:lsdException w:name="Grid Table 4 Accent 4" w:uiPriority="49"/>
-    <w:lsdException w:name="Grid Table 5 Dark Accent 4" w:uiPriority="50"/>
-    <w:lsdException w:name="Grid Table 6 Colorful Accent 4" w:uiPriority="51"/>
-    <w:lsdException w:name="Grid Table 7 Colorful Accent 4" w:uiPriority="52"/>
-    <w:lsdException w:name="Grid Table 1 Light Accent 5" w:uiPriority="46"/>
-    <w:lsdException w:name="Grid Table 2 Accent 5" w:uiPriority="47"/>
-    <w:lsdException w:name="Grid Table 3 Accent 5" w:uiPriority="48"/>
-    <w:lsdException w:name="Grid Table 4 Accent 5" w:uiPriority="49"/>
-    <w:lsdException w:name="Grid Table 5 Dark Accent 5" w:uiPriority="50"/>
-    <w:lsdException w:name="Grid Table 6 Colorful Accent 5" w:uiPriority="51"/>
-    <w:lsdException w:name="Grid Table 7 Colorful Accent 5" w:uiPriority="52"/>
-    <w:lsdException w:name="Grid Table 1 Light Accent 6" w:uiPriority="46"/>
-    <w:lsdException w:name="Grid Table 2 Accent 6" w:uiPriority="47"/>
-    <w:lsdException w:name="Grid Table 3 Accent 6" w:uiPriority="48"/>
-    <w:lsdException w:name="Grid Table 4 Accent 6" w:uiPriority="49"/>
-    <w:lsdException w:name="Grid Table 5 Dark Accent 6" w:uiPriority="50"/>
-    <w:lsdException w:name="Grid Table 6 Colorful Accent 6" w:uiPriority="51"/>
-    <w:lsdException w:name="Grid Table 7 Colorful Accent 6" w:uiPriority="52"/>
-    <w:lsdException w:name="List Table 1 Light" w:uiPriority="46"/>
-    <w:lsdException w:name="List Table 2" w:uiPriority="47"/>
-    <w:lsdException w:name="List Table 3" w:uiPriority="48"/>
-    <w:lsdException w:name="List Table 4" w:uiPriority="49"/>
-    <w:lsdException w:name="List Table 5 Dark" w:uiPriority="50"/>
-    <w:lsdException w:name="List Table 6 Colorful" w:uiPriority="51"/>
-    <w:lsdException w:name="List Table 7 Colorful" w:uiPriority="52"/>
-    <w:lsdException w:name="List Table 1 Light Accent 1" w:uiPriority="46"/>
-    <w:lsdException w:name="List Table 2 Accent 1" w:uiPriority="47"/>
-    <w:lsdException w:name="List Table 3 Accent 1" w:uiPriority="48"/>
-    <w:lsdException w:name="List Table 4 Accent 1" w:uiPriority="49"/>
-    <w:lsdException w:name="List Table 5 Dark Accent 1" w:uiPriority="50"/>
-    <w:lsdException w:name="List Table 6 Colorful Accent 1" w:uiPriority="51"/>
-    <w:lsdException w:name="List Table 7 Colorful Accent 1" w:uiPriority="52"/>
-    <w:lsdException w:name="List Table 1 Light Accent 2" w:uiPriority="46"/>
-    <w:lsdException w:name="List Table 2 Accent 2" w:uiPriority="47"/>
-    <w:lsdException w:name="List Table 3 Accent 2" w:uiPriority="48"/>
-    <w:lsdException w:name="List Table 4 Accent 2" w:uiPriority="49"/>
-    <w:lsdException w:name="List Table 5 Dark Accent 2" w:uiPriority="50"/>
-    <w:lsdException w:name="List Table 6 Colorful Accent 2" w:uiPriority="51"/>
-    <w:lsdException w:name="List Table 7 Colorful Accent 2" w:uiPriority="52"/>
-    <w:lsdException w:name="List Table 1 Light Accent 3" w:uiPriority="46"/>
-    <w:lsdException w:name="List Table 2 Accent 3" w:uiPriority="47"/>
-    <w:lsdException w:name="List Table 3 Accent 3" w:uiPriority="48"/>
-    <w:lsdException w:name="List Table 4 Accent 3" w:uiPriority="49"/>
-    <w:lsdException w:name="List Table 5 Dark Accent 3" w:uiPriority="50"/>
-    <w:lsdException w:name="List Table 6 Colorful Accent 3" w:uiPriority="51"/>
-    <w:lsdException w:name="List Table 7 Colorful Accent 3" w:uiPriority="52"/>
-    <w:lsdException w:name="List Table 1 Light Accent 4" w:uiPriority="46"/>
-    <w:lsdException w:name="List Table 2 Accent 4" w:uiPriority="47"/>
-    <w:lsdException w:name="List Table 3 Accent 4" w:uiPriority="48"/>
-    <w:lsdException w:name="List Table 4 Accent 4" w:uiPriority="49"/>
-    <w:lsdException w:name="List Table 5 Dark Accent 4" w:uiPriority="50"/>
-    <w:lsdException w:name="List Table 6 Colorful Accent 4" w:uiPriority="51"/>
-    <w:lsdException w:name="List Table 7 Colorful Accent 4" w:uiPriority="52"/>
-    <w:lsdException w:name="List Table 1 Light Accent 5" w:uiPriority="46"/>
-    <w:lsdException w:name="List Table 2 Accent 5" w:uiPriority="47"/>
-    <w:lsdException w:name="List Table 3 Accent 5" w:uiPriority="48"/>
-    <w:lsdException w:name="List Table 4 Accent 5" w:uiPriority="49"/>
-    <w:lsdException w:name="List Table 5 Dark Accent 5" w:uiPriority="50"/>
-    <w:lsdException w:name="List Table 6 Colorful Accent 5" w:uiPriority="51"/>
-    <w:lsdException w:name="List Table 7 Colorful Accent 5" w:uiPriority="52"/>
-    <w:lsdException w:name="List Table 1 Light Accent 6" w:uiPriority="46"/>
-    <w:lsdException w:name="List Table 2 Accent 6" w:uiPriority="47"/>
-    <w:lsdException w:name="List Table 3 Accent 6" w:uiPriority="48"/>
-    <w:lsdException w:name="List Table 4 Accent 6" w:uiPriority="49"/>
-    <w:lsdException w:name="List Table 5 Dark Accent 6" w:uiPriority="50"/>
-    <w:lsdException w:name="List Table 6 Colorful Accent 6" w:uiPriority="51"/>
-    <w:lsdException w:name="List Table 7 Colorful Accent 6" w:uiPriority="52"/>
-    <w:lsdException w:name="Mention" w:semiHidden="1" w:unhideWhenUsed="1"/>
-    <w:lsdException w:name="Smart Hyperlink" w:semiHidden="1" w:unhideWhenUsed="1"/>
-    <w:lsdException w:name="Hashtag" w:semiHidden="1" w:unhideWhenUsed="1"/>
-  </w:latentStyles>
-  <w:style w:type="paragraph" w:default="1" w:styleId="Normal">
-    <w:name w:val="Normal"/>
-    <w:qFormat/>
-  </w:style>
-  <w:style w:type="character" w:default="1" w:styleId="DefaultParagraphFont">
-    <w:name w:val="Default Paragraph Font"/>
-    <w:uiPriority w:val="1"/>
-    <w:semiHidden/>
-    <w:unhideWhenUsed/>
-  </w:style>
-  <w:style w:type="table" w:default="1" w:styleId="TableNormal">
-    <w:name w:val="Normal Table"/>
-    <w:uiPriority w:val="99"/>
-    <w:semiHidden/>
-    <w:unhideWhenUsed/>
-    <w:tblPr>
-      <w:tblInd w:w="0" w:type="dxa"/>
-      <w:tblCellMar>
-        <w:top w:w="0" w:type="dxa"/>
-        <w:left w:w="108" w:type="dxa"/>
-        <w:bottom w:w="0" w:type="dxa"/>
-        <w:right w:w="108" w:type="dxa"/>
-      </w:tblCellMar>
-    </w:tblPr>
-  </w:style>
-  <w:style w:type="numbering" w:default="1" w:styleId="NoList">
-    <w:name w:val="No List"/>
-    <w:uiPriority w:val="99"/>
-    <w:semiHidden/>
-    <w:unhideWhenUsed/>
-  </w:style>
-  <w:style w:type="character" w:styleId="PlaceholderText">
-    <w:name w:val="Placeholder Text"/>
-    <w:basedOn w:val="DefaultParagraphFont"/>
-    <w:uiPriority w:val="99"/>
-    <w:semiHidden/>
-    <w:rsid w:val="008C7ED5"/>
-    <w:rPr>
-      <w:color w:val="808080"/>
-    </w:rPr>
-  </w:style>
-  <w:style w:type="paragraph" w:customStyle="1" w:styleId="CAB00E4992F847CBBD4A7DAC5E2D8F50">
-    <w:name w:val="CAB00E4992F847CBBD4A7DAC5E2D8F50"/>
-    <w:rsid w:val="008C7ED5"/>
-  </w:style>
-  <w:style w:type="paragraph" w:customStyle="1" w:styleId="D10BCB657FB2402E9105CE68291C0A03">
-    <w:name w:val="D10BCB657FB2402E9105CE68291C0A03"/>
-    <w:rsid w:val="008C7ED5"/>
-  </w:style>
-  <w:style w:type="paragraph" w:customStyle="1" w:styleId="7081A41AD9134418AC609028361CD57E">
-    <w:name w:val="7081A41AD9134418AC609028361CD57E"/>
-    <w:rsid w:val="008C7ED5"/>
-  </w:style>
-  <w:style w:type="paragraph" w:customStyle="1" w:styleId="3D039FA054A84E79A4D166AF415B53AB">
-    <w:name w:val="3D039FA054A84E79A4D166AF415B53AB"/>
-    <w:rsid w:val="008C7ED5"/>
-  </w:style>
-  <w:style w:type="paragraph" w:customStyle="1" w:styleId="97DE53C12F054DEBABA32635F99D5D9A">
-    <w:name w:val="97DE53C12F054DEBABA32635F99D5D9A"/>
-    <w:rsid w:val="008C7ED5"/>
-  </w:style>
-  <w:style w:type="paragraph" w:customStyle="1" w:styleId="B7DF1F3085A14DC096639E0374D0D002">
-    <w:name w:val="B7DF1F3085A14DC096639E0374D0D002"/>
-    <w:rsid w:val="008C7ED5"/>
-  </w:style>
-  <w:style w:type="paragraph" w:customStyle="1" w:styleId="5DC39BB5B56646B59E6E01F86E440289">
-    <w:name w:val="5DC39BB5B56646B59E6E01F86E440289"/>
-    <w:rsid w:val="008C7ED5"/>
-  </w:style>
-  <w:style w:type="paragraph" w:customStyle="1" w:styleId="D3D4F1A84A7B4B898A8EE59659CB7934">
-    <w:name w:val="D3D4F1A84A7B4B898A8EE59659CB7934"/>
-    <w:rsid w:val="008C7ED5"/>
-  </w:style>
-  <w:style w:type="paragraph" w:customStyle="1" w:styleId="0AF5EBC17F474667AEED7B798114D628">
-    <w:name w:val="0AF5EBC17F474667AEED7B798114D628"/>
-    <w:rsid w:val="008C7ED5"/>
-  </w:style>
-  <w:style w:type="paragraph" w:customStyle="1" w:styleId="BE5C129FA35D4A9F87A8D94E58AB19BD">
-    <w:name w:val="BE5C129FA35D4A9F87A8D94E58AB19BD"/>
-    <w:rsid w:val="008C7ED5"/>
-  </w:style>
-  <w:style w:type="paragraph" w:customStyle="1" w:styleId="D9FF6DDF8D534344B4A545E0CE2E8D3F">
-    <w:name w:val="D9FF6DDF8D534344B4A545E0CE2E8D3F"/>
-    <w:rsid w:val="008C7ED5"/>
-  </w:style>
-  <w:style w:type="paragraph" w:customStyle="1" w:styleId="137ABDDF690C4202A1926DFAACB39508">
-    <w:name w:val="137ABDDF690C4202A1926DFAACB39508"/>
-    <w:rsid w:val="008C7ED5"/>
-  </w:style>
-  <w:style w:type="paragraph" w:customStyle="1" w:styleId="B7F4C67879FC4687846AEBD7DEAA160C">
-    <w:name w:val="B7F4C67879FC4687846AEBD7DEAA160C"/>
-    <w:rsid w:val="008C7ED5"/>
-  </w:style>
-  <w:style w:type="paragraph" w:customStyle="1" w:styleId="8C1DB61F6FA44AF7A6359EF6E4100774">
-    <w:name w:val="8C1DB61F6FA44AF7A6359EF6E4100774"/>
-    <w:rsid w:val="008C7ED5"/>
-  </w:style>
-  <w:style w:type="paragraph" w:customStyle="1" w:styleId="5EA3DA1F4EEF4A5787A45C299F715098">
-    <w:name w:val="5EA3DA1F4EEF4A5787A45C299F715098"/>
-    <w:rsid w:val="008C7ED5"/>
-  </w:style>
-  <w:style w:type="paragraph" w:customStyle="1" w:styleId="324B9B69CA734BC3A9458A5B64C6B337">
-    <w:name w:val="324B9B69CA734BC3A9458A5B64C6B337"/>
-    <w:rsid w:val="008C7ED5"/>
-  </w:style>
-  <w:style w:type="paragraph" w:customStyle="1" w:styleId="D7ACC19E648A4AA79364BAB47730D705">
-    <w:name w:val="D7ACC19E648A4AA79364BAB47730D705"/>
-    <w:rsid w:val="008C7ED5"/>
-  </w:style>
-  <w:style w:type="paragraph" w:customStyle="1" w:styleId="9933ED064FC1450293E746CE20607E1B">
-    <w:name w:val="9933ED064FC1450293E746CE20607E1B"/>
-    <w:rsid w:val="008C7ED5"/>
-  </w:style>
-</w:styles>
-</file>
-
-<file path=word/glossary/webSettings.xml><?xml version="1.0" encoding="utf-8"?>
-<w:webSettings xmlns:mc="http://schemas.openxmlformats.org/markup-compatibility/2006" xmlns:r="http://schemas.openxmlformats.org/officeDocument/2006/relationships" xmlns:w="http://schemas.openxmlformats.org/wordprocessingml/2006/main" xmlns:w14="http://schemas.microsoft.com/office/word/2010/wordml" xmlns:w15="http://schemas.microsoft.com/office/word/2012/wordml" xmlns:w16se="http://schemas.microsoft.com/office/word/2015/wordml/symex" mc:Ignorable="w14 w15 w16se">
-  <w:optimizeForBrowser/>
-  <w:allowPNG/>
-</w:webSettings>
 </file>
 
 <file path=word/theme/theme1.xml><?xml version="1.0" encoding="utf-8"?>
@@ -6873,7 +5241,7 @@
 </file>
 
 <file path=customXml/itemProps1.xml><?xml version="1.0" encoding="utf-8"?>
-<ds:datastoreItem xmlns:ds="http://schemas.openxmlformats.org/officeDocument/2006/customXml" ds:itemID="{89127CC7-DE3C-4F37-B645-F0C37F2756C9}">
+<ds:datastoreItem xmlns:ds="http://schemas.openxmlformats.org/officeDocument/2006/customXml" ds:itemID="{0C6D7521-A165-4C89-9324-7DD9D6177916}">
   <ds:schemaRefs>
     <ds:schemaRef ds:uri="http://schemas.openxmlformats.org/officeDocument/2006/bibliography"/>
   </ds:schemaRefs>

</xml_diff>

<commit_message>
add red line indentation to MMain style in base.docx
</commit_message>
<xml_diff>
--- a/base.docx
+++ b/base.docx
@@ -5,6 +5,7 @@
     <w:p>
       <w:pPr>
         <w:pStyle w:val="MMain"/>
+        <w:ind w:firstLine="0"/>
       </w:pPr>
       <w:bookmarkStart w:id="0" w:name="_GoBack"/>
       <w:bookmarkEnd w:id="0"/>
@@ -96,7 +97,7 @@
   <w:abstractNum w:abstractNumId="0" w15:restartNumberingAfterBreak="0">
     <w:nsid w:val="FFFFFF7C"/>
     <w:multiLevelType w:val="singleLevel"/>
-    <w:tmpl w:val="3E5CB8D4"/>
+    <w:tmpl w:val="073CE63A"/>
     <w:lvl w:ilvl="0">
       <w:start w:val="1"/>
       <w:numFmt w:val="decimal"/>
@@ -113,7 +114,7 @@
   <w:abstractNum w:abstractNumId="1" w15:restartNumberingAfterBreak="0">
     <w:nsid w:val="FFFFFF7D"/>
     <w:multiLevelType w:val="singleLevel"/>
-    <w:tmpl w:val="0D361B4A"/>
+    <w:tmpl w:val="15D27788"/>
     <w:lvl w:ilvl="0">
       <w:start w:val="1"/>
       <w:numFmt w:val="decimal"/>
@@ -130,7 +131,7 @@
   <w:abstractNum w:abstractNumId="2" w15:restartNumberingAfterBreak="0">
     <w:nsid w:val="FFFFFF7E"/>
     <w:multiLevelType w:val="singleLevel"/>
-    <w:tmpl w:val="3F783F68"/>
+    <w:tmpl w:val="4EBAAC5C"/>
     <w:lvl w:ilvl="0">
       <w:start w:val="1"/>
       <w:numFmt w:val="decimal"/>
@@ -147,7 +148,7 @@
   <w:abstractNum w:abstractNumId="3" w15:restartNumberingAfterBreak="0">
     <w:nsid w:val="FFFFFF7F"/>
     <w:multiLevelType w:val="singleLevel"/>
-    <w:tmpl w:val="F49A83FE"/>
+    <w:tmpl w:val="6C9E67DC"/>
     <w:lvl w:ilvl="0">
       <w:start w:val="1"/>
       <w:numFmt w:val="decimal"/>
@@ -164,7 +165,7 @@
   <w:abstractNum w:abstractNumId="4" w15:restartNumberingAfterBreak="0">
     <w:nsid w:val="FFFFFF80"/>
     <w:multiLevelType w:val="singleLevel"/>
-    <w:tmpl w:val="6FD4AA76"/>
+    <w:tmpl w:val="0CF43290"/>
     <w:lvl w:ilvl="0">
       <w:start w:val="1"/>
       <w:numFmt w:val="bullet"/>
@@ -184,7 +185,7 @@
   <w:abstractNum w:abstractNumId="5" w15:restartNumberingAfterBreak="0">
     <w:nsid w:val="FFFFFF81"/>
     <w:multiLevelType w:val="singleLevel"/>
-    <w:tmpl w:val="D3EE0F74"/>
+    <w:tmpl w:val="FE1E5376"/>
     <w:lvl w:ilvl="0">
       <w:start w:val="1"/>
       <w:numFmt w:val="bullet"/>
@@ -204,7 +205,7 @@
   <w:abstractNum w:abstractNumId="6" w15:restartNumberingAfterBreak="0">
     <w:nsid w:val="FFFFFF82"/>
     <w:multiLevelType w:val="singleLevel"/>
-    <w:tmpl w:val="F350E65C"/>
+    <w:tmpl w:val="40987CCC"/>
     <w:lvl w:ilvl="0">
       <w:start w:val="1"/>
       <w:numFmt w:val="bullet"/>
@@ -224,7 +225,7 @@
   <w:abstractNum w:abstractNumId="7" w15:restartNumberingAfterBreak="0">
     <w:nsid w:val="FFFFFF83"/>
     <w:multiLevelType w:val="singleLevel"/>
-    <w:tmpl w:val="A844E256"/>
+    <w:tmpl w:val="F4E0FD34"/>
     <w:lvl w:ilvl="0">
       <w:start w:val="1"/>
       <w:numFmt w:val="bullet"/>
@@ -244,7 +245,7 @@
   <w:abstractNum w:abstractNumId="8" w15:restartNumberingAfterBreak="0">
     <w:nsid w:val="FFFFFF88"/>
     <w:multiLevelType w:val="singleLevel"/>
-    <w:tmpl w:val="129C7174"/>
+    <w:tmpl w:val="E18EBB92"/>
     <w:lvl w:ilvl="0">
       <w:start w:val="1"/>
       <w:numFmt w:val="decimal"/>
@@ -261,7 +262,7 @@
   <w:abstractNum w:abstractNumId="9" w15:restartNumberingAfterBreak="0">
     <w:nsid w:val="FFFFFF89"/>
     <w:multiLevelType w:val="singleLevel"/>
-    <w:tmpl w:val="14C4F53C"/>
+    <w:tmpl w:val="051E8B7C"/>
     <w:lvl w:ilvl="0">
       <w:start w:val="1"/>
       <w:numFmt w:val="bullet"/>
@@ -4340,7 +4341,7 @@
     <w:link w:val="MMain0"/>
     <w:autoRedefine/>
     <w:qFormat/>
-    <w:rsid w:val="00966AE9"/>
+    <w:rsid w:val="00A71140"/>
     <w:pPr>
       <w:pBdr>
         <w:top w:val="nil"/>
@@ -4351,6 +4352,7 @@
         <w:bar w:val="nil"/>
       </w:pBdr>
       <w:spacing w:line="360" w:lineRule="auto"/>
+      <w:ind w:firstLine="709"/>
       <w:contextualSpacing/>
       <w:jc w:val="both"/>
     </w:pPr>
@@ -4424,7 +4426,7 @@
   <w:style w:type="character" w:customStyle="1" w:styleId="MMain0">
     <w:name w:val="MMain Знак"/>
     <w:link w:val="MMain"/>
-    <w:rsid w:val="00966AE9"/>
+    <w:rsid w:val="00A71140"/>
     <w:rPr>
       <w:sz w:val="28"/>
       <w:bdr w:val="nil"/>
@@ -5241,7 +5243,7 @@
 </file>
 
 <file path=customXml/itemProps1.xml><?xml version="1.0" encoding="utf-8"?>
-<ds:datastoreItem xmlns:ds="http://schemas.openxmlformats.org/officeDocument/2006/customXml" ds:itemID="{0C6D7521-A165-4C89-9324-7DD9D6177916}">
+<ds:datastoreItem xmlns:ds="http://schemas.openxmlformats.org/officeDocument/2006/customXml" ds:itemID="{C9180972-BD6D-49F2-BAA5-E623CA768111}">
   <ds:schemaRefs>
     <ds:schemaRef ds:uri="http://schemas.openxmlformats.org/officeDocument/2006/bibliography"/>
   </ds:schemaRefs>

</xml_diff>